<commit_message>
Refactor code and update content in Matemáticas y Caos.docx
</commit_message>
<xml_diff>
--- a/Matemáticas y Caos.docx
+++ b/Matemáticas y Caos.docx
@@ -1,13 +1,33 @@
 
 <file path=word/document.xml><?xml version="1.0" encoding="utf-8"?>
-<w:document xmlns:wpc="http://schemas.microsoft.com/office/word/2010/wordprocessingCanvas" xmlns:cx="http://schemas.microsoft.com/office/drawing/2014/chartex" xmlns:mc="http://schemas.openxmlformats.org/markup-compatibility/2006" xmlns:o="urn:schemas-microsoft-com:office:office" xmlns:r="http://schemas.openxmlformats.org/officeDocument/2006/relationships" xmlns:m="http://schemas.openxmlformats.org/officeDocument/2006/math" xmlns:v="urn:schemas-microsoft-com:vml" xmlns:wp14="http://schemas.microsoft.com/office/word/2010/wordprocessingDrawing" xmlns:wp="http://schemas.openxmlformats.org/drawingml/2006/wordprocessingDrawing" xmlns:w10="urn:schemas-microsoft-com:office:word" xmlns:w="http://schemas.openxmlformats.org/wordprocessingml/2006/main" xmlns:w14="http://schemas.microsoft.com/office/word/2010/wordml" xmlns:w15="http://schemas.microsoft.com/office/word/2012/wordml" xmlns:w16se="http://schemas.microsoft.com/office/word/2015/wordml/symex" xmlns:wpg="http://schemas.microsoft.com/office/word/2010/wordprocessingGroup" xmlns:wpi="http://schemas.microsoft.com/office/word/2010/wordprocessingInk" xmlns:wne="http://schemas.microsoft.com/office/word/2006/wordml" xmlns:wps="http://schemas.microsoft.com/office/word/2010/wordprocessingShape" mc:Ignorable="w14 w15 w16se wp14">
+<w:document xmlns:wpc="http://schemas.microsoft.com/office/word/2010/wordprocessingCanvas" xmlns:cx="http://schemas.microsoft.com/office/drawing/2014/chartex" xmlns:cx1="http://schemas.microsoft.com/office/drawing/2015/9/8/chartex" xmlns:cx2="http://schemas.microsoft.com/office/drawing/2015/10/21/chartex" xmlns:cx3="http://schemas.microsoft.com/office/drawing/2016/5/9/chartex" xmlns:cx4="http://schemas.microsoft.com/office/drawing/2016/5/10/chartex" xmlns:cx5="http://schemas.microsoft.com/office/drawing/2016/5/11/chartex" xmlns:cx6="http://schemas.microsoft.com/office/drawing/2016/5/12/chartex" xmlns:cx7="http://schemas.microsoft.com/office/drawing/2016/5/13/chartex" xmlns:cx8="http://schemas.microsoft.com/office/drawing/2016/5/14/chartex" xmlns:mc="http://schemas.openxmlformats.org/markup-compatibility/2006" xmlns:aink="http://schemas.microsoft.com/office/drawing/2016/ink" xmlns:am3d="http://schemas.microsoft.com/office/drawing/2017/model3d" xmlns:o="urn:schemas-microsoft-com:office:office" xmlns:oel="http://schemas.microsoft.com/office/2019/extlst" xmlns:r="http://schemas.openxmlformats.org/officeDocument/2006/relationships" xmlns:m="http://schemas.openxmlformats.org/officeDocument/2006/math" xmlns:v="urn:schemas-microsoft-com:vml" xmlns:wp14="http://schemas.microsoft.com/office/word/2010/wordprocessingDrawing" xmlns:wp="http://schemas.openxmlformats.org/drawingml/2006/wordprocessingDrawing" xmlns:w10="urn:schemas-microsoft-com:office:word" xmlns:w="http://schemas.openxmlformats.org/wordprocessingml/2006/main" xmlns:w14="http://schemas.microsoft.com/office/word/2010/wordml" xmlns:w15="http://schemas.microsoft.com/office/word/2012/wordml" xmlns:w16cex="http://schemas.microsoft.com/office/word/2018/wordml/cex" xmlns:w16cid="http://schemas.microsoft.com/office/word/2016/wordml/cid" xmlns:w16="http://schemas.microsoft.com/office/word/2018/wordml" xmlns:w16du="http://schemas.microsoft.com/office/word/2023/wordml/word16du" xmlns:w16sdtdh="http://schemas.microsoft.com/office/word/2020/wordml/sdtdatahash" xmlns:w16se="http://schemas.microsoft.com/office/word/2015/wordml/symex" xmlns:wpg="http://schemas.microsoft.com/office/word/2010/wordprocessingGroup" xmlns:wpi="http://schemas.microsoft.com/office/word/2010/wordprocessingInk" xmlns:wne="http://schemas.microsoft.com/office/word/2006/wordml" xmlns:wps="http://schemas.microsoft.com/office/word/2010/wordprocessingShape" mc:Ignorable="w14 w15 w16se w16cid w16 w16cex w16sdtdh w16du wp14">
   <w:body>
     <w:p>
-      <w:r>
-        <w:t>Matemáticas y Caos</w:t>
-      </w:r>
-    </w:p>
-    <w:p>
+      <w:pPr>
+        <w:jc w:val="center"/>
+        <w:rPr>
+          <w:rFonts w:ascii="Lato Black" w:hAnsi="Lato Black"/>
+          <w:color w:val="004358" w:themeColor="accent1"/>
+          <w:sz w:val="44"/>
+          <w:szCs w:val="44"/>
+          <w:u w:val="single"/>
+        </w:rPr>
+      </w:pPr>
+      <w:r>
+        <w:rPr>
+          <w:rFonts w:ascii="Lato Black" w:hAnsi="Lato Black"/>
+          <w:color w:val="004358" w:themeColor="accent1"/>
+          <w:sz w:val="44"/>
+          <w:szCs w:val="44"/>
+          <w:u w:val="single"/>
+        </w:rPr>
+        <w:t>MATEMÁTICAS Y CAOS</w:t>
+      </w:r>
+    </w:p>
+    <w:p>
+      <w:pPr>
+        <w:jc w:val="both"/>
+      </w:pPr>
       <w:r>
         <w:t>En este taller vamos a descubrir e</w:t>
       </w:r>
@@ -15,30 +35,72 @@
         <w:t xml:space="preserve">l significado del caos y la teoría que hay detrás </w:t>
       </w:r>
       <w:r>
-        <w:t>de ello mediante una serie de ejemplos prácticos y de simuladores en la web.</w:t>
-      </w:r>
-      <w:r>
-        <w:t xml:space="preserve"> La idea es tener este papel a mano y seguir los retos que se proponen.</w:t>
-      </w:r>
-    </w:p>
-    <w:p>
-      <w:r>
+        <w:t xml:space="preserve">de ello mediante una </w:t>
+      </w:r>
+      <w:r>
+        <w:rPr>
+          <w:color w:val="ED7D31" w:themeColor="accent2"/>
+        </w:rPr>
+        <w:t>serie de ejemplos prácticos y de simuladores en la web.</w:t>
+      </w:r>
+      <w:r>
+        <w:rPr>
+          <w:color w:val="ED7D31" w:themeColor="accent2"/>
+        </w:rPr>
+        <w:t xml:space="preserve"> </w:t>
+      </w:r>
+      <w:r>
+        <w:t>La idea es tener este papel a mano y seguir los retos que se proponen.</w:t>
+      </w:r>
+    </w:p>
+    <w:p>
+      <w:pPr>
+        <w:jc w:val="both"/>
+        <w:rPr>
+          <w:rFonts w:ascii="Lato Black" w:hAnsi="Lato Black"/>
+          <w:color w:val="004358" w:themeColor="accent1"/>
+          <w:sz w:val="28"/>
+          <w:szCs w:val="28"/>
+        </w:rPr>
+      </w:pPr>
+      <w:r>
+        <w:rPr>
+          <w:rFonts w:ascii="Lato Black" w:hAnsi="Lato Black"/>
+          <w:color w:val="004358" w:themeColor="accent1"/>
+          <w:sz w:val="28"/>
+          <w:szCs w:val="28"/>
+        </w:rPr>
         <w:t>¿Qué es la teoría del Caos?</w:t>
       </w:r>
     </w:p>
     <w:p>
-      <w:r>
-        <w:t>La teoría del caos trata</w:t>
-      </w:r>
-      <w:r>
-        <w:tab/>
-        <w:t xml:space="preserve"> sistemas complejos que son muy susceptibles a condiciones iniciale</w:t>
-      </w:r>
-      <w:r>
-        <w:t xml:space="preserve">s. </w:t>
-      </w:r>
-      <w:r>
-        <w:t>¿No os ha pasado que la predicción del tiempo dice que llueve y al final no llueve? La predicción del tiempo es un ejemplo de sistema complejo caótico</w:t>
+      <w:pPr>
+        <w:jc w:val="both"/>
+      </w:pPr>
+      <w:r>
+        <w:rPr>
+          <w:rFonts w:ascii="Lato SemiBold" w:hAnsi="Lato SemiBold"/>
+        </w:rPr>
+        <w:t>La teoría del caos trata sistemas complejos que son muy susceptibles a condiciones iniciale</w:t>
+      </w:r>
+      <w:r>
+        <w:rPr>
+          <w:rFonts w:ascii="Lato SemiBold" w:hAnsi="Lato SemiBold"/>
+        </w:rPr>
+        <w:t>s.</w:t>
+      </w:r>
+      <w:r>
+        <w:t xml:space="preserve"> </w:t>
+      </w:r>
+      <w:r>
+        <w:rPr>
+          <w:i/>
+          <w:iCs/>
+        </w:rPr>
+        <w:t>¿No os ha pasado que la predicción del tiempo dice que llueve y al final no llueve?</w:t>
+      </w:r>
+      <w:r>
+        <w:t xml:space="preserve"> La predicción del tiempo es un ejemplo de sistema complejo caótico</w:t>
       </w:r>
       <w:r>
         <w:t>.</w:t>
@@ -50,57 +112,130 @@
         <w:t>Pongámonos</w:t>
       </w:r>
       <w:r>
-        <w:t xml:space="preserve"> en la siguiente situación hacemos una medición de la temperatura actual, y para dos termómetros de diferentes marcas obtenemos: 25.32ºC y 25.3ºC</w:t>
-      </w:r>
-    </w:p>
-    <w:p>
+        <w:t xml:space="preserve"> en la siguiente situación hacemos una medición de la temperatura actual, y para dos termómetros de diferentes marcas obtenemos: </w:t>
+      </w:r>
+      <w:r>
+        <w:rPr>
+          <w:color w:val="FF0000"/>
+        </w:rPr>
+        <w:t xml:space="preserve">25.32ºC </w:t>
+      </w:r>
+      <w:r>
+        <w:t xml:space="preserve">y </w:t>
+      </w:r>
+      <w:r>
+        <w:rPr>
+          <w:color w:val="0070C0"/>
+        </w:rPr>
+        <w:t>25.3ºC</w:t>
+      </w:r>
+    </w:p>
+    <w:p>
+      <w:pPr>
+        <w:jc w:val="both"/>
+        <w:rPr>
+          <w:rFonts w:ascii="Lato Black" w:hAnsi="Lato Black"/>
+        </w:rPr>
+      </w:pPr>
       <w:r>
         <w:t>A continuación, nos vamos al ordenador e introducimos estos valores iniciales de temperatura (obviamente vamos a necesitar más datos, pero ese no es el punto de lo que quiero mostrar)</w:t>
       </w:r>
       <w:r>
-        <w:t xml:space="preserve">, lo que vamos a ver en el ordenador es que, aunque inicialmente los dos sistemas se comporten prácticamente igual, si los dejamos una cantidad considerable de tiempo, los modelos se van a ir alejando cada vez más. </w:t>
-      </w:r>
-    </w:p>
-    <w:p>
-      <w:r>
-        <w:t>Esto puede llegar hasta el punto en que, si intentamos hacer una predicción para dentro de 10 días, en nuestro primer modelo puede ocurrir que llueva y en el segundo tenemos un día soleado como si fuera verano. Y esto no se trata de un simple ejemplo tonto, ¿por qué las webs del tiempo no muestran el pronóstico para un mes? Porque a medida que queremos ver más en el futuro menos nos podemos fiar del resultado, esa es la esencia de un sistema caótico.</w:t>
-      </w:r>
-    </w:p>
-    <w:p>
-      <w:r>
-        <w:t xml:space="preserve">Otros ejemplos de sistemas caóticos es </w:t>
-      </w:r>
-      <w:proofErr w:type="spellStart"/>
-      <w:r>
-        <w:t>un</w:t>
-      </w:r>
-      <w:proofErr w:type="spellEnd"/>
-      <w:r>
-        <w:t xml:space="preserve"> doble péndulo, el voltaje dentro de un sistema eléctrico o la posición de los planetas al cabo de años.</w:t>
-      </w:r>
-    </w:p>
-    <w:p>
-      <w:r>
-        <w:t>Experimento 1</w:t>
-      </w:r>
-    </w:p>
-    <w:p>
-      <w:r>
-        <w:t xml:space="preserve">Uno de los primeros sistemas caóticos fue descubierto por </w:t>
-      </w:r>
-      <w:proofErr w:type="spellStart"/>
-      <w:r>
-        <w:t>Lorentz</w:t>
-      </w:r>
-      <w:proofErr w:type="spellEnd"/>
-      <w:r>
-        <w:t>, que se basó en unas ecuaciones simplificadas de rollos de convección que se produce en la dinámica de la corteza terrestre.</w:t>
-      </w:r>
-    </w:p>
-    <w:p>
-      <w:pPr>
-        <w:rPr>
-          <w:rFonts w:eastAsiaTheme="minorEastAsia"/>
+        <w:t xml:space="preserve">, lo que vamos a ver en el ordenador es que, aunque inicialmente los dos sistemas se comporten prácticamente igual, </w:t>
+      </w:r>
+      <w:r>
+        <w:rPr>
+          <w:rFonts w:ascii="Lato Black" w:hAnsi="Lato Black"/>
+        </w:rPr>
+        <w:t xml:space="preserve">si los dejamos una cantidad considerable de tiempo, los modelos se van a ir alejando cada vez más. </w:t>
+      </w:r>
+    </w:p>
+    <w:p>
+      <w:pPr>
+        <w:jc w:val="both"/>
+      </w:pPr>
+      <w:r>
+        <w:t xml:space="preserve">Esto puede llegar hasta el punto en que, si intentamos hacer una predicción para dentro de 10 días, en nuestro primer modelo puede ocurrir que </w:t>
+      </w:r>
+      <w:r>
+        <w:rPr>
+          <w:color w:val="FF0000"/>
+        </w:rPr>
+        <w:t xml:space="preserve">llueva </w:t>
+      </w:r>
+      <w:r>
+        <w:t xml:space="preserve">y en el segundo tenemos un día </w:t>
+      </w:r>
+      <w:r>
+        <w:rPr>
+          <w:color w:val="00B0F0"/>
+        </w:rPr>
+        <w:t xml:space="preserve">soleado </w:t>
+      </w:r>
+      <w:r>
+        <w:t xml:space="preserve">como si fuera verano. Y esto no se trata de un simple ejemplo tonto, </w:t>
+      </w:r>
+      <w:r>
+        <w:rPr>
+          <w:rFonts w:ascii="Lato Black" w:hAnsi="Lato Black"/>
+        </w:rPr>
+        <w:t>¿por qué las webs del tiempo no muestran el pronóstico para un mes?</w:t>
+      </w:r>
+      <w:r>
+        <w:t xml:space="preserve"> Porque a medida que queremos ver más en el futuro menos nos podemos fiar del resultado, esa es la esencia de un sistema caótico.</w:t>
+      </w:r>
+    </w:p>
+    <w:p>
+      <w:pPr>
+        <w:jc w:val="both"/>
+      </w:pPr>
+      <w:r>
+        <w:t xml:space="preserve">Otros ejemplos de sistemas caóticos es un </w:t>
+      </w:r>
+      <w:r>
+        <w:t>doble péndulo, el voltaje dentro de un sistema eléctrico o la posición de los planetas al cabo de años.</w:t>
+      </w:r>
+    </w:p>
+    <w:p>
+      <w:pPr>
+        <w:jc w:val="center"/>
+        <w:rPr>
+          <w:rFonts w:ascii="Lato Black" w:hAnsi="Lato Black"/>
+          <w:sz w:val="28"/>
+          <w:szCs w:val="28"/>
+        </w:rPr>
+      </w:pPr>
+      <w:r>
+        <w:rPr>
+          <w:rFonts w:ascii="Lato Black" w:hAnsi="Lato Black"/>
+          <w:color w:val="004358" w:themeColor="accent1"/>
+          <w:sz w:val="28"/>
+          <w:szCs w:val="28"/>
+        </w:rPr>
+        <w:t>EXPERIMENTO 1</w:t>
+      </w:r>
+      <w:r>
+        <w:rPr>
+          <w:rFonts w:ascii="Lato Black" w:hAnsi="Lato Black"/>
+          <w:sz w:val="28"/>
+          <w:szCs w:val="28"/>
+        </w:rPr>
+        <w:t xml:space="preserve"> // añadir alguna imagen aqui</w:t>
+      </w:r>
+    </w:p>
+    <w:p>
+      <w:pPr>
+        <w:jc w:val="both"/>
+      </w:pPr>
+      <w:r>
+        <w:t>Uno de los primeros sistemas caóticos fue descubierto por Lorentz, que se basó en unas ecuaciones simplificadas de rollos de convección que se produce en la dinámica de la corteza terrestre.</w:t>
+      </w:r>
+    </w:p>
+    <w:p>
+      <w:pPr>
+        <w:jc w:val="both"/>
+        <w:rPr>
+          <w:rFonts w:ascii="Lato SemiBold" w:eastAsiaTheme="minorEastAsia" w:hAnsi="Lato SemiBold"/>
         </w:rPr>
       </w:pPr>
       <m:oMathPara>
@@ -128,7 +263,13 @@
             <w:rPr>
               <w:rFonts w:ascii="Cambria Math" w:hAnsi="Cambria Math"/>
             </w:rPr>
-            <m:t>=σ</m:t>
+            <m:t>=</m:t>
+          </m:r>
+          <m:r>
+            <w:rPr>
+              <w:rFonts w:ascii="Cambria Math" w:hAnsi="Cambria Math"/>
+            </w:rPr>
+            <m:t>a</m:t>
           </m:r>
           <m:d>
             <m:dPr>
@@ -149,6 +290,9 @@
             </m:e>
           </m:d>
           <m:r>
+            <m:rPr>
+              <m:sty m:val="p"/>
+            </m:rPr>
             <w:rPr>
               <w:rFonts w:ascii="Cambria Math" w:hAnsi="Cambria Math"/>
             </w:rPr>
@@ -179,9 +323,42 @@
             <w:rPr>
               <w:rFonts w:ascii="Cambria Math" w:eastAsiaTheme="minorEastAsia" w:hAnsi="Cambria Math"/>
             </w:rPr>
-            <m:t>=rx-y-xz</m:t>
+            <m:t>=</m:t>
           </m:r>
           <m:r>
+            <w:rPr>
+              <w:rFonts w:ascii="Cambria Math" w:eastAsiaTheme="minorEastAsia" w:hAnsi="Cambria Math"/>
+            </w:rPr>
+            <m:t>x</m:t>
+          </m:r>
+          <m:d>
+            <m:dPr>
+              <m:ctrlPr>
+                <w:rPr>
+                  <w:rFonts w:ascii="Cambria Math" w:eastAsiaTheme="minorEastAsia" w:hAnsi="Cambria Math"/>
+                  <w:i/>
+                </w:rPr>
+              </m:ctrlPr>
+            </m:dPr>
+            <m:e>
+              <m:r>
+                <w:rPr>
+                  <w:rFonts w:ascii="Cambria Math" w:eastAsiaTheme="minorEastAsia" w:hAnsi="Cambria Math"/>
+                </w:rPr>
+                <m:t>b-z</m:t>
+              </m:r>
+            </m:e>
+          </m:d>
+          <m:r>
+            <w:rPr>
+              <w:rFonts w:ascii="Cambria Math" w:eastAsiaTheme="minorEastAsia" w:hAnsi="Cambria Math"/>
+            </w:rPr>
+            <m:t>-y</m:t>
+          </m:r>
+          <m:r>
+            <m:rPr>
+              <m:sty m:val="p"/>
+            </m:rPr>
             <w:rPr>
               <w:rFonts w:ascii="Cambria Math" w:eastAsiaTheme="minorEastAsia" w:hAnsi="Cambria Math"/>
             </w:rPr>
@@ -212,44 +389,75 @@
             <w:rPr>
               <w:rFonts w:ascii="Cambria Math" w:eastAsiaTheme="minorEastAsia" w:hAnsi="Cambria Math"/>
             </w:rPr>
-            <m:t>=xy-bz</m:t>
+            <m:t>=xy</m:t>
+          </m:r>
+          <m:r>
+            <w:rPr>
+              <w:rFonts w:ascii="Cambria Math" w:eastAsiaTheme="minorEastAsia" w:hAnsi="Cambria Math"/>
+            </w:rPr>
+            <m:t>-cz</m:t>
           </m:r>
         </m:oMath>
       </m:oMathPara>
     </w:p>
     <w:p>
       <w:pPr>
-        <w:rPr>
-          <w:rFonts w:eastAsiaTheme="minorEastAsia"/>
-          <w:lang w:val="en-US"/>
-        </w:rPr>
-      </w:pPr>
-      <w:proofErr w:type="spellStart"/>
-      <w:r>
-        <w:rPr>
-          <w:rFonts w:eastAsiaTheme="minorEastAsia"/>
-          <w:lang w:val="en-US"/>
-        </w:rPr>
-        <w:t>Donde</w:t>
-      </w:r>
-      <w:proofErr w:type="spellEnd"/>
-      <w:r>
-        <w:rPr>
-          <w:rFonts w:eastAsiaTheme="minorEastAsia"/>
-          <w:lang w:val="en-US"/>
-        </w:rPr>
-        <w:t xml:space="preserve"> rho, r, b \i</w:t>
-      </w:r>
-      <w:r>
-        <w:rPr>
-          <w:rFonts w:eastAsiaTheme="minorEastAsia"/>
-          <w:lang w:val="en-US"/>
-        </w:rPr>
-        <w:t>n R</w:t>
-      </w:r>
-    </w:p>
-    <w:p>
-      <w:pPr>
+        <w:jc w:val="both"/>
+        <w:rPr>
+          <w:rFonts w:eastAsiaTheme="minorEastAsia"/>
+        </w:rPr>
+      </w:pPr>
+      <w:r>
+        <w:rPr>
+          <w:rFonts w:eastAsiaTheme="minorEastAsia"/>
+        </w:rPr>
+        <w:t xml:space="preserve">Donde </w:t>
+      </w:r>
+      <m:oMath>
+        <m:r>
+          <w:rPr>
+            <w:rFonts w:ascii="Cambria Math" w:eastAsiaTheme="minorEastAsia" w:hAnsi="Cambria Math"/>
+            <w:lang w:val="en-US"/>
+          </w:rPr>
+          <m:t>a</m:t>
+        </m:r>
+        <m:r>
+          <w:rPr>
+            <w:rFonts w:ascii="Cambria Math" w:eastAsiaTheme="minorEastAsia" w:hAnsi="Cambria Math"/>
+          </w:rPr>
+          <m:t>,</m:t>
+        </m:r>
+        <m:r>
+          <w:rPr>
+            <w:rFonts w:ascii="Cambria Math" w:eastAsiaTheme="minorEastAsia" w:hAnsi="Cambria Math"/>
+            <w:lang w:val="en-US"/>
+          </w:rPr>
+          <m:t>b</m:t>
+        </m:r>
+        <m:r>
+          <w:rPr>
+            <w:rFonts w:ascii="Cambria Math" w:eastAsiaTheme="minorEastAsia" w:hAnsi="Cambria Math"/>
+          </w:rPr>
+          <m:t>,</m:t>
+        </m:r>
+        <m:r>
+          <w:rPr>
+            <w:rFonts w:ascii="Cambria Math" w:eastAsiaTheme="minorEastAsia" w:hAnsi="Cambria Math"/>
+            <w:lang w:val="en-US"/>
+          </w:rPr>
+          <m:t>c</m:t>
+        </m:r>
+        <m:r>
+          <w:rPr>
+            <w:rFonts w:ascii="Cambria Math" w:eastAsiaTheme="minorEastAsia" w:hAnsi="Cambria Math"/>
+          </w:rPr>
+          <m:t>∈R</m:t>
+        </m:r>
+      </m:oMath>
+    </w:p>
+    <w:p>
+      <w:pPr>
+        <w:jc w:val="both"/>
         <w:rPr>
           <w:rFonts w:eastAsiaTheme="minorEastAsia"/>
         </w:rPr>
@@ -267,143 +475,338 @@
         <w:t>as que se hace referencia son:</w:t>
       </w:r>
     </w:p>
-    <w:p>
-      <w:pPr>
-        <w:pStyle w:val="Prrafodelista"/>
-        <w:numPr>
-          <w:ilvl w:val="0"/>
-          <w:numId w:val="6"/>
-        </w:numPr>
-        <w:rPr>
-          <w:rFonts w:eastAsiaTheme="minorEastAsia"/>
-        </w:rPr>
-      </w:pPr>
-      <w:r>
-        <w:rPr>
-          <w:rFonts w:eastAsiaTheme="minorEastAsia"/>
-        </w:rPr>
-        <w:t>X -&gt; Razón de rotación del anillo</w:t>
-      </w:r>
-    </w:p>
-    <w:p>
-      <w:pPr>
-        <w:pStyle w:val="Prrafodelista"/>
-        <w:numPr>
-          <w:ilvl w:val="0"/>
-          <w:numId w:val="6"/>
-        </w:numPr>
-        <w:rPr>
-          <w:rFonts w:eastAsiaTheme="minorEastAsia"/>
-        </w:rPr>
-      </w:pPr>
-      <w:r>
-        <w:rPr>
-          <w:rFonts w:eastAsiaTheme="minorEastAsia"/>
-        </w:rPr>
-        <w:t>Y -&gt; Gradiente de la temperatura</w:t>
-      </w:r>
-    </w:p>
-    <w:p>
-      <w:pPr>
-        <w:pStyle w:val="Prrafodelista"/>
-        <w:numPr>
-          <w:ilvl w:val="0"/>
-          <w:numId w:val="6"/>
-        </w:numPr>
-        <w:rPr>
-          <w:rFonts w:eastAsiaTheme="minorEastAsia"/>
-        </w:rPr>
-      </w:pPr>
-      <w:r>
-        <w:rPr>
-          <w:rFonts w:eastAsiaTheme="minorEastAsia"/>
-        </w:rPr>
-        <w:t>Z -&gt; Desviación de la temperatura respecto a su valor de equilibrio.</w:t>
-      </w:r>
-    </w:p>
-    <w:p>
-      <w:pPr>
-        <w:rPr>
-          <w:rFonts w:eastAsiaTheme="minorEastAsia"/>
-        </w:rPr>
-      </w:pPr>
-      <w:r>
-        <w:rPr>
-          <w:rFonts w:eastAsiaTheme="minorEastAsia"/>
-        </w:rPr>
-        <w:t>Sin meternos mucho en el trasfondo físico, la idea es encontrar una serie de funciones (x(t), y(t), z(t)) tal que al derivarlas se satisfaga el sistema. Imagina que el sistema fuera: y’ = y, es decir una función que al derivarla obtengamos la propia función, esto es: y=</w:t>
-      </w:r>
-      <w:proofErr w:type="spellStart"/>
-      <w:r>
-        <w:rPr>
-          <w:rFonts w:eastAsiaTheme="minorEastAsia"/>
-        </w:rPr>
-        <w:t>e^t</w:t>
-      </w:r>
-      <w:proofErr w:type="spellEnd"/>
-      <w:r>
-        <w:rPr>
-          <w:rFonts w:eastAsiaTheme="minorEastAsia"/>
-        </w:rPr>
-        <w:t xml:space="preserve"> ya que y’=</w:t>
-      </w:r>
-      <w:proofErr w:type="spellStart"/>
-      <w:r>
-        <w:rPr>
-          <w:rFonts w:eastAsiaTheme="minorEastAsia"/>
-        </w:rPr>
-        <w:t>e^t</w:t>
-      </w:r>
-      <w:proofErr w:type="spellEnd"/>
-      <w:r>
-        <w:rPr>
-          <w:rFonts w:eastAsiaTheme="minorEastAsia"/>
-        </w:rPr>
-        <w:t>.</w:t>
-      </w:r>
-    </w:p>
-    <w:p>
-      <w:pPr>
-        <w:rPr>
-          <w:rFonts w:eastAsiaTheme="minorEastAsia"/>
-        </w:rPr>
-      </w:pPr>
-      <w:r>
-        <w:rPr>
-          <w:rFonts w:eastAsiaTheme="minorEastAsia"/>
-        </w:rPr>
-        <w:t>El simulador para el primer experimento es muy simple, solamente hay que introducir los valores de rho, r, b y presionar el botón para ver como evoluciona el sistema.</w:t>
-      </w:r>
-    </w:p>
-    <w:p>
-      <w:pPr>
-        <w:rPr>
-          <w:rFonts w:eastAsiaTheme="minorEastAsia"/>
-        </w:rPr>
-      </w:pPr>
-      <w:r>
-        <w:rPr>
-          <w:rFonts w:eastAsiaTheme="minorEastAsia"/>
+    <w:tbl>
+      <w:tblPr>
+        <w:tblStyle w:val="Tablaconcuadrcula"/>
+        <w:tblW w:w="0" w:type="auto"/>
+        <w:tblLook w:val="04A0" w:firstRow="1" w:lastRow="0" w:firstColumn="1" w:lastColumn="0" w:noHBand="0" w:noVBand="1"/>
+      </w:tblPr>
+      <w:tblGrid>
+        <w:gridCol w:w="2831"/>
+        <w:gridCol w:w="1754"/>
+        <w:gridCol w:w="3909"/>
+      </w:tblGrid>
+      <w:tr>
+        <w:trPr>
+          <w:trHeight w:val="328"/>
+        </w:trPr>
+        <w:tc>
+          <w:tcPr>
+            <w:tcW w:w="2831" w:type="dxa"/>
+            <w:shd w:val="clear" w:color="auto" w:fill="ED7D31" w:themeFill="accent2"/>
+            <w:vAlign w:val="center"/>
+          </w:tcPr>
+          <w:p>
+            <w:pPr>
+              <w:jc w:val="center"/>
+              <w:rPr>
+                <w:rFonts w:ascii="Lato Black" w:eastAsiaTheme="minorEastAsia" w:hAnsi="Lato Black"/>
+              </w:rPr>
+            </w:pPr>
+            <w:r>
+              <w:rPr>
+                <w:rFonts w:ascii="Lato Black" w:eastAsiaTheme="minorEastAsia" w:hAnsi="Lato Black"/>
+              </w:rPr>
+              <w:t>X</w:t>
+            </w:r>
+          </w:p>
+        </w:tc>
+        <w:tc>
+          <w:tcPr>
+            <w:tcW w:w="1754" w:type="dxa"/>
+            <w:shd w:val="clear" w:color="auto" w:fill="ED7D31" w:themeFill="accent2"/>
+            <w:vAlign w:val="center"/>
+          </w:tcPr>
+          <w:p>
+            <w:pPr>
+              <w:jc w:val="center"/>
+              <w:rPr>
+                <w:rFonts w:ascii="Lato Black" w:eastAsiaTheme="minorEastAsia" w:hAnsi="Lato Black"/>
+              </w:rPr>
+            </w:pPr>
+            <w:r>
+              <w:rPr>
+                <w:rFonts w:ascii="Lato Black" w:eastAsiaTheme="minorEastAsia" w:hAnsi="Lato Black"/>
+              </w:rPr>
+              <w:t>Y</w:t>
+            </w:r>
+          </w:p>
+        </w:tc>
+        <w:tc>
+          <w:tcPr>
+            <w:tcW w:w="3909" w:type="dxa"/>
+            <w:shd w:val="clear" w:color="auto" w:fill="ED7D31" w:themeFill="accent2"/>
+            <w:vAlign w:val="center"/>
+          </w:tcPr>
+          <w:p>
+            <w:pPr>
+              <w:jc w:val="center"/>
+              <w:rPr>
+                <w:rFonts w:ascii="Lato Black" w:eastAsiaTheme="minorEastAsia" w:hAnsi="Lato Black"/>
+              </w:rPr>
+            </w:pPr>
+            <w:r>
+              <w:rPr>
+                <w:rFonts w:ascii="Lato Black" w:eastAsiaTheme="minorEastAsia" w:hAnsi="Lato Black"/>
+              </w:rPr>
+              <w:t>Z</w:t>
+            </w:r>
+          </w:p>
+        </w:tc>
+      </w:tr>
+      <w:tr>
+        <w:tc>
+          <w:tcPr>
+            <w:tcW w:w="2831" w:type="dxa"/>
+          </w:tcPr>
+          <w:p>
+            <w:pPr>
+              <w:jc w:val="center"/>
+              <w:rPr>
+                <w:rFonts w:eastAsiaTheme="minorEastAsia"/>
+              </w:rPr>
+            </w:pPr>
+            <w:r>
+              <w:rPr>
+                <w:rFonts w:eastAsiaTheme="minorEastAsia"/>
+              </w:rPr>
+              <w:t>Razón de</w:t>
+            </w:r>
+          </w:p>
+          <w:p>
+            <w:pPr>
+              <w:jc w:val="center"/>
+              <w:rPr>
+                <w:rFonts w:eastAsiaTheme="minorEastAsia"/>
+              </w:rPr>
+            </w:pPr>
+            <w:r>
+              <w:rPr>
+                <w:rFonts w:eastAsiaTheme="minorEastAsia"/>
+              </w:rPr>
+              <w:t>rotación del anillo</w:t>
+            </w:r>
+          </w:p>
+        </w:tc>
+        <w:tc>
+          <w:tcPr>
+            <w:tcW w:w="1754" w:type="dxa"/>
+          </w:tcPr>
+          <w:p>
+            <w:pPr>
+              <w:jc w:val="center"/>
+              <w:rPr>
+                <w:rFonts w:eastAsiaTheme="minorEastAsia"/>
+              </w:rPr>
+            </w:pPr>
+            <w:r>
+              <w:rPr>
+                <w:rFonts w:eastAsiaTheme="minorEastAsia"/>
+              </w:rPr>
+              <w:t>Gradiente de la temperatura</w:t>
+            </w:r>
+          </w:p>
+        </w:tc>
+        <w:tc>
+          <w:tcPr>
+            <w:tcW w:w="3909" w:type="dxa"/>
+          </w:tcPr>
+          <w:p>
+            <w:pPr>
+              <w:jc w:val="center"/>
+              <w:rPr>
+                <w:rFonts w:eastAsiaTheme="minorEastAsia"/>
+              </w:rPr>
+            </w:pPr>
+            <w:r>
+              <w:rPr>
+                <w:rFonts w:eastAsiaTheme="minorEastAsia"/>
+              </w:rPr>
+              <w:t>Desviación de la temperatura respecto a su valor de equilibrio.</w:t>
+            </w:r>
+          </w:p>
+        </w:tc>
+      </w:tr>
+    </w:tbl>
+    <w:p>
+      <w:pPr>
+        <w:jc w:val="both"/>
+        <w:rPr>
+          <w:rFonts w:eastAsiaTheme="minorEastAsia"/>
+        </w:rPr>
+      </w:pPr>
+    </w:p>
+    <w:p>
+      <w:pPr>
+        <w:jc w:val="both"/>
+        <w:rPr>
+          <w:rFonts w:eastAsiaTheme="minorEastAsia"/>
+        </w:rPr>
+      </w:pPr>
+      <w:r>
+        <w:rPr>
+          <w:rFonts w:eastAsiaTheme="minorEastAsia"/>
+        </w:rPr>
+        <w:t xml:space="preserve">Sin meternos mucho en el trasfondo físico, la idea es encontrar una serie de funciones </w:t>
+      </w:r>
+    </w:p>
+    <w:p>
+      <w:pPr>
+        <w:jc w:val="both"/>
+        <w:rPr>
+          <w:rFonts w:eastAsiaTheme="minorEastAsia"/>
+        </w:rPr>
+      </w:pPr>
+      <w:r>
+        <w:rPr>
+          <w:rFonts w:ascii="Lato Black" w:eastAsiaTheme="minorEastAsia" w:hAnsi="Lato Black"/>
         </w:rPr>
         <w:lastRenderedPageBreak/>
-        <w:t>Reto 1.</w:t>
-      </w:r>
-    </w:p>
-    <w:p>
-      <w:pPr>
-        <w:rPr>
-          <w:rFonts w:eastAsiaTheme="minorEastAsia"/>
-        </w:rPr>
-      </w:pPr>
-      <w:r>
-        <w:rPr>
-          <w:rFonts w:eastAsiaTheme="minorEastAsia"/>
-        </w:rPr>
-        <w:t>Parámetros a=10 b=13 c=2.67</w:t>
-      </w:r>
-    </w:p>
-    <w:p>
-      <w:pPr>
+        <w:t>(x(t), y(t), z(t))</w:t>
+      </w:r>
+      <w:r>
+        <w:rPr>
+          <w:rFonts w:eastAsiaTheme="minorEastAsia"/>
+        </w:rPr>
+        <w:t xml:space="preserve"> tal que al derivarlas se satisfaga el sistema. Imagina que el sistema fuera</w:t>
+      </w:r>
+      <w:r>
+        <w:rPr>
+          <w:rFonts w:ascii="Lato Black" w:eastAsiaTheme="minorEastAsia" w:hAnsi="Lato Black"/>
+        </w:rPr>
+        <w:t>: y’ = y,</w:t>
+      </w:r>
+      <w:r>
+        <w:rPr>
+          <w:rFonts w:eastAsiaTheme="minorEastAsia"/>
+        </w:rPr>
+        <w:t xml:space="preserve"> es decir una función que al derivarla obtengamos la propia función, esto es: y=e^t ya que y’=e^t.</w:t>
+      </w:r>
+    </w:p>
+    <w:p>
+      <w:pPr>
+        <w:jc w:val="both"/>
+        <w:rPr>
+          <w:rFonts w:eastAsiaTheme="minorEastAsia"/>
+        </w:rPr>
+      </w:pPr>
+      <w:r>
+        <w:rPr>
+          <w:rFonts w:eastAsiaTheme="minorEastAsia"/>
+        </w:rPr>
+        <w:t>El simulador para el primer experimento es muy simple, solamente hay que introducir los valores de</w:t>
+      </w:r>
+      <w:r>
+        <w:rPr>
+          <w:rFonts w:eastAsiaTheme="minorEastAsia"/>
+        </w:rPr>
+        <w:t xml:space="preserve"> a</w:t>
+      </w:r>
+      <w:r>
+        <w:rPr>
+          <w:rFonts w:eastAsiaTheme="minorEastAsia"/>
+        </w:rPr>
+        <w:t xml:space="preserve">, </w:t>
+      </w:r>
+      <w:r>
+        <w:rPr>
+          <w:rFonts w:eastAsiaTheme="minorEastAsia"/>
+        </w:rPr>
+        <w:t>b</w:t>
+      </w:r>
+      <w:r>
+        <w:rPr>
+          <w:rFonts w:eastAsiaTheme="minorEastAsia"/>
+        </w:rPr>
+        <w:t>,</w:t>
+      </w:r>
+      <w:r>
+        <w:rPr>
+          <w:rFonts w:eastAsiaTheme="minorEastAsia"/>
+        </w:rPr>
+        <w:t xml:space="preserve"> c</w:t>
+      </w:r>
+      <w:r>
+        <w:rPr>
+          <w:rFonts w:eastAsiaTheme="minorEastAsia"/>
+        </w:rPr>
+        <w:t xml:space="preserve"> y presionar el botón para ver como evoluciona el sistema.</w:t>
+      </w:r>
+    </w:p>
+    <w:p>
+      <w:pPr>
+        <w:jc w:val="both"/>
+        <w:rPr>
+          <w:rFonts w:eastAsiaTheme="minorEastAsia"/>
+        </w:rPr>
+        <w:sectPr>
+          <w:pgSz w:w="11906" w:h="16838"/>
+          <w:pgMar w:top="1417" w:right="1701" w:bottom="1417" w:left="1701" w:header="708" w:footer="708" w:gutter="0"/>
+          <w:cols w:space="708"/>
+          <w:docGrid w:linePitch="360"/>
+        </w:sectPr>
+      </w:pPr>
+    </w:p>
+    <w:p>
+      <w:pPr>
+        <w:jc w:val="center"/>
+        <w:rPr>
+          <w:rFonts w:ascii="Lato Black" w:eastAsiaTheme="minorEastAsia" w:hAnsi="Lato Black"/>
+          <w:i/>
+          <w:iCs/>
+          <w:color w:val="004358" w:themeColor="accent1"/>
+          <w:sz w:val="24"/>
+          <w:szCs w:val="24"/>
+        </w:rPr>
+      </w:pPr>
+      <w:r>
+        <w:rPr>
+          <w:rFonts w:ascii="Lato Black" w:eastAsiaTheme="minorEastAsia" w:hAnsi="Lato Black"/>
+          <w:i/>
+          <w:iCs/>
+          <w:color w:val="004358" w:themeColor="accent1"/>
+          <w:sz w:val="24"/>
+          <w:szCs w:val="24"/>
+        </w:rPr>
+        <w:t>RETO 1</w:t>
+      </w:r>
+    </w:p>
+    <w:p>
+      <w:pPr>
+        <w:jc w:val="both"/>
+        <w:rPr>
+          <w:rFonts w:eastAsiaTheme="minorEastAsia"/>
+        </w:rPr>
+      </w:pPr>
+      <w:r>
+        <w:rPr>
+          <w:rFonts w:eastAsiaTheme="minorEastAsia"/>
+        </w:rPr>
+        <w:t>Parámetros</w:t>
+      </w:r>
+      <w:r>
+        <w:rPr>
+          <w:rFonts w:eastAsiaTheme="minorEastAsia"/>
+        </w:rPr>
+        <w:t>:</w:t>
+      </w:r>
+      <w:r>
+        <w:rPr>
+          <w:rFonts w:eastAsiaTheme="minorEastAsia"/>
+        </w:rPr>
+        <w:t xml:space="preserve"> </w:t>
+      </w:r>
+      <w:r>
+        <w:rPr>
+          <w:rFonts w:ascii="Lato Black" w:eastAsiaTheme="minorEastAsia" w:hAnsi="Lato Black"/>
+          <w:color w:val="ED7D31" w:themeColor="accent2"/>
+        </w:rPr>
+        <w:t>a=10 b=13 c=2.67</w:t>
+      </w:r>
+    </w:p>
+    <w:p>
+      <w:pPr>
+        <w:jc w:val="both"/>
         <w:rPr>
           <w:rFonts w:eastAsiaTheme="minorEastAsia"/>
         </w:rPr>
@@ -414,28 +817,44 @@
         </w:rPr>
         <w:t xml:space="preserve">La partícula que se va moviendo en la pantalla lo que </w:t>
       </w:r>
-      <w:proofErr w:type="spellStart"/>
-      <w:r>
-        <w:rPr>
-          <w:rFonts w:eastAsiaTheme="minorEastAsia"/>
-        </w:rPr>
-        <w:t>esta</w:t>
-      </w:r>
-      <w:proofErr w:type="spellEnd"/>
-      <w:r>
-        <w:rPr>
-          <w:rFonts w:eastAsiaTheme="minorEastAsia"/>
-        </w:rPr>
-        <w:t xml:space="preserve"> describiendo para cierto valor de tiempo (t) el valor de (x(t), y(t), z(t)), el valor de t va avanzado conforme la simulación se ejecuta, por este motivo, vemos que la </w:t>
-      </w:r>
-      <w:proofErr w:type="spellStart"/>
-      <w:r>
-        <w:rPr>
-          <w:rFonts w:eastAsiaTheme="minorEastAsia"/>
-        </w:rPr>
-        <w:t>particula</w:t>
-      </w:r>
-      <w:proofErr w:type="spellEnd"/>
+      <w:r>
+        <w:rPr>
+          <w:rFonts w:eastAsiaTheme="minorEastAsia"/>
+        </w:rPr>
+        <w:t>está</w:t>
+      </w:r>
+      <w:r>
+        <w:rPr>
+          <w:rFonts w:eastAsiaTheme="minorEastAsia"/>
+        </w:rPr>
+        <w:t xml:space="preserve"> describiendo para cierto valor de tiempo (t) el valor </w:t>
+      </w:r>
+      <m:oMath>
+        <m:r>
+          <w:rPr>
+            <w:rFonts w:ascii="Cambria Math" w:eastAsiaTheme="minorEastAsia" w:hAnsi="Cambria Math"/>
+          </w:rPr>
+          <m:t>(x(t),y(t),z(t))</m:t>
+        </m:r>
+      </m:oMath>
+      <w:r>
+        <w:rPr>
+          <w:rFonts w:eastAsiaTheme="minorEastAsia"/>
+        </w:rPr>
+        <w:t xml:space="preserve"> </w:t>
+      </w:r>
+      <w:r>
+        <w:rPr>
+          <w:rFonts w:eastAsiaTheme="minorEastAsia"/>
+        </w:rPr>
+        <w:t xml:space="preserve">el valor de t va avanzado conforme la simulación se ejecuta, por este motivo, vemos que la </w:t>
+      </w:r>
+      <w:r>
+        <w:rPr>
+          <w:rFonts w:eastAsiaTheme="minorEastAsia"/>
+        </w:rPr>
+        <w:t>partícula</w:t>
+      </w:r>
       <w:r>
         <w:rPr>
           <w:rFonts w:eastAsiaTheme="minorEastAsia"/>
@@ -445,97 +864,127 @@
     </w:p>
     <w:p>
       <w:pPr>
-        <w:rPr>
-          <w:rFonts w:eastAsiaTheme="minorEastAsia"/>
-        </w:rPr>
-      </w:pPr>
-      <w:r>
-        <w:rPr>
-          <w:rFonts w:eastAsiaTheme="minorEastAsia"/>
-        </w:rPr>
-        <w:t xml:space="preserve">¿Qué observas en la trayectoria que sigue la </w:t>
-      </w:r>
-      <w:proofErr w:type="spellStart"/>
-      <w:r>
-        <w:rPr>
-          <w:rFonts w:eastAsiaTheme="minorEastAsia"/>
-        </w:rPr>
-        <w:t>particula</w:t>
-      </w:r>
-      <w:proofErr w:type="spellEnd"/>
-      <w:r>
-        <w:rPr>
-          <w:rFonts w:eastAsiaTheme="minorEastAsia"/>
-        </w:rPr>
-        <w:t>?</w:t>
-      </w:r>
-    </w:p>
-    <w:p>
-      <w:pPr>
-        <w:rPr>
-          <w:rFonts w:eastAsiaTheme="minorEastAsia"/>
-        </w:rPr>
-      </w:pPr>
-      <w:r>
-        <w:rPr>
-          <w:rFonts w:eastAsiaTheme="minorEastAsia"/>
-        </w:rPr>
-        <w:t>Reto 2</w:t>
-      </w:r>
-    </w:p>
-    <w:p>
-      <w:pPr>
-        <w:rPr>
-          <w:rFonts w:eastAsiaTheme="minorEastAsia"/>
-        </w:rPr>
-      </w:pPr>
-      <w:r>
-        <w:rPr>
-          <w:rFonts w:eastAsiaTheme="minorEastAsia"/>
-        </w:rPr>
-        <w:t>P</w:t>
-      </w:r>
-      <w:r>
-        <w:rPr>
-          <w:rFonts w:eastAsiaTheme="minorEastAsia"/>
-        </w:rPr>
-        <w:t>arámetros: a= 10 b = 23</w:t>
-      </w:r>
-      <w:r>
-        <w:rPr>
-          <w:rFonts w:eastAsiaTheme="minorEastAsia"/>
-        </w:rPr>
-        <w:t xml:space="preserve"> c= 2.67</w:t>
-      </w:r>
-    </w:p>
-    <w:p>
-      <w:pPr>
-        <w:rPr>
-          <w:rFonts w:eastAsiaTheme="minorEastAsia"/>
-        </w:rPr>
-      </w:pPr>
-      <w:r>
-        <w:rPr>
-          <w:rFonts w:eastAsiaTheme="minorEastAsia"/>
-        </w:rPr>
-        <w:t>Reto 3</w:t>
-      </w:r>
-    </w:p>
-    <w:p>
-      <w:pPr>
-        <w:rPr>
-          <w:rFonts w:eastAsiaTheme="minorEastAsia"/>
-        </w:rPr>
-      </w:pPr>
-      <w:r>
-        <w:rPr>
-          <w:rFonts w:eastAsiaTheme="minorEastAsia"/>
-        </w:rPr>
-        <w:t>Parámetros: a= 10 b = 28 c= 2.67</w:t>
-      </w:r>
-    </w:p>
-    <w:p>
-      <w:pPr>
+        <w:jc w:val="center"/>
+        <w:rPr>
+          <w:rFonts w:eastAsiaTheme="minorEastAsia"/>
+        </w:rPr>
+      </w:pPr>
+      <w:r>
+        <w:rPr>
+          <w:rFonts w:ascii="Lato Black" w:eastAsiaTheme="minorEastAsia" w:hAnsi="Lato Black"/>
+          <w:i/>
+          <w:iCs/>
+          <w:color w:val="004358" w:themeColor="accent1"/>
+          <w:sz w:val="24"/>
+          <w:szCs w:val="24"/>
+        </w:rPr>
+        <w:t>RETO 2</w:t>
+      </w:r>
+    </w:p>
+    <w:p>
+      <w:pPr>
+        <w:jc w:val="both"/>
+        <w:rPr>
+          <w:rFonts w:ascii="Lato Black" w:eastAsiaTheme="minorEastAsia" w:hAnsi="Lato Black"/>
+          <w:color w:val="ED7D31" w:themeColor="accent2"/>
+        </w:rPr>
+      </w:pPr>
+      <w:r>
+        <w:rPr>
+          <w:rFonts w:eastAsiaTheme="minorEastAsia"/>
+        </w:rPr>
+        <w:t xml:space="preserve">Parámetros: </w:t>
+      </w:r>
+      <w:r>
+        <w:rPr>
+          <w:rFonts w:ascii="Lato Black" w:eastAsiaTheme="minorEastAsia" w:hAnsi="Lato Black"/>
+          <w:color w:val="ED7D31" w:themeColor="accent2"/>
+        </w:rPr>
+        <w:t>a= 10 b = 23 c= 2.67</w:t>
+      </w:r>
+    </w:p>
+    <w:p>
+      <w:pPr>
+        <w:jc w:val="center"/>
+        <w:rPr>
+          <w:rFonts w:ascii="Lato Black" w:eastAsiaTheme="minorEastAsia" w:hAnsi="Lato Black"/>
+          <w:i/>
+          <w:iCs/>
+          <w:color w:val="004358" w:themeColor="accent1"/>
+          <w:sz w:val="24"/>
+          <w:szCs w:val="24"/>
+        </w:rPr>
+      </w:pPr>
+      <w:r>
+        <w:rPr>
+          <w:rFonts w:ascii="Lato Black" w:eastAsiaTheme="minorEastAsia" w:hAnsi="Lato Black"/>
+          <w:i/>
+          <w:iCs/>
+          <w:color w:val="004358" w:themeColor="accent1"/>
+          <w:sz w:val="24"/>
+          <w:szCs w:val="24"/>
+        </w:rPr>
+        <w:t>RETO 3</w:t>
+      </w:r>
+    </w:p>
+    <w:p>
+      <w:pPr>
+        <w:jc w:val="both"/>
+        <w:rPr>
+          <w:rFonts w:ascii="Lato Black" w:eastAsiaTheme="minorEastAsia" w:hAnsi="Lato Black"/>
+          <w:color w:val="ED7D31" w:themeColor="accent2"/>
+        </w:rPr>
+      </w:pPr>
+      <w:r>
+        <w:rPr>
+          <w:rFonts w:eastAsiaTheme="minorEastAsia"/>
+        </w:rPr>
+        <w:t xml:space="preserve">Parámetros: </w:t>
+      </w:r>
+      <w:r>
+        <w:rPr>
+          <w:rFonts w:ascii="Lato Black" w:eastAsiaTheme="minorEastAsia" w:hAnsi="Lato Black"/>
+          <w:color w:val="ED7D31" w:themeColor="accent2"/>
+        </w:rPr>
+        <w:t>a= 10 b = 28 c= 2.67</w:t>
+      </w:r>
+    </w:p>
+    <w:p>
+      <w:pPr>
+        <w:jc w:val="both"/>
+        <w:rPr>
+          <w:rFonts w:eastAsiaTheme="minorEastAsia"/>
+          <w:i/>
+          <w:iCs/>
+        </w:rPr>
+      </w:pPr>
+      <w:r>
+        <w:rPr>
+          <w:rFonts w:eastAsiaTheme="minorEastAsia"/>
+          <w:i/>
+          <w:iCs/>
+        </w:rPr>
+        <w:t>¿Qué observas en la trayectoria que sigue la partícula?</w:t>
+      </w:r>
+    </w:p>
+    <w:p>
+      <w:pPr>
+        <w:jc w:val="both"/>
+        <w:rPr>
+          <w:rFonts w:eastAsiaTheme="minorEastAsia"/>
+        </w:rPr>
+        <w:sectPr>
+          <w:type w:val="continuous"/>
+          <w:pgSz w:w="11906" w:h="16838"/>
+          <w:pgMar w:top="1417" w:right="1701" w:bottom="1417" w:left="1701" w:header="708" w:footer="708" w:gutter="0"/>
+          <w:cols w:num="2" w:space="708"/>
+          <w:docGrid w:linePitch="360"/>
+        </w:sectPr>
+      </w:pPr>
+    </w:p>
+    <w:p>
+      <w:pPr>
+        <w:jc w:val="both"/>
         <w:rPr>
           <w:rFonts w:eastAsiaTheme="minorEastAsia"/>
         </w:rPr>
@@ -556,28 +1005,93 @@
         <w:rPr>
           <w:rFonts w:eastAsiaTheme="minorEastAsia"/>
         </w:rPr>
-        <w:t>ectorias varían enormemente, en el Reto 1 y Reto 2 podemos observar como las trayectorias giran alrededor de un punto, y en el momento en el que aumentamos un poco el parámetro b (Reto 3), se mueven alrededor de dos puntos.</w:t>
-      </w:r>
-    </w:p>
-    <w:p>
-      <w:pPr>
-        <w:rPr>
-          <w:rFonts w:eastAsiaTheme="minorEastAsia"/>
-        </w:rPr>
-      </w:pPr>
-      <w:r>
-        <w:rPr>
-          <w:noProof/>
-          <w:lang w:eastAsia="es-ES"/>
+        <w:t xml:space="preserve">ectorias varían enormemente, en el </w:t>
+      </w:r>
+      <w:r>
+        <w:rPr>
+          <w:rFonts w:ascii="Lato Black" w:eastAsiaTheme="minorEastAsia" w:hAnsi="Lato Black"/>
+          <w:color w:val="004358" w:themeColor="accent1"/>
+          <w:sz w:val="20"/>
+          <w:szCs w:val="20"/>
+        </w:rPr>
+        <w:t>RETO 1</w:t>
+      </w:r>
+      <w:r>
+        <w:rPr>
+          <w:rFonts w:eastAsiaTheme="minorEastAsia"/>
+          <w:color w:val="004358" w:themeColor="accent1"/>
+        </w:rPr>
+        <w:t xml:space="preserve"> </w:t>
+      </w:r>
+      <w:r>
+        <w:rPr>
+          <w:rFonts w:eastAsiaTheme="minorEastAsia"/>
+        </w:rPr>
+        <w:t xml:space="preserve">y </w:t>
+      </w:r>
+      <w:r>
+        <w:rPr>
+          <w:rFonts w:ascii="Lato Black" w:eastAsiaTheme="minorEastAsia" w:hAnsi="Lato Black"/>
+          <w:color w:val="004358" w:themeColor="accent1"/>
+          <w:sz w:val="20"/>
+          <w:szCs w:val="20"/>
+        </w:rPr>
+        <w:t>RETO 2</w:t>
+      </w:r>
+      <w:r>
+        <w:rPr>
+          <w:rFonts w:eastAsiaTheme="minorEastAsia"/>
+          <w:color w:val="004358" w:themeColor="accent1"/>
+        </w:rPr>
+        <w:t xml:space="preserve"> </w:t>
+      </w:r>
+      <w:r>
+        <w:rPr>
+          <w:rFonts w:eastAsiaTheme="minorEastAsia"/>
+        </w:rPr>
+        <w:t>podemos observar como las trayectorias giran alrededor de un punto, y en el momento en el que aumentamos un poco el parámetro b (</w:t>
+      </w:r>
+      <w:r>
+        <w:rPr>
+          <w:rFonts w:ascii="Lato Black" w:eastAsiaTheme="minorEastAsia" w:hAnsi="Lato Black"/>
+          <w:color w:val="004358" w:themeColor="accent1"/>
+          <w:sz w:val="20"/>
+          <w:szCs w:val="20"/>
+        </w:rPr>
+        <w:t>RETO 3</w:t>
+      </w:r>
+      <w:r>
+        <w:rPr>
+          <w:rFonts w:eastAsiaTheme="minorEastAsia"/>
+        </w:rPr>
+        <w:t>), se mueven alrededor de dos puntos.</w:t>
+      </w:r>
+    </w:p>
+    <w:p>
+      <w:pPr>
+        <w:jc w:val="center"/>
+        <w:rPr>
+          <w:rFonts w:ascii="Lato Black" w:hAnsi="Lato Black"/>
+          <w:color w:val="004358" w:themeColor="accent1"/>
+          <w:sz w:val="28"/>
+          <w:szCs w:val="28"/>
+        </w:rPr>
+      </w:pPr>
+      <w:r>
+        <w:rPr>
+          <w:rFonts w:ascii="Lato Black" w:hAnsi="Lato Black"/>
+          <w:color w:val="004358" w:themeColor="accent1"/>
+          <w:sz w:val="28"/>
+          <w:szCs w:val="28"/>
         </w:rPr>
         <w:drawing>
-          <wp:anchor distT="0" distB="0" distL="114300" distR="114300" simplePos="0" relativeHeight="251658240" behindDoc="0" locked="0" layoutInCell="1" allowOverlap="1" wp14:anchorId="4E70DF6F" wp14:editId="5B38957E">
+          <wp:anchor distT="0" distB="0" distL="114300" distR="114300" simplePos="0" relativeHeight="251658240" behindDoc="0" locked="0" layoutInCell="1" allowOverlap="1" wp14:anchorId="5DFFB585" wp14:editId="16171EB9">
             <wp:simplePos x="0" y="0"/>
-            <wp:positionH relativeFrom="column">
-              <wp:posOffset>-3810</wp:posOffset>
+            <wp:positionH relativeFrom="margin">
+              <wp:align>right</wp:align>
             </wp:positionH>
             <wp:positionV relativeFrom="paragraph">
-              <wp:posOffset>286385</wp:posOffset>
+              <wp:posOffset>9525</wp:posOffset>
             </wp:positionV>
             <wp:extent cx="1924050" cy="2604135"/>
             <wp:effectExtent l="0" t="0" r="0" b="0"/>
@@ -596,7 +1110,7 @@
                     </pic:cNvPicPr>
                   </pic:nvPicPr>
                   <pic:blipFill>
-                    <a:blip r:embed="rId5" cstate="print">
+                    <a:blip r:embed="rId7" cstate="print">
                       <a:extLst>
                         <a:ext uri="{28A0092B-C50C-407E-A947-70E740481C1C}">
                           <a14:useLocalDpi xmlns:a14="http://schemas.microsoft.com/office/drawing/2010/main" val="0"/>
@@ -635,13 +1149,26 @@
       </w:r>
       <w:r>
         <w:rPr>
-          <w:rFonts w:eastAsiaTheme="minorEastAsia"/>
-        </w:rPr>
-        <w:t>Experimento 2</w:t>
-      </w:r>
-    </w:p>
-    <w:p>
-      <w:pPr>
+          <w:rFonts w:ascii="Lato Black" w:hAnsi="Lato Black"/>
+          <w:color w:val="004358" w:themeColor="accent1"/>
+          <w:sz w:val="28"/>
+          <w:szCs w:val="28"/>
+        </w:rPr>
+        <w:t>EXPERIMENTO 2</w:t>
+      </w:r>
+      <w:r>
+        <w:rPr>
+          <w:rFonts w:ascii="Lato Black" w:hAnsi="Lato Black"/>
+          <w:color w:val="004358" w:themeColor="accent1"/>
+          <w:sz w:val="28"/>
+          <w:szCs w:val="28"/>
+        </w:rPr>
+        <w:t xml:space="preserve"> // añadir línea maybe</w:t>
+      </w:r>
+    </w:p>
+    <w:p>
+      <w:pPr>
+        <w:jc w:val="both"/>
         <w:rPr>
           <w:rFonts w:eastAsiaTheme="minorEastAsia"/>
         </w:rPr>
@@ -656,11 +1183,87 @@
         <w:rPr>
           <w:rFonts w:eastAsiaTheme="minorEastAsia"/>
         </w:rPr>
-        <w:t>los que depende el sistema son theta_1 y theta_2:</w:t>
-      </w:r>
-    </w:p>
-    <w:p>
-      <w:pPr>
+        <w:t xml:space="preserve">los que depende el sistema son </w:t>
+      </w:r>
+      <m:oMath>
+        <m:sSub>
+          <m:sSubPr>
+            <m:ctrlPr>
+              <w:rPr>
+                <w:rFonts w:ascii="Cambria Math" w:eastAsiaTheme="minorEastAsia" w:hAnsi="Cambria Math"/>
+                <w:i/>
+                <w:color w:val="004358" w:themeColor="accent1"/>
+              </w:rPr>
+            </m:ctrlPr>
+          </m:sSubPr>
+          <m:e>
+            <m:r>
+              <w:rPr>
+                <w:rFonts w:ascii="Cambria Math" w:eastAsiaTheme="minorEastAsia" w:hAnsi="Cambria Math"/>
+                <w:color w:val="004358" w:themeColor="accent1"/>
+              </w:rPr>
+              <m:t>θ</m:t>
+            </m:r>
+          </m:e>
+          <m:sub>
+            <m:r>
+              <w:rPr>
+                <w:rFonts w:ascii="Cambria Math" w:eastAsiaTheme="minorEastAsia" w:hAnsi="Cambria Math"/>
+                <w:color w:val="004358" w:themeColor="accent1"/>
+              </w:rPr>
+              <m:t>1</m:t>
+            </m:r>
+          </m:sub>
+        </m:sSub>
+      </m:oMath>
+      <w:r>
+        <w:rPr>
+          <w:rFonts w:eastAsiaTheme="minorEastAsia"/>
+        </w:rPr>
+        <w:t xml:space="preserve"> y </w:t>
+      </w:r>
+      <m:oMath>
+        <m:sSub>
+          <m:sSubPr>
+            <m:ctrlPr>
+              <w:rPr>
+                <w:rFonts w:ascii="Cambria Math" w:eastAsiaTheme="minorEastAsia" w:hAnsi="Cambria Math"/>
+                <w:i/>
+                <w:color w:val="004358" w:themeColor="accent1"/>
+              </w:rPr>
+            </m:ctrlPr>
+          </m:sSubPr>
+          <m:e>
+            <m:r>
+              <w:rPr>
+                <w:rFonts w:ascii="Cambria Math" w:eastAsiaTheme="minorEastAsia" w:hAnsi="Cambria Math"/>
+                <w:color w:val="004358" w:themeColor="accent1"/>
+              </w:rPr>
+              <m:t>θ</m:t>
+            </m:r>
+          </m:e>
+          <m:sub>
+            <m:r>
+              <w:rPr>
+                <w:rFonts w:ascii="Cambria Math" w:eastAsiaTheme="minorEastAsia" w:hAnsi="Cambria Math"/>
+                <w:color w:val="004358" w:themeColor="accent1"/>
+              </w:rPr>
+              <m:t>2</m:t>
+            </m:r>
+          </m:sub>
+        </m:sSub>
+      </m:oMath>
+      <w:r>
+        <w:rPr>
+          <w:rFonts w:eastAsiaTheme="minorEastAsia"/>
+          <w:color w:val="004358" w:themeColor="accent1"/>
+        </w:rPr>
+        <w:t>:</w:t>
+      </w:r>
+    </w:p>
+    <w:p>
+      <w:pPr>
+        <w:jc w:val="both"/>
         <w:rPr>
           <w:rFonts w:eastAsiaTheme="minorEastAsia"/>
         </w:rPr>
@@ -674,52 +1277,195 @@
     </w:p>
     <w:p>
       <w:pPr>
-        <w:rPr>
-          <w:rFonts w:eastAsiaTheme="minorEastAsia"/>
-        </w:rPr>
-      </w:pPr>
-      <w:proofErr w:type="spellStart"/>
-      <w:r>
-        <w:rPr>
-          <w:rFonts w:eastAsiaTheme="minorEastAsia"/>
-        </w:rPr>
-        <w:t>L_i</w:t>
-      </w:r>
-      <w:proofErr w:type="spellEnd"/>
-      <w:r>
-        <w:rPr>
-          <w:rFonts w:eastAsiaTheme="minorEastAsia"/>
-        </w:rPr>
-        <w:t>: Longitud de la cuerda</w:t>
-      </w:r>
-    </w:p>
-    <w:p>
-      <w:pPr>
-        <w:rPr>
-          <w:rFonts w:eastAsiaTheme="minorEastAsia"/>
-        </w:rPr>
-      </w:pPr>
-      <w:proofErr w:type="spellStart"/>
-      <w:r>
-        <w:rPr>
-          <w:rFonts w:eastAsiaTheme="minorEastAsia"/>
-        </w:rPr>
-        <w:t>M_i</w:t>
-      </w:r>
-      <w:proofErr w:type="spellEnd"/>
-      <w:r>
-        <w:rPr>
-          <w:rFonts w:eastAsiaTheme="minorEastAsia"/>
-        </w:rPr>
-        <w:t>: Masa de la cuerda i=1,2</w:t>
-      </w:r>
-    </w:p>
-    <w:p>
-      <w:pPr>
-        <w:rPr>
-          <w:rFonts w:eastAsiaTheme="minorEastAsia"/>
-        </w:rPr>
-      </w:pPr>
+        <w:jc w:val="both"/>
+        <w:rPr>
+          <w:rFonts w:eastAsiaTheme="minorEastAsia"/>
+        </w:rPr>
+      </w:pPr>
+      <m:oMath>
+        <m:sSub>
+          <m:sSubPr>
+            <m:ctrlPr>
+              <w:rPr>
+                <w:rFonts w:ascii="Cambria Math" w:eastAsiaTheme="minorEastAsia" w:hAnsi="Cambria Math"/>
+                <w:b/>
+                <w:bCs/>
+                <w:i/>
+                <w:color w:val="004358" w:themeColor="accent1"/>
+              </w:rPr>
+            </m:ctrlPr>
+          </m:sSubPr>
+          <m:e>
+            <m:r>
+              <m:rPr>
+                <m:sty m:val="bi"/>
+              </m:rPr>
+              <w:rPr>
+                <w:rFonts w:ascii="Cambria Math" w:eastAsiaTheme="minorEastAsia" w:hAnsi="Cambria Math"/>
+                <w:color w:val="004358" w:themeColor="accent1"/>
+              </w:rPr>
+              <m:t>L</m:t>
+            </m:r>
+          </m:e>
+          <m:sub>
+            <m:r>
+              <m:rPr>
+                <m:sty m:val="bi"/>
+              </m:rPr>
+              <w:rPr>
+                <w:rFonts w:ascii="Cambria Math" w:eastAsiaTheme="minorEastAsia" w:hAnsi="Cambria Math"/>
+                <w:color w:val="004358" w:themeColor="accent1"/>
+              </w:rPr>
+              <m:t>i</m:t>
+            </m:r>
+          </m:sub>
+        </m:sSub>
+      </m:oMath>
+      <w:r>
+        <w:rPr>
+          <w:rFonts w:eastAsiaTheme="minorEastAsia"/>
+        </w:rPr>
+        <w:t xml:space="preserve">: </w:t>
+      </w:r>
+      <w:r>
+        <w:rPr>
+          <w:rFonts w:eastAsiaTheme="minorEastAsia"/>
+          <w:color w:val="004358" w:themeColor="accent1"/>
+        </w:rPr>
+        <w:t>Longitud de la cuerda</w:t>
+      </w:r>
+    </w:p>
+    <w:p>
+      <w:pPr>
+        <w:jc w:val="both"/>
+        <w:rPr>
+          <w:rFonts w:eastAsiaTheme="minorEastAsia"/>
+          <w:color w:val="004358" w:themeColor="accent1"/>
+        </w:rPr>
+      </w:pPr>
+      <m:oMath>
+        <m:sSub>
+          <m:sSubPr>
+            <m:ctrlPr>
+              <w:rPr>
+                <w:rFonts w:ascii="Cambria Math" w:eastAsiaTheme="minorEastAsia" w:hAnsi="Cambria Math"/>
+                <w:b/>
+                <w:bCs/>
+                <w:i/>
+                <w:color w:val="004358" w:themeColor="accent1"/>
+              </w:rPr>
+            </m:ctrlPr>
+          </m:sSubPr>
+          <m:e>
+            <m:r>
+              <m:rPr>
+                <m:sty m:val="bi"/>
+              </m:rPr>
+              <w:rPr>
+                <w:rFonts w:ascii="Cambria Math" w:eastAsiaTheme="minorEastAsia" w:hAnsi="Cambria Math"/>
+                <w:color w:val="004358" w:themeColor="accent1"/>
+              </w:rPr>
+              <m:t>M</m:t>
+            </m:r>
+          </m:e>
+          <m:sub>
+            <m:r>
+              <m:rPr>
+                <m:sty m:val="bi"/>
+              </m:rPr>
+              <w:rPr>
+                <w:rFonts w:ascii="Cambria Math" w:eastAsiaTheme="minorEastAsia" w:hAnsi="Cambria Math"/>
+                <w:color w:val="004358" w:themeColor="accent1"/>
+              </w:rPr>
+              <m:t>i</m:t>
+            </m:r>
+          </m:sub>
+        </m:sSub>
+      </m:oMath>
+      <w:r>
+        <w:rPr>
+          <w:rFonts w:eastAsiaTheme="minorEastAsia"/>
+          <w:b/>
+          <w:bCs/>
+          <w:color w:val="004358" w:themeColor="accent1"/>
+        </w:rPr>
+        <w:t>:</w:t>
+      </w:r>
+      <w:r>
+        <w:rPr>
+          <w:rFonts w:eastAsiaTheme="minorEastAsia"/>
+          <w:color w:val="004358" w:themeColor="accent1"/>
+        </w:rPr>
+        <w:t xml:space="preserve"> Masa de la cuerda</w:t>
+      </w:r>
+    </w:p>
+    <w:p>
+      <w:pPr>
+        <w:jc w:val="both"/>
+        <w:rPr>
+          <w:rFonts w:eastAsiaTheme="minorEastAsia"/>
+        </w:rPr>
+      </w:pPr>
+      <w:r>
+        <w:rPr>
+          <w:rFonts w:eastAsiaTheme="minorEastAsia"/>
+        </w:rPr>
+        <w:drawing>
+          <wp:anchor distT="0" distB="0" distL="114300" distR="114300" simplePos="0" relativeHeight="251659264" behindDoc="0" locked="0" layoutInCell="1" allowOverlap="1" wp14:anchorId="3E2798B1" wp14:editId="08C282C9">
+            <wp:simplePos x="0" y="0"/>
+            <wp:positionH relativeFrom="margin">
+              <wp:align>left</wp:align>
+            </wp:positionH>
+            <wp:positionV relativeFrom="paragraph">
+              <wp:posOffset>338455</wp:posOffset>
+            </wp:positionV>
+            <wp:extent cx="3726180" cy="656590"/>
+            <wp:effectExtent l="0" t="0" r="7620" b="0"/>
+            <wp:wrapSquare wrapText="bothSides"/>
+            <wp:docPr id="1067613438" name="Imagen 1"/>
+            <wp:cNvGraphicFramePr>
+              <a:graphicFrameLocks xmlns:a="http://schemas.openxmlformats.org/drawingml/2006/main" noChangeAspect="1"/>
+            </wp:cNvGraphicFramePr>
+            <a:graphic xmlns:a="http://schemas.openxmlformats.org/drawingml/2006/main">
+              <a:graphicData uri="http://schemas.openxmlformats.org/drawingml/2006/picture">
+                <pic:pic xmlns:pic="http://schemas.openxmlformats.org/drawingml/2006/picture">
+                  <pic:nvPicPr>
+                    <pic:cNvPr id="1067613438" name="Imagen 1"/>
+                    <pic:cNvPicPr/>
+                  </pic:nvPicPr>
+                  <pic:blipFill>
+                    <a:blip r:embed="rId8" cstate="print">
+                      <a:extLst>
+                        <a:ext uri="{28A0092B-C50C-407E-A947-70E740481C1C}">
+                          <a14:useLocalDpi xmlns:a14="http://schemas.microsoft.com/office/drawing/2010/main" val="0"/>
+                        </a:ext>
+                      </a:extLst>
+                    </a:blip>
+                    <a:stretch>
+                      <a:fillRect/>
+                    </a:stretch>
+                  </pic:blipFill>
+                  <pic:spPr>
+                    <a:xfrm>
+                      <a:off x="0" y="0"/>
+                      <a:ext cx="3726180" cy="656590"/>
+                    </a:xfrm>
+                    <a:prstGeom prst="rect">
+                      <a:avLst/>
+                    </a:prstGeom>
+                  </pic:spPr>
+                </pic:pic>
+              </a:graphicData>
+            </a:graphic>
+            <wp14:sizeRelH relativeFrom="margin">
+              <wp14:pctWidth>0</wp14:pctWidth>
+            </wp14:sizeRelH>
+            <wp14:sizeRelV relativeFrom="margin">
+              <wp14:pctHeight>0</wp14:pctHeight>
+            </wp14:sizeRelV>
+          </wp:anchor>
+        </w:drawing>
+      </w:r>
       <w:r>
         <w:rPr>
           <w:rFonts w:eastAsiaTheme="minorEastAsia"/>
@@ -729,59 +1475,64 @@
     </w:p>
     <w:p>
       <w:pPr>
-        <w:rPr>
-          <w:rFonts w:eastAsiaTheme="minorEastAsia"/>
-        </w:rPr>
-      </w:pPr>
-      <w:r>
-        <w:rPr>
-          <w:rFonts w:eastAsiaTheme="minorEastAsia"/>
-        </w:rPr>
-        <w:t>….</w:t>
-      </w:r>
-    </w:p>
-    <w:p>
-      <w:pPr>
-        <w:rPr>
-          <w:rFonts w:eastAsiaTheme="minorEastAsia"/>
-        </w:rPr>
-      </w:pPr>
-    </w:p>
-    <w:p>
-      <w:pPr>
-        <w:rPr>
-          <w:rFonts w:eastAsiaTheme="minorEastAsia"/>
-        </w:rPr>
-      </w:pPr>
-    </w:p>
-    <w:p>
-      <w:pPr>
-        <w:rPr>
-          <w:rFonts w:eastAsiaTheme="minorEastAsia"/>
-        </w:rPr>
-      </w:pPr>
-      <w:r>
-        <w:rPr>
-          <w:rFonts w:eastAsiaTheme="minorEastAsia"/>
-        </w:rPr>
-        <w:t>Reto 1:</w:t>
-      </w:r>
-    </w:p>
-    <w:p>
-      <w:pPr>
-        <w:rPr>
-          <w:rFonts w:eastAsiaTheme="minorEastAsia"/>
-        </w:rPr>
-      </w:pPr>
-      <w:r>
-        <w:rPr>
-          <w:rFonts w:eastAsiaTheme="minorEastAsia"/>
-        </w:rPr>
-        <w:t>M_1: 1 M_2: 2 L_1: 1 L_2: 1 G=9.8</w:t>
-      </w:r>
-    </w:p>
-    <w:p>
-      <w:pPr>
+        <w:jc w:val="both"/>
+        <w:rPr>
+          <w:rFonts w:eastAsiaTheme="minorEastAsia"/>
+        </w:rPr>
+      </w:pPr>
+    </w:p>
+    <w:p>
+      <w:pPr>
+        <w:jc w:val="center"/>
+        <w:rPr>
+          <w:rFonts w:ascii="Lato Black" w:eastAsiaTheme="minorEastAsia" w:hAnsi="Lato Black"/>
+          <w:i/>
+          <w:iCs/>
+          <w:color w:val="004358" w:themeColor="accent1"/>
+          <w:sz w:val="24"/>
+          <w:szCs w:val="24"/>
+        </w:rPr>
+      </w:pPr>
+      <w:r>
+        <w:rPr>
+          <w:rFonts w:ascii="Lato Black" w:eastAsiaTheme="minorEastAsia" w:hAnsi="Lato Black"/>
+          <w:i/>
+          <w:iCs/>
+          <w:color w:val="004358" w:themeColor="accent1"/>
+          <w:sz w:val="24"/>
+          <w:szCs w:val="24"/>
+        </w:rPr>
+        <w:t>RETO 1</w:t>
+      </w:r>
+    </w:p>
+    <w:p>
+      <w:pPr>
+        <w:jc w:val="both"/>
+        <w:rPr>
+          <w:rFonts w:eastAsiaTheme="minorEastAsia"/>
+          <w:lang w:val="en-GB"/>
+        </w:rPr>
+      </w:pPr>
+      <m:oMath>
+        <m:r>
+          <w:rPr>
+            <w:rFonts w:ascii="Cambria Math" w:eastAsiaTheme="minorEastAsia" w:hAnsi="Cambria Math"/>
+            <w:u w:val="single"/>
+          </w:rPr>
+          <m:t>M_1</m:t>
+        </m:r>
+      </m:oMath>
+      <w:r>
+        <w:rPr>
+          <w:rFonts w:eastAsiaTheme="minorEastAsia"/>
+          <w:lang w:val="en-GB"/>
+        </w:rPr>
+        <w:t xml:space="preserve"> 1 M_2: 2 L_1: 1 L_2: 1 G=9.8</w:t>
+      </w:r>
+    </w:p>
+    <w:p>
+      <w:pPr>
+        <w:jc w:val="both"/>
         <w:rPr>
           <w:rFonts w:eastAsiaTheme="minorEastAsia"/>
         </w:rPr>
@@ -795,6 +1546,7 @@
     </w:p>
     <w:p>
       <w:pPr>
+        <w:jc w:val="both"/>
         <w:rPr>
           <w:rFonts w:eastAsiaTheme="minorEastAsia"/>
         </w:rPr>
@@ -814,6 +1566,7 @@
     </w:p>
     <w:p>
       <w:pPr>
+        <w:jc w:val="both"/>
         <w:rPr>
           <w:rFonts w:eastAsiaTheme="minorEastAsia"/>
         </w:rPr>
@@ -827,46 +1580,36 @@
     </w:p>
     <w:p>
       <w:pPr>
-        <w:rPr>
-          <w:rFonts w:eastAsiaTheme="minorEastAsia"/>
-        </w:rPr>
-      </w:pPr>
-      <w:r>
-        <w:rPr>
-          <w:rFonts w:eastAsiaTheme="minorEastAsia"/>
-        </w:rPr>
-        <w:t xml:space="preserve">Para añadir un péndulo presiona +, y luego establece las condiciones iniciales. Cuando configures los 3 péndulos, presiona el </w:t>
-      </w:r>
-      <w:proofErr w:type="spellStart"/>
-      <w:r>
-        <w:rPr>
-          <w:rFonts w:eastAsiaTheme="minorEastAsia"/>
-        </w:rPr>
-        <w:t>reset</w:t>
-      </w:r>
-      <w:proofErr w:type="spellEnd"/>
-      <w:r>
-        <w:rPr>
-          <w:rFonts w:eastAsiaTheme="minorEastAsia"/>
-        </w:rPr>
-        <w:t>. **</w:t>
-      </w:r>
-    </w:p>
-    <w:p>
-      <w:pPr>
-        <w:rPr>
-          <w:rFonts w:eastAsiaTheme="minorEastAsia"/>
-        </w:rPr>
-      </w:pPr>
-      <w:r>
-        <w:rPr>
-          <w:rFonts w:eastAsiaTheme="minorEastAsia"/>
-        </w:rPr>
+        <w:jc w:val="both"/>
+        <w:rPr>
+          <w:rFonts w:eastAsiaTheme="minorEastAsia"/>
+        </w:rPr>
+      </w:pPr>
+      <w:r>
+        <w:rPr>
+          <w:rFonts w:eastAsiaTheme="minorEastAsia"/>
+        </w:rPr>
+        <w:t>Para añadir un péndulo presiona +, y luego establece las condiciones iniciales. Cuando configures los 3 péndulos, presiona el reset. **</w:t>
+      </w:r>
+    </w:p>
+    <w:p>
+      <w:pPr>
+        <w:jc w:val="both"/>
+        <w:rPr>
+          <w:rFonts w:eastAsiaTheme="minorEastAsia"/>
+        </w:rPr>
+      </w:pPr>
+      <w:r>
+        <w:rPr>
+          <w:rFonts w:eastAsiaTheme="minorEastAsia"/>
+        </w:rPr>
+        <w:lastRenderedPageBreak/>
         <w:t>¿Qué observas?</w:t>
       </w:r>
     </w:p>
     <w:p>
       <w:pPr>
+        <w:jc w:val="both"/>
         <w:rPr>
           <w:rFonts w:eastAsiaTheme="minorEastAsia"/>
         </w:rPr>
@@ -880,47 +1623,35 @@
     </w:p>
     <w:p>
       <w:pPr>
-        <w:rPr>
-          <w:rFonts w:eastAsiaTheme="minorEastAsia"/>
-        </w:rPr>
-      </w:pPr>
-      <w:r>
-        <w:rPr>
-          <w:rFonts w:eastAsiaTheme="minorEastAsia"/>
-        </w:rPr>
-        <w:lastRenderedPageBreak/>
+        <w:jc w:val="both"/>
+        <w:rPr>
+          <w:rFonts w:eastAsiaTheme="minorEastAsia"/>
+        </w:rPr>
+      </w:pPr>
+      <w:r>
+        <w:rPr>
+          <w:rFonts w:eastAsiaTheme="minorEastAsia"/>
+        </w:rPr>
         <w:t>Haz lo mismo que en el reto 2 pero ahora modifica un poco las velocidades, por ejemplo, el 1º péndulo puede tener 1.90, el 2º 2, y el 3º 2.1.</w:t>
       </w:r>
     </w:p>
     <w:p>
       <w:pPr>
-        <w:rPr>
-          <w:rFonts w:eastAsiaTheme="minorEastAsia"/>
-        </w:rPr>
-      </w:pPr>
-      <w:r>
-        <w:rPr>
-          <w:rFonts w:eastAsiaTheme="minorEastAsia"/>
-        </w:rPr>
-        <w:t xml:space="preserve">Como se puede observar pese a que los péndulos comienzan en condiciones muy similares al cabo del tiempo se </w:t>
-      </w:r>
-      <w:proofErr w:type="spellStart"/>
-      <w:r>
-        <w:rPr>
-          <w:rFonts w:eastAsiaTheme="minorEastAsia"/>
-        </w:rPr>
-        <w:t>desincronizan</w:t>
-      </w:r>
-      <w:proofErr w:type="spellEnd"/>
-      <w:r>
-        <w:rPr>
-          <w:rFonts w:eastAsiaTheme="minorEastAsia"/>
-        </w:rPr>
-        <w:t xml:space="preserve"> y cada uno sigue una trayectoria distinta. Es decir, al variar las condiciones iniciales un poco y mirar al futuro los resultados son de todo tipo.</w:t>
-      </w:r>
-    </w:p>
-    <w:p>
-      <w:pPr>
+        <w:jc w:val="both"/>
+        <w:rPr>
+          <w:rFonts w:eastAsiaTheme="minorEastAsia"/>
+        </w:rPr>
+      </w:pPr>
+      <w:r>
+        <w:rPr>
+          <w:rFonts w:eastAsiaTheme="minorEastAsia"/>
+        </w:rPr>
+        <w:t>Como se puede observar pese a que los péndulos comienzan en condiciones muy similares al cabo del tiempo se desincronizan y cada uno sigue una trayectoria distinta. Es decir, al variar las condiciones iniciales un poco y mirar al futuro los resultados son de todo tipo.</w:t>
+      </w:r>
+    </w:p>
+    <w:p>
+      <w:pPr>
+        <w:jc w:val="both"/>
         <w:rPr>
           <w:rFonts w:eastAsiaTheme="minorEastAsia"/>
         </w:rPr>
@@ -934,16 +1665,18 @@
     </w:p>
     <w:p>
       <w:pPr>
-        <w:rPr>
-          <w:rFonts w:eastAsiaTheme="minorEastAsia"/>
-        </w:rPr>
-      </w:pPr>
-      <w:r>
-        <w:rPr>
-          <w:rFonts w:eastAsiaTheme="minorEastAsia"/>
+        <w:jc w:val="both"/>
+        <w:rPr>
+          <w:rFonts w:eastAsiaTheme="minorEastAsia"/>
+        </w:rPr>
+      </w:pPr>
+      <w:r>
+        <w:rPr>
+          <w:rFonts w:eastAsiaTheme="minorEastAsia"/>
+          <w:noProof/>
         </w:rPr>
         <w:drawing>
-          <wp:inline distT="0" distB="0" distL="0" distR="0" wp14:anchorId="5E8279C7" wp14:editId="425AB4F9">
+          <wp:inline distT="0" distB="0" distL="0" distR="0" wp14:anchorId="76C0C1CD" wp14:editId="5BD7D0E1">
             <wp:extent cx="5400040" cy="2651760"/>
             <wp:effectExtent l="0" t="0" r="0" b="0"/>
             <wp:docPr id="3" name="Imagen 3"/>
@@ -958,7 +1691,7 @@
                     <pic:cNvPicPr/>
                   </pic:nvPicPr>
                   <pic:blipFill>
-                    <a:blip r:embed="rId6"/>
+                    <a:blip r:embed="rId9"/>
                     <a:stretch>
                       <a:fillRect/>
                     </a:stretch>
@@ -981,27 +1714,21 @@
     </w:p>
     <w:p>
       <w:pPr>
-        <w:rPr>
-          <w:rFonts w:eastAsiaTheme="minorEastAsia"/>
-        </w:rPr>
-      </w:pPr>
-      <w:proofErr w:type="spellStart"/>
-      <w:r>
-        <w:rPr>
-          <w:rFonts w:eastAsiaTheme="minorEastAsia"/>
-        </w:rPr>
-        <w:t>Imaginate</w:t>
-      </w:r>
-      <w:proofErr w:type="spellEnd"/>
-      <w:r>
-        <w:rPr>
-          <w:rFonts w:eastAsiaTheme="minorEastAsia"/>
-        </w:rPr>
-        <w:t xml:space="preserve"> que situamos 3 masas, por la ley de gravitación universal, sabemos que van a atraerse, la dinámica del sistema se describe con la siguiente ecuación diferencial:</w:t>
-      </w:r>
-    </w:p>
-    <w:p>
-      <w:pPr>
+        <w:jc w:val="both"/>
+        <w:rPr>
+          <w:rFonts w:eastAsiaTheme="minorEastAsia"/>
+        </w:rPr>
+      </w:pPr>
+      <w:r>
+        <w:rPr>
+          <w:rFonts w:eastAsiaTheme="minorEastAsia"/>
+        </w:rPr>
+        <w:t>Imaginate que situamos 3 masas, por la ley de gravitación universal, sabemos que van a atraerse, la dinámica del sistema se describe con la siguiente ecuación diferencial:</w:t>
+      </w:r>
+    </w:p>
+    <w:p>
+      <w:pPr>
+        <w:jc w:val="both"/>
         <w:rPr>
           <w:rFonts w:eastAsiaTheme="minorEastAsia"/>
         </w:rPr>
@@ -1015,6 +1742,7 @@
     </w:p>
     <w:p>
       <w:pPr>
+        <w:jc w:val="both"/>
         <w:rPr>
           <w:rFonts w:eastAsiaTheme="minorEastAsia"/>
         </w:rPr>
@@ -1028,6 +1756,7 @@
     </w:p>
     <w:p>
       <w:pPr>
+        <w:jc w:val="both"/>
         <w:rPr>
           <w:rFonts w:eastAsiaTheme="minorEastAsia"/>
         </w:rPr>
@@ -1041,6 +1770,7 @@
     </w:p>
     <w:p>
       <w:pPr>
+        <w:jc w:val="both"/>
         <w:rPr>
           <w:rFonts w:eastAsiaTheme="minorEastAsia"/>
         </w:rPr>
@@ -1054,6 +1784,7 @@
     </w:p>
     <w:p>
       <w:pPr>
+        <w:jc w:val="both"/>
         <w:rPr>
           <w:rFonts w:eastAsiaTheme="minorEastAsia"/>
         </w:rPr>
@@ -1067,6 +1798,7 @@
     </w:p>
     <w:p>
       <w:pPr>
+        <w:jc w:val="both"/>
         <w:rPr>
           <w:rFonts w:eastAsiaTheme="minorEastAsia"/>
         </w:rPr>
@@ -1088,6 +1820,7 @@
       <w:pPr>
         <w:shd w:val="clear" w:color="auto" w:fill="FFFFFF"/>
         <w:spacing w:before="120" w:after="0" w:line="240" w:lineRule="auto"/>
+        <w:jc w:val="both"/>
         <w:rPr>
           <w:rFonts w:ascii="Arial" w:eastAsia="Times New Roman" w:hAnsi="Arial" w:cs="Arial"/>
           <w:color w:val="202122"/>
@@ -1104,9 +1837,8 @@
           <w:szCs w:val="21"/>
           <w:lang w:eastAsia="es-ES"/>
         </w:rPr>
-        <w:t xml:space="preserve">El juego de </w:t>
-      </w:r>
-      <w:proofErr w:type="spellStart"/>
+        <w:t>El juego de Conway se trata de un juego de cero jugadores</w:t>
+      </w:r>
       <w:r>
         <w:rPr>
           <w:rFonts w:ascii="Arial" w:eastAsia="Times New Roman" w:hAnsi="Arial" w:cs="Arial"/>
@@ -1115,32 +1847,9 @@
           <w:szCs w:val="21"/>
           <w:lang w:eastAsia="es-ES"/>
         </w:rPr>
-        <w:t>Conway</w:t>
-      </w:r>
-      <w:proofErr w:type="spellEnd"/>
-      <w:r>
-        <w:rPr>
-          <w:rFonts w:ascii="Arial" w:eastAsia="Times New Roman" w:hAnsi="Arial" w:cs="Arial"/>
-          <w:color w:val="202122"/>
-          <w:sz w:val="21"/>
-          <w:szCs w:val="21"/>
-          <w:lang w:eastAsia="es-ES"/>
-        </w:rPr>
-        <w:t xml:space="preserve"> se trata de un juego de cero jugadores</w:t>
-      </w:r>
-      <w:bookmarkStart w:id="0" w:name="_GoBack"/>
-      <w:bookmarkEnd w:id="0"/>
-      <w:r>
-        <w:rPr>
-          <w:rFonts w:ascii="Arial" w:eastAsia="Times New Roman" w:hAnsi="Arial" w:cs="Arial"/>
-          <w:color w:val="202122"/>
-          <w:sz w:val="21"/>
-          <w:szCs w:val="21"/>
-          <w:lang w:eastAsia="es-ES"/>
-        </w:rPr>
         <w:t>, lo que quiere decir que su evolución está determinada por el estado inicial y no necesita ninguna entrada de datos posterior. El "</w:t>
       </w:r>
-      <w:hyperlink r:id="rId7" w:tooltip="Tablero de juego" w:history="1">
+      <w:hyperlink r:id="rId10" w:tooltip="Tablero de juego" w:history="1">
         <w:r>
           <w:rPr>
             <w:rFonts w:ascii="Arial" w:eastAsia="Times New Roman" w:hAnsi="Arial" w:cs="Arial"/>
@@ -1163,7 +1872,7 @@
         </w:rPr>
         <w:t>" es una malla plana formada por cuadrados (las "células") que se extiende por el infinito en todas las direcciones. Por tanto, cada célula tiene 8 células "vecinas", que son las que están próximas a ella, incluidas las diagonales. Las células tienen dos estados: están "vivas" o "muertas" (o "encendidas" y "apagadas"). El estado de las células evoluciona a lo largo de unidades de tiempo discretas (se podría decir que por </w:t>
       </w:r>
-      <w:hyperlink r:id="rId8" w:tooltip="Turno" w:history="1">
+      <w:hyperlink r:id="rId11" w:tooltip="Turno" w:history="1">
         <w:r>
           <w:rPr>
             <w:rFonts w:ascii="Arial" w:eastAsia="Times New Roman" w:hAnsi="Arial" w:cs="Arial"/>
@@ -1184,7 +1893,18 @@
           <w:szCs w:val="21"/>
           <w:lang w:eastAsia="es-ES"/>
         </w:rPr>
-        <w:t>). El estado de todas las células se tiene en cuenta para calcular el estado de las mismas al turno siguiente. Todas las células se actualizan simultáneamente en cada turno, siguiendo estas reglas:</w:t>
+        <w:t xml:space="preserve">). El estado de todas las células se tiene en cuenta para calcular el estado de las </w:t>
+      </w:r>
+      <w:r>
+        <w:rPr>
+          <w:rFonts w:ascii="Arial" w:eastAsia="Times New Roman" w:hAnsi="Arial" w:cs="Arial"/>
+          <w:color w:val="202122"/>
+          <w:sz w:val="21"/>
+          <w:szCs w:val="21"/>
+          <w:lang w:eastAsia="es-ES"/>
+        </w:rPr>
+        <w:lastRenderedPageBreak/>
+        <w:t>mismas al turno siguiente. Todas las células se actualizan simultáneamente en cada turno, siguiendo estas reglas:</w:t>
       </w:r>
     </w:p>
     <w:p>
@@ -1196,6 +1916,7 @@
         <w:shd w:val="clear" w:color="auto" w:fill="FFFFFF"/>
         <w:spacing w:before="100" w:beforeAutospacing="1" w:after="24" w:line="240" w:lineRule="auto"/>
         <w:ind w:left="384"/>
+        <w:jc w:val="both"/>
         <w:rPr>
           <w:rFonts w:ascii="Arial" w:eastAsia="Times New Roman" w:hAnsi="Arial" w:cs="Arial"/>
           <w:color w:val="202122"/>
@@ -1224,6 +1945,7 @@
         <w:shd w:val="clear" w:color="auto" w:fill="FFFFFF"/>
         <w:spacing w:before="100" w:beforeAutospacing="1" w:after="24" w:line="240" w:lineRule="auto"/>
         <w:ind w:left="384"/>
+        <w:jc w:val="both"/>
         <w:rPr>
           <w:rFonts w:ascii="Arial" w:eastAsia="Times New Roman" w:hAnsi="Arial" w:cs="Arial"/>
           <w:color w:val="202122"/>
@@ -1240,7 +1962,6 @@
           <w:szCs w:val="21"/>
           <w:lang w:eastAsia="es-ES"/>
         </w:rPr>
-        <w:lastRenderedPageBreak/>
         <w:t>Muere: una célula viva puede morir por uno de 2 casos:</w:t>
       </w:r>
     </w:p>
@@ -1253,6 +1974,7 @@
         <w:shd w:val="clear" w:color="auto" w:fill="FFFFFF"/>
         <w:spacing w:before="100" w:beforeAutospacing="1" w:after="24" w:line="240" w:lineRule="auto"/>
         <w:ind w:left="768"/>
+        <w:jc w:val="both"/>
         <w:rPr>
           <w:rFonts w:ascii="Arial" w:eastAsia="Times New Roman" w:hAnsi="Arial" w:cs="Arial"/>
           <w:color w:val="202122"/>
@@ -1281,6 +2003,7 @@
         <w:shd w:val="clear" w:color="auto" w:fill="FFFFFF"/>
         <w:spacing w:before="100" w:beforeAutospacing="1" w:after="24" w:line="240" w:lineRule="auto"/>
         <w:ind w:left="768"/>
+        <w:jc w:val="both"/>
         <w:rPr>
           <w:rFonts w:ascii="Arial" w:eastAsia="Times New Roman" w:hAnsi="Arial" w:cs="Arial"/>
           <w:color w:val="202122"/>
@@ -1309,6 +2032,7 @@
         <w:shd w:val="clear" w:color="auto" w:fill="FFFFFF"/>
         <w:spacing w:before="100" w:beforeAutospacing="1" w:after="24" w:line="240" w:lineRule="auto"/>
         <w:ind w:left="384"/>
+        <w:jc w:val="both"/>
         <w:rPr>
           <w:rFonts w:ascii="Arial" w:eastAsia="Times New Roman" w:hAnsi="Arial" w:cs="Arial"/>
           <w:color w:val="202122"/>
@@ -1330,13 +2054,15 @@
     </w:p>
     <w:p>
       <w:pPr>
-        <w:rPr>
-          <w:rFonts w:eastAsiaTheme="minorEastAsia"/>
-        </w:rPr>
-      </w:pPr>
-    </w:p>
-    <w:p>
-      <w:pPr>
+        <w:jc w:val="both"/>
+        <w:rPr>
+          <w:rFonts w:eastAsiaTheme="minorEastAsia"/>
+        </w:rPr>
+      </w:pPr>
+    </w:p>
+    <w:p>
+      <w:pPr>
+        <w:jc w:val="both"/>
         <w:rPr>
           <w:rFonts w:eastAsiaTheme="minorEastAsia"/>
         </w:rPr>
@@ -1350,13 +2076,15 @@
     </w:p>
     <w:p>
       <w:pPr>
-        <w:rPr>
-          <w:rFonts w:eastAsiaTheme="minorEastAsia"/>
-        </w:rPr>
-      </w:pPr>
-    </w:p>
-    <w:p>
-      <w:pPr>
+        <w:jc w:val="both"/>
+        <w:rPr>
+          <w:rFonts w:eastAsiaTheme="minorEastAsia"/>
+        </w:rPr>
+      </w:pPr>
+    </w:p>
+    <w:p>
+      <w:pPr>
+        <w:jc w:val="both"/>
         <w:rPr>
           <w:rFonts w:eastAsiaTheme="minorEastAsia"/>
         </w:rPr>
@@ -1370,35 +2098,48 @@
     </w:p>
     <w:p>
       <w:pPr>
-        <w:rPr>
-          <w:rFonts w:eastAsiaTheme="minorEastAsia"/>
-        </w:rPr>
-      </w:pPr>
-    </w:p>
-    <w:p>
-      <w:pPr>
-        <w:rPr>
-          <w:rFonts w:eastAsiaTheme="minorEastAsia"/>
-        </w:rPr>
-      </w:pPr>
-    </w:p>
-    <w:p>
-      <w:pPr>
-        <w:rPr>
-          <w:rFonts w:eastAsiaTheme="minorEastAsia"/>
-        </w:rPr>
-      </w:pPr>
-    </w:p>
-    <w:p>
-      <w:pPr>
-        <w:rPr>
-          <w:rFonts w:eastAsiaTheme="minorEastAsia"/>
-        </w:rPr>
-      </w:pPr>
-    </w:p>
-    <w:p/>
-    <w:p/>
+        <w:jc w:val="both"/>
+        <w:rPr>
+          <w:rFonts w:eastAsiaTheme="minorEastAsia"/>
+        </w:rPr>
+      </w:pPr>
+    </w:p>
+    <w:p>
+      <w:pPr>
+        <w:jc w:val="both"/>
+        <w:rPr>
+          <w:rFonts w:eastAsiaTheme="minorEastAsia"/>
+        </w:rPr>
+      </w:pPr>
+    </w:p>
+    <w:p>
+      <w:pPr>
+        <w:jc w:val="both"/>
+        <w:rPr>
+          <w:rFonts w:eastAsiaTheme="minorEastAsia"/>
+        </w:rPr>
+      </w:pPr>
+    </w:p>
+    <w:p>
+      <w:pPr>
+        <w:jc w:val="both"/>
+        <w:rPr>
+          <w:rFonts w:eastAsiaTheme="minorEastAsia"/>
+        </w:rPr>
+      </w:pPr>
+    </w:p>
+    <w:p>
+      <w:pPr>
+        <w:jc w:val="both"/>
+      </w:pPr>
+    </w:p>
+    <w:p>
+      <w:pPr>
+        <w:jc w:val="both"/>
+      </w:pPr>
+    </w:p>
     <w:sectPr>
+      <w:type w:val="continuous"/>
       <w:pgSz w:w="11906" w:h="16838"/>
       <w:pgMar w:top="1417" w:right="1701" w:bottom="1417" w:left="1701" w:header="708" w:footer="708" w:gutter="0"/>
       <w:cols w:space="708"/>
@@ -1408,8 +2149,58 @@
 </w:document>
 </file>
 
+<file path=word/endnotes.xml><?xml version="1.0" encoding="utf-8"?>
+<w:endnotes xmlns:wpc="http://schemas.microsoft.com/office/word/2010/wordprocessingCanvas" xmlns:cx="http://schemas.microsoft.com/office/drawing/2014/chartex" xmlns:cx1="http://schemas.microsoft.com/office/drawing/2015/9/8/chartex" xmlns:cx2="http://schemas.microsoft.com/office/drawing/2015/10/21/chartex" xmlns:cx3="http://schemas.microsoft.com/office/drawing/2016/5/9/chartex" xmlns:cx4="http://schemas.microsoft.com/office/drawing/2016/5/10/chartex" xmlns:cx5="http://schemas.microsoft.com/office/drawing/2016/5/11/chartex" xmlns:cx6="http://schemas.microsoft.com/office/drawing/2016/5/12/chartex" xmlns:cx7="http://schemas.microsoft.com/office/drawing/2016/5/13/chartex" xmlns:cx8="http://schemas.microsoft.com/office/drawing/2016/5/14/chartex" xmlns:mc="http://schemas.openxmlformats.org/markup-compatibility/2006" xmlns:aink="http://schemas.microsoft.com/office/drawing/2016/ink" xmlns:am3d="http://schemas.microsoft.com/office/drawing/2017/model3d" xmlns:o="urn:schemas-microsoft-com:office:office" xmlns:oel="http://schemas.microsoft.com/office/2019/extlst" xmlns:r="http://schemas.openxmlformats.org/officeDocument/2006/relationships" xmlns:m="http://schemas.openxmlformats.org/officeDocument/2006/math" xmlns:v="urn:schemas-microsoft-com:vml" xmlns:wp14="http://schemas.microsoft.com/office/word/2010/wordprocessingDrawing" xmlns:wp="http://schemas.openxmlformats.org/drawingml/2006/wordprocessingDrawing" xmlns:w10="urn:schemas-microsoft-com:office:word" xmlns:w="http://schemas.openxmlformats.org/wordprocessingml/2006/main" xmlns:w14="http://schemas.microsoft.com/office/word/2010/wordml" xmlns:w15="http://schemas.microsoft.com/office/word/2012/wordml" xmlns:w16cex="http://schemas.microsoft.com/office/word/2018/wordml/cex" xmlns:w16cid="http://schemas.microsoft.com/office/word/2016/wordml/cid" xmlns:w16="http://schemas.microsoft.com/office/word/2018/wordml" xmlns:w16du="http://schemas.microsoft.com/office/word/2023/wordml/word16du" xmlns:w16sdtdh="http://schemas.microsoft.com/office/word/2020/wordml/sdtdatahash" xmlns:w16se="http://schemas.microsoft.com/office/word/2015/wordml/symex" xmlns:wpg="http://schemas.microsoft.com/office/word/2010/wordprocessingGroup" xmlns:wpi="http://schemas.microsoft.com/office/word/2010/wordprocessingInk" xmlns:wne="http://schemas.microsoft.com/office/word/2006/wordml" xmlns:wps="http://schemas.microsoft.com/office/word/2010/wordprocessingShape" mc:Ignorable="w14 w15 w16se w16cid w16 w16cex w16sdtdh w16du wp14">
+  <w:endnote w:type="separator" w:id="-1">
+    <w:p>
+      <w:pPr>
+        <w:spacing w:after="0" w:line="240" w:lineRule="auto"/>
+      </w:pPr>
+      <w:r>
+        <w:separator/>
+      </w:r>
+    </w:p>
+  </w:endnote>
+  <w:endnote w:type="continuationSeparator" w:id="0">
+    <w:p>
+      <w:pPr>
+        <w:spacing w:after="0" w:line="240" w:lineRule="auto"/>
+      </w:pPr>
+      <w:r>
+        <w:continuationSeparator/>
+      </w:r>
+    </w:p>
+  </w:endnote>
+</w:endnotes>
+</file>
+
+<file path=word/footnotes.xml><?xml version="1.0" encoding="utf-8"?>
+<w:footnotes xmlns:wpc="http://schemas.microsoft.com/office/word/2010/wordprocessingCanvas" xmlns:cx="http://schemas.microsoft.com/office/drawing/2014/chartex" xmlns:cx1="http://schemas.microsoft.com/office/drawing/2015/9/8/chartex" xmlns:cx2="http://schemas.microsoft.com/office/drawing/2015/10/21/chartex" xmlns:cx3="http://schemas.microsoft.com/office/drawing/2016/5/9/chartex" xmlns:cx4="http://schemas.microsoft.com/office/drawing/2016/5/10/chartex" xmlns:cx5="http://schemas.microsoft.com/office/drawing/2016/5/11/chartex" xmlns:cx6="http://schemas.microsoft.com/office/drawing/2016/5/12/chartex" xmlns:cx7="http://schemas.microsoft.com/office/drawing/2016/5/13/chartex" xmlns:cx8="http://schemas.microsoft.com/office/drawing/2016/5/14/chartex" xmlns:mc="http://schemas.openxmlformats.org/markup-compatibility/2006" xmlns:aink="http://schemas.microsoft.com/office/drawing/2016/ink" xmlns:am3d="http://schemas.microsoft.com/office/drawing/2017/model3d" xmlns:o="urn:schemas-microsoft-com:office:office" xmlns:oel="http://schemas.microsoft.com/office/2019/extlst" xmlns:r="http://schemas.openxmlformats.org/officeDocument/2006/relationships" xmlns:m="http://schemas.openxmlformats.org/officeDocument/2006/math" xmlns:v="urn:schemas-microsoft-com:vml" xmlns:wp14="http://schemas.microsoft.com/office/word/2010/wordprocessingDrawing" xmlns:wp="http://schemas.openxmlformats.org/drawingml/2006/wordprocessingDrawing" xmlns:w10="urn:schemas-microsoft-com:office:word" xmlns:w="http://schemas.openxmlformats.org/wordprocessingml/2006/main" xmlns:w14="http://schemas.microsoft.com/office/word/2010/wordml" xmlns:w15="http://schemas.microsoft.com/office/word/2012/wordml" xmlns:w16cex="http://schemas.microsoft.com/office/word/2018/wordml/cex" xmlns:w16cid="http://schemas.microsoft.com/office/word/2016/wordml/cid" xmlns:w16="http://schemas.microsoft.com/office/word/2018/wordml" xmlns:w16du="http://schemas.microsoft.com/office/word/2023/wordml/word16du" xmlns:w16sdtdh="http://schemas.microsoft.com/office/word/2020/wordml/sdtdatahash" xmlns:w16se="http://schemas.microsoft.com/office/word/2015/wordml/symex" xmlns:wpg="http://schemas.microsoft.com/office/word/2010/wordprocessingGroup" xmlns:wpi="http://schemas.microsoft.com/office/word/2010/wordprocessingInk" xmlns:wne="http://schemas.microsoft.com/office/word/2006/wordml" xmlns:wps="http://schemas.microsoft.com/office/word/2010/wordprocessingShape" mc:Ignorable="w14 w15 w16se w16cid w16 w16cex w16sdtdh w16du wp14">
+  <w:footnote w:type="separator" w:id="-1">
+    <w:p>
+      <w:pPr>
+        <w:spacing w:after="0" w:line="240" w:lineRule="auto"/>
+      </w:pPr>
+      <w:r>
+        <w:separator/>
+      </w:r>
+    </w:p>
+  </w:footnote>
+  <w:footnote w:type="continuationSeparator" w:id="0">
+    <w:p>
+      <w:pPr>
+        <w:spacing w:after="0" w:line="240" w:lineRule="auto"/>
+      </w:pPr>
+      <w:r>
+        <w:continuationSeparator/>
+      </w:r>
+    </w:p>
+  </w:footnote>
+</w:footnotes>
+</file>
+
 <file path=word/numbering.xml><?xml version="1.0" encoding="utf-8"?>
-<w:numbering xmlns:wpc="http://schemas.microsoft.com/office/word/2010/wordprocessingCanvas" xmlns:cx="http://schemas.microsoft.com/office/drawing/2014/chartex" xmlns:mc="http://schemas.openxmlformats.org/markup-compatibility/2006" xmlns:o="urn:schemas-microsoft-com:office:office" xmlns:r="http://schemas.openxmlformats.org/officeDocument/2006/relationships" xmlns:m="http://schemas.openxmlformats.org/officeDocument/2006/math" xmlns:v="urn:schemas-microsoft-com:vml" xmlns:wp14="http://schemas.microsoft.com/office/word/2010/wordprocessingDrawing" xmlns:wp="http://schemas.openxmlformats.org/drawingml/2006/wordprocessingDrawing" xmlns:w10="urn:schemas-microsoft-com:office:word" xmlns:w="http://schemas.openxmlformats.org/wordprocessingml/2006/main" xmlns:w14="http://schemas.microsoft.com/office/word/2010/wordml" xmlns:w15="http://schemas.microsoft.com/office/word/2012/wordml" xmlns:w16se="http://schemas.microsoft.com/office/word/2015/wordml/symex" xmlns:wpg="http://schemas.microsoft.com/office/word/2010/wordprocessingGroup" xmlns:wpi="http://schemas.microsoft.com/office/word/2010/wordprocessingInk" xmlns:wne="http://schemas.microsoft.com/office/word/2006/wordml" xmlns:wps="http://schemas.microsoft.com/office/word/2010/wordprocessingShape" mc:Ignorable="w14 w15 w16se wp14">
+<w:numbering xmlns:wpc="http://schemas.microsoft.com/office/word/2010/wordprocessingCanvas" xmlns:cx="http://schemas.microsoft.com/office/drawing/2014/chartex" xmlns:cx1="http://schemas.microsoft.com/office/drawing/2015/9/8/chartex" xmlns:cx2="http://schemas.microsoft.com/office/drawing/2015/10/21/chartex" xmlns:cx3="http://schemas.microsoft.com/office/drawing/2016/5/9/chartex" xmlns:cx4="http://schemas.microsoft.com/office/drawing/2016/5/10/chartex" xmlns:cx5="http://schemas.microsoft.com/office/drawing/2016/5/11/chartex" xmlns:cx6="http://schemas.microsoft.com/office/drawing/2016/5/12/chartex" xmlns:cx7="http://schemas.microsoft.com/office/drawing/2016/5/13/chartex" xmlns:cx8="http://schemas.microsoft.com/office/drawing/2016/5/14/chartex" xmlns:mc="http://schemas.openxmlformats.org/markup-compatibility/2006" xmlns:aink="http://schemas.microsoft.com/office/drawing/2016/ink" xmlns:am3d="http://schemas.microsoft.com/office/drawing/2017/model3d" xmlns:o="urn:schemas-microsoft-com:office:office" xmlns:oel="http://schemas.microsoft.com/office/2019/extlst" xmlns:r="http://schemas.openxmlformats.org/officeDocument/2006/relationships" xmlns:m="http://schemas.openxmlformats.org/officeDocument/2006/math" xmlns:v="urn:schemas-microsoft-com:vml" xmlns:wp14="http://schemas.microsoft.com/office/word/2010/wordprocessingDrawing" xmlns:wp="http://schemas.openxmlformats.org/drawingml/2006/wordprocessingDrawing" xmlns:w10="urn:schemas-microsoft-com:office:word" xmlns:w="http://schemas.openxmlformats.org/wordprocessingml/2006/main" xmlns:w14="http://schemas.microsoft.com/office/word/2010/wordml" xmlns:w15="http://schemas.microsoft.com/office/word/2012/wordml" xmlns:w16cex="http://schemas.microsoft.com/office/word/2018/wordml/cex" xmlns:w16cid="http://schemas.microsoft.com/office/word/2016/wordml/cid" xmlns:w16="http://schemas.microsoft.com/office/word/2018/wordml" xmlns:w16du="http://schemas.microsoft.com/office/word/2023/wordml/word16du" xmlns:w16sdtdh="http://schemas.microsoft.com/office/word/2020/wordml/sdtdatahash" xmlns:w16se="http://schemas.microsoft.com/office/word/2015/wordml/symex" xmlns:wpg="http://schemas.microsoft.com/office/word/2010/wordprocessingGroup" xmlns:wpi="http://schemas.microsoft.com/office/word/2010/wordprocessingInk" xmlns:wne="http://schemas.microsoft.com/office/word/2006/wordml" xmlns:wps="http://schemas.microsoft.com/office/word/2010/wordprocessingShape" mc:Ignorable="w14 w15 w16se w16cid w16 w16cex w16sdtdh w16du wp14">
   <w:abstractNum w:abstractNumId="0" w15:restartNumberingAfterBreak="0">
     <w:nsid w:val="0B5F5FC3"/>
     <w:multiLevelType w:val="hybridMultilevel"/>
@@ -1536,7 +2327,7 @@
         <w:ind w:left="720" w:hanging="360"/>
       </w:pPr>
       <w:rPr>
-        <w:color w:val="2E74B5" w:themeColor="accent1" w:themeShade="BF"/>
+        <w:color w:val="003141" w:themeColor="accent1" w:themeShade="BF"/>
       </w:rPr>
     </w:lvl>
     <w:lvl w:ilvl="1" w:tplc="0C0A0019" w:tentative="1">
@@ -1878,32 +2669,32 @@
       </w:rPr>
     </w:lvl>
   </w:abstractNum>
-  <w:num w:numId="1">
+  <w:num w:numId="1" w16cid:durableId="134106164">
     <w:abstractNumId w:val="1"/>
   </w:num>
-  <w:num w:numId="2">
+  <w:num w:numId="2" w16cid:durableId="1422485083">
     <w:abstractNumId w:val="2"/>
   </w:num>
-  <w:num w:numId="3">
+  <w:num w:numId="3" w16cid:durableId="513418189">
     <w:abstractNumId w:val="2"/>
   </w:num>
-  <w:num w:numId="4">
+  <w:num w:numId="4" w16cid:durableId="1790780051">
     <w:abstractNumId w:val="2"/>
   </w:num>
-  <w:num w:numId="5">
+  <w:num w:numId="5" w16cid:durableId="1729913257">
     <w:abstractNumId w:val="2"/>
   </w:num>
-  <w:num w:numId="6">
+  <w:num w:numId="6" w16cid:durableId="1778211627">
     <w:abstractNumId w:val="0"/>
   </w:num>
-  <w:num w:numId="7">
+  <w:num w:numId="7" w16cid:durableId="1793130525">
     <w:abstractNumId w:val="3"/>
   </w:num>
 </w:numbering>
 </file>
 
 <file path=word/styles.xml><?xml version="1.0" encoding="utf-8"?>
-<w:styles xmlns:mc="http://schemas.openxmlformats.org/markup-compatibility/2006" xmlns:r="http://schemas.openxmlformats.org/officeDocument/2006/relationships" xmlns:w="http://schemas.openxmlformats.org/wordprocessingml/2006/main" xmlns:w14="http://schemas.microsoft.com/office/word/2010/wordml" xmlns:w15="http://schemas.microsoft.com/office/word/2012/wordml" xmlns:w16se="http://schemas.microsoft.com/office/word/2015/wordml/symex" mc:Ignorable="w14 w15 w16se">
+<w:styles xmlns:mc="http://schemas.openxmlformats.org/markup-compatibility/2006" xmlns:r="http://schemas.openxmlformats.org/officeDocument/2006/relationships" xmlns:w="http://schemas.openxmlformats.org/wordprocessingml/2006/main" xmlns:w14="http://schemas.microsoft.com/office/word/2010/wordml" xmlns:w15="http://schemas.microsoft.com/office/word/2012/wordml" xmlns:w16cex="http://schemas.microsoft.com/office/word/2018/wordml/cex" xmlns:w16cid="http://schemas.microsoft.com/office/word/2016/wordml/cid" xmlns:w16="http://schemas.microsoft.com/office/word/2018/wordml" xmlns:w16du="http://schemas.microsoft.com/office/word/2023/wordml/word16du" xmlns:w16sdtdh="http://schemas.microsoft.com/office/word/2020/wordml/sdtdatahash" xmlns:w16se="http://schemas.microsoft.com/office/word/2015/wordml/symex" mc:Ignorable="w14 w15 w16se w16cid w16 w16cex w16sdtdh w16du">
   <w:docDefaults>
     <w:rPrDefault>
       <w:rPr>
@@ -1919,7 +2710,7 @@
       </w:pPr>
     </w:pPrDefault>
   </w:docDefaults>
-  <w:latentStyles w:defLockedState="0" w:defUIPriority="99" w:defSemiHidden="0" w:defUnhideWhenUsed="0" w:defQFormat="0" w:count="371">
+  <w:latentStyles w:defLockedState="0" w:defUIPriority="99" w:defSemiHidden="0" w:defUnhideWhenUsed="0" w:defQFormat="0" w:count="376">
     <w:lsdException w:name="Normal" w:uiPriority="0" w:qFormat="1"/>
     <w:lsdException w:name="heading 1" w:uiPriority="9" w:qFormat="1"/>
     <w:lsdException w:name="heading 2" w:semiHidden="1" w:uiPriority="9" w:unhideWhenUsed="1" w:qFormat="1"/>
@@ -2291,6 +3082,11 @@
     <w:lsdException w:name="List Table 5 Dark Accent 6" w:uiPriority="50"/>
     <w:lsdException w:name="List Table 6 Colorful Accent 6" w:uiPriority="51"/>
     <w:lsdException w:name="List Table 7 Colorful Accent 6" w:uiPriority="52"/>
+    <w:lsdException w:name="Mention" w:semiHidden="1" w:unhideWhenUsed="1"/>
+    <w:lsdException w:name="Smart Hyperlink" w:semiHidden="1" w:unhideWhenUsed="1"/>
+    <w:lsdException w:name="Hashtag" w:semiHidden="1" w:unhideWhenUsed="1"/>
+    <w:lsdException w:name="Unresolved Mention" w:semiHidden="1" w:unhideWhenUsed="1"/>
+    <w:lsdException w:name="Smart Link" w:semiHidden="1" w:unhideWhenUsed="1"/>
   </w:latentStyles>
   <w:style w:type="paragraph" w:default="1" w:styleId="Normal">
     <w:name w:val="Normal"/>
@@ -2316,7 +3112,7 @@
     </w:pPr>
     <w:rPr>
       <w:rFonts w:ascii="Lato" w:eastAsiaTheme="majorEastAsia" w:hAnsi="Lato" w:cstheme="majorBidi"/>
-      <w:color w:val="2E74B5" w:themeColor="accent1" w:themeShade="BF"/>
+      <w:color w:val="003141" w:themeColor="accent1" w:themeShade="BF"/>
       <w:sz w:val="32"/>
       <w:szCs w:val="32"/>
     </w:rPr>
@@ -2339,7 +3135,7 @@
     </w:pPr>
     <w:rPr>
       <w:rFonts w:eastAsiaTheme="majorEastAsia" w:cstheme="majorBidi"/>
-      <w:color w:val="2E74B5" w:themeColor="accent1" w:themeShade="BF"/>
+      <w:color w:val="003141" w:themeColor="accent1" w:themeShade="BF"/>
       <w:sz w:val="26"/>
       <w:szCs w:val="26"/>
     </w:rPr>
@@ -2380,7 +3176,7 @@
     <w:rsid w:val="00CC2F27"/>
     <w:rPr>
       <w:rFonts w:ascii="Lato Light" w:eastAsiaTheme="majorEastAsia" w:hAnsi="Lato Light" w:cstheme="majorBidi"/>
-      <w:color w:val="2E74B5" w:themeColor="accent1" w:themeShade="BF"/>
+      <w:color w:val="003141" w:themeColor="accent1" w:themeShade="BF"/>
       <w:sz w:val="26"/>
       <w:szCs w:val="26"/>
     </w:rPr>
@@ -2393,7 +3189,7 @@
     <w:rsid w:val="006F2D96"/>
     <w:rPr>
       <w:rFonts w:ascii="Lato" w:eastAsiaTheme="majorEastAsia" w:hAnsi="Lato" w:cstheme="majorBidi"/>
-      <w:color w:val="2E74B5" w:themeColor="accent1" w:themeShade="BF"/>
+      <w:color w:val="003141" w:themeColor="accent1" w:themeShade="BF"/>
       <w:sz w:val="32"/>
       <w:szCs w:val="32"/>
     </w:rPr>
@@ -2448,7 +3244,7 @@
       <w:contextualSpacing/>
     </w:pPr>
     <w:rPr>
-      <w:rFonts w:ascii="Open Sans Semibold" w:eastAsiaTheme="majorEastAsia" w:hAnsi="Open Sans Semibold" w:cstheme="majorBidi"/>
+      <w:rFonts w:ascii="Open Sans SemiBold" w:eastAsiaTheme="majorEastAsia" w:hAnsi="Open Sans SemiBold" w:cstheme="majorBidi"/>
       <w:spacing w:val="-10"/>
       <w:kern w:val="28"/>
       <w:sz w:val="56"/>
@@ -2462,7 +3258,7 @@
     <w:uiPriority w:val="10"/>
     <w:rsid w:val="000C23A6"/>
     <w:rPr>
-      <w:rFonts w:ascii="Open Sans Semibold" w:eastAsiaTheme="majorEastAsia" w:hAnsi="Open Sans Semibold" w:cstheme="majorBidi"/>
+      <w:rFonts w:ascii="Open Sans SemiBold" w:eastAsiaTheme="majorEastAsia" w:hAnsi="Open Sans SemiBold" w:cstheme="majorBidi"/>
       <w:spacing w:val="-10"/>
       <w:kern w:val="28"/>
       <w:sz w:val="56"/>
@@ -2511,7 +3307,7 @@
       <w:jc w:val="center"/>
     </w:pPr>
     <w:rPr>
-      <w:rFonts w:ascii="Open Sans Semibold" w:eastAsiaTheme="minorEastAsia" w:hAnsi="Open Sans Semibold"/>
+      <w:rFonts w:ascii="Open Sans SemiBold" w:eastAsiaTheme="minorEastAsia" w:hAnsi="Open Sans SemiBold"/>
       <w:color w:val="5A5A5A" w:themeColor="text1" w:themeTint="A5"/>
       <w:spacing w:val="15"/>
       <w:sz w:val="25"/>
@@ -2524,7 +3320,7 @@
     <w:uiPriority w:val="11"/>
     <w:rsid w:val="000C23A6"/>
     <w:rPr>
-      <w:rFonts w:ascii="Open Sans Semibold" w:eastAsiaTheme="minorEastAsia" w:hAnsi="Open Sans Semibold"/>
+      <w:rFonts w:ascii="Open Sans SemiBold" w:eastAsiaTheme="minorEastAsia" w:hAnsi="Open Sans SemiBold"/>
       <w:color w:val="5A5A5A" w:themeColor="text1" w:themeTint="A5"/>
       <w:spacing w:val="15"/>
       <w:sz w:val="25"/>
@@ -2569,13 +3365,82 @@
       <w:u w:val="single"/>
     </w:rPr>
   </w:style>
+  <w:style w:type="paragraph" w:styleId="Encabezado">
+    <w:name w:val="header"/>
+    <w:basedOn w:val="Normal"/>
+    <w:link w:val="EncabezadoCar"/>
+    <w:uiPriority w:val="99"/>
+    <w:unhideWhenUsed/>
+    <w:rsid w:val="0018733C"/>
+    <w:pPr>
+      <w:tabs>
+        <w:tab w:val="center" w:pos="4252"/>
+        <w:tab w:val="right" w:pos="8504"/>
+      </w:tabs>
+      <w:spacing w:after="0" w:line="240" w:lineRule="auto"/>
+    </w:pPr>
+  </w:style>
+  <w:style w:type="character" w:customStyle="1" w:styleId="EncabezadoCar">
+    <w:name w:val="Encabezado Car"/>
+    <w:basedOn w:val="Fuentedeprrafopredeter"/>
+    <w:link w:val="Encabezado"/>
+    <w:uiPriority w:val="99"/>
+    <w:rsid w:val="0018733C"/>
+    <w:rPr>
+      <w:rFonts w:ascii="Lato Light" w:hAnsi="Lato Light"/>
+    </w:rPr>
+  </w:style>
+  <w:style w:type="paragraph" w:styleId="Piedepgina">
+    <w:name w:val="footer"/>
+    <w:basedOn w:val="Normal"/>
+    <w:link w:val="PiedepginaCar"/>
+    <w:uiPriority w:val="99"/>
+    <w:unhideWhenUsed/>
+    <w:rsid w:val="0018733C"/>
+    <w:pPr>
+      <w:tabs>
+        <w:tab w:val="center" w:pos="4252"/>
+        <w:tab w:val="right" w:pos="8504"/>
+      </w:tabs>
+      <w:spacing w:after="0" w:line="240" w:lineRule="auto"/>
+    </w:pPr>
+  </w:style>
+  <w:style w:type="character" w:customStyle="1" w:styleId="PiedepginaCar">
+    <w:name w:val="Pie de página Car"/>
+    <w:basedOn w:val="Fuentedeprrafopredeter"/>
+    <w:link w:val="Piedepgina"/>
+    <w:uiPriority w:val="99"/>
+    <w:rsid w:val="0018733C"/>
+    <w:rPr>
+      <w:rFonts w:ascii="Lato Light" w:hAnsi="Lato Light"/>
+    </w:rPr>
+  </w:style>
+  <w:style w:type="table" w:styleId="Tablaconcuadrcula">
+    <w:name w:val="Table Grid"/>
+    <w:basedOn w:val="Tablanormal"/>
+    <w:uiPriority w:val="39"/>
+    <w:rsid w:val="008A39E8"/>
+    <w:pPr>
+      <w:spacing w:after="0" w:line="240" w:lineRule="auto"/>
+    </w:pPr>
+    <w:tblPr>
+      <w:tblBorders>
+        <w:top w:val="single" w:sz="4" w:space="0" w:color="auto"/>
+        <w:left w:val="single" w:sz="4" w:space="0" w:color="auto"/>
+        <w:bottom w:val="single" w:sz="4" w:space="0" w:color="auto"/>
+        <w:right w:val="single" w:sz="4" w:space="0" w:color="auto"/>
+        <w:insideH w:val="single" w:sz="4" w:space="0" w:color="auto"/>
+        <w:insideV w:val="single" w:sz="4" w:space="0" w:color="auto"/>
+      </w:tblBorders>
+    </w:tblPr>
+  </w:style>
 </w:styles>
 </file>
 
 <file path=word/theme/theme1.xml><?xml version="1.0" encoding="utf-8"?>
 <a:theme xmlns:a="http://schemas.openxmlformats.org/drawingml/2006/main" name="Tema de Office">
   <a:themeElements>
-    <a:clrScheme name="Office">
+    <a:clrScheme name="Personalizado 2">
       <a:dk1>
         <a:sysClr val="windowText" lastClr="000000"/>
       </a:dk1>
@@ -2589,7 +3454,7 @@
         <a:srgbClr val="E7E6E6"/>
       </a:lt2>
       <a:accent1>
-        <a:srgbClr val="5B9BD5"/>
+        <a:srgbClr val="004358"/>
       </a:accent1>
       <a:accent2>
         <a:srgbClr val="ED7D31"/>

</xml_diff>

<commit_message>
Update titles and styles, add background canvas
</commit_message>
<xml_diff>
--- a/Matemáticas y Caos.docx
+++ b/Matemáticas y Caos.docx
@@ -220,8 +220,18 @@
           <w:sz w:val="28"/>
           <w:szCs w:val="28"/>
         </w:rPr>
-        <w:t xml:space="preserve"> // añadir alguna imagen aqui</w:t>
-      </w:r>
+        <w:t xml:space="preserve"> // añadir alguna imagen </w:t>
+      </w:r>
+      <w:proofErr w:type="spellStart"/>
+      <w:r>
+        <w:rPr>
+          <w:rFonts w:ascii="Lato Black" w:hAnsi="Lato Black"/>
+          <w:sz w:val="28"/>
+          <w:szCs w:val="28"/>
+        </w:rPr>
+        <w:t>aqui</w:t>
+      </w:r>
+      <w:proofErr w:type="spellEnd"/>
     </w:p>
     <w:p>
       <w:pPr>
@@ -263,13 +273,7 @@
             <w:rPr>
               <w:rFonts w:ascii="Cambria Math" w:hAnsi="Cambria Math"/>
             </w:rPr>
-            <m:t>=</m:t>
-          </m:r>
-          <m:r>
-            <w:rPr>
-              <w:rFonts w:ascii="Cambria Math" w:hAnsi="Cambria Math"/>
-            </w:rPr>
-            <m:t>a</m:t>
+            <m:t>=a</m:t>
           </m:r>
           <m:d>
             <m:dPr>
@@ -323,13 +327,7 @@
             <w:rPr>
               <w:rFonts w:ascii="Cambria Math" w:eastAsiaTheme="minorEastAsia" w:hAnsi="Cambria Math"/>
             </w:rPr>
-            <m:t>=</m:t>
-          </m:r>
-          <m:r>
-            <w:rPr>
-              <w:rFonts w:ascii="Cambria Math" w:eastAsiaTheme="minorEastAsia" w:hAnsi="Cambria Math"/>
-            </w:rPr>
-            <m:t>x</m:t>
+            <m:t>=x</m:t>
           </m:r>
           <m:d>
             <m:dPr>
@@ -389,13 +387,7 @@
             <w:rPr>
               <w:rFonts w:ascii="Cambria Math" w:eastAsiaTheme="minorEastAsia" w:hAnsi="Cambria Math"/>
             </w:rPr>
-            <m:t>=xy</m:t>
-          </m:r>
-          <m:r>
-            <w:rPr>
-              <w:rFonts w:ascii="Cambria Math" w:eastAsiaTheme="minorEastAsia" w:hAnsi="Cambria Math"/>
-            </w:rPr>
-            <m:t>-cz</m:t>
+            <m:t>=xy-cz</m:t>
           </m:r>
         </m:oMath>
       </m:oMathPara>
@@ -680,7 +672,35 @@
         <w:rPr>
           <w:rFonts w:eastAsiaTheme="minorEastAsia"/>
         </w:rPr>
-        <w:t xml:space="preserve"> es decir una función que al derivarla obtengamos la propia función, esto es: y=e^t ya que y’=e^t.</w:t>
+        <w:t xml:space="preserve"> es decir una función que al derivarla obtengamos la propia función, esto es: y=</w:t>
+      </w:r>
+      <w:proofErr w:type="spellStart"/>
+      <w:r>
+        <w:rPr>
+          <w:rFonts w:eastAsiaTheme="minorEastAsia"/>
+        </w:rPr>
+        <w:t>e^t</w:t>
+      </w:r>
+      <w:proofErr w:type="spellEnd"/>
+      <w:r>
+        <w:rPr>
+          <w:rFonts w:eastAsiaTheme="minorEastAsia"/>
+        </w:rPr>
+        <w:t xml:space="preserve"> ya que y’=</w:t>
+      </w:r>
+      <w:proofErr w:type="spellStart"/>
+      <w:r>
+        <w:rPr>
+          <w:rFonts w:eastAsiaTheme="minorEastAsia"/>
+        </w:rPr>
+        <w:t>e^t</w:t>
+      </w:r>
+      <w:proofErr w:type="spellEnd"/>
+      <w:r>
+        <w:rPr>
+          <w:rFonts w:eastAsiaTheme="minorEastAsia"/>
+        </w:rPr>
+        <w:t>.</w:t>
       </w:r>
     </w:p>
     <w:p>
@@ -730,7 +750,21 @@
         <w:rPr>
           <w:rFonts w:eastAsiaTheme="minorEastAsia"/>
         </w:rPr>
-        <w:t xml:space="preserve"> y presionar el botón para ver como evoluciona el sistema.</w:t>
+        <w:t xml:space="preserve"> y presionar el botón para ver </w:t>
+      </w:r>
+      <w:proofErr w:type="spellStart"/>
+      <w:r>
+        <w:rPr>
+          <w:rFonts w:eastAsiaTheme="minorEastAsia"/>
+        </w:rPr>
+        <w:t>como</w:t>
+      </w:r>
+      <w:proofErr w:type="spellEnd"/>
+      <w:r>
+        <w:rPr>
+          <w:rFonts w:eastAsiaTheme="minorEastAsia"/>
+        </w:rPr>
+        <w:t xml:space="preserve"> evoluciona el sistema.</w:t>
       </w:r>
     </w:p>
     <w:p>
@@ -1080,6 +1114,7 @@
       <w:r>
         <w:rPr>
           <w:rFonts w:ascii="Lato Black" w:hAnsi="Lato Black"/>
+          <w:noProof/>
           <w:color w:val="004358" w:themeColor="accent1"/>
           <w:sz w:val="28"/>
           <w:szCs w:val="28"/>
@@ -1163,8 +1198,39 @@
           <w:sz w:val="28"/>
           <w:szCs w:val="28"/>
         </w:rPr>
-        <w:t xml:space="preserve"> // añadir línea maybe</w:t>
-      </w:r>
+        <w:t xml:space="preserve"> // añadir línea </w:t>
+      </w:r>
+      <w:proofErr w:type="spellStart"/>
+      <w:r>
+        <w:rPr>
+          <w:rFonts w:ascii="Lato Black" w:hAnsi="Lato Black"/>
+          <w:color w:val="004358" w:themeColor="accent1"/>
+          <w:sz w:val="28"/>
+          <w:szCs w:val="28"/>
+        </w:rPr>
+        <w:t>maybe</w:t>
+      </w:r>
+      <w:proofErr w:type="spellEnd"/>
+      <w:r>
+        <w:rPr>
+          <w:rFonts w:ascii="Lato Black" w:hAnsi="Lato Black"/>
+          <w:color w:val="004358" w:themeColor="accent1"/>
+          <w:sz w:val="28"/>
+          <w:szCs w:val="28"/>
+        </w:rPr>
+        <w:t xml:space="preserve"> quizás subtitulo con el nombre o </w:t>
+      </w:r>
+      <w:proofErr w:type="spellStart"/>
+      <w:r>
+        <w:rPr>
+          <w:rFonts w:ascii="Lato Black" w:hAnsi="Lato Black"/>
+          <w:color w:val="004358" w:themeColor="accent1"/>
+          <w:sz w:val="28"/>
+          <w:szCs w:val="28"/>
+        </w:rPr>
+        <w:t>asi</w:t>
+      </w:r>
+      <w:proofErr w:type="spellEnd"/>
     </w:p>
     <w:p>
       <w:pPr>
@@ -1409,9 +1475,10 @@
       <w:r>
         <w:rPr>
           <w:rFonts w:eastAsiaTheme="minorEastAsia"/>
+          <w:noProof/>
         </w:rPr>
         <w:drawing>
-          <wp:anchor distT="0" distB="0" distL="114300" distR="114300" simplePos="0" relativeHeight="251659264" behindDoc="0" locked="0" layoutInCell="1" allowOverlap="1" wp14:anchorId="3E2798B1" wp14:editId="08C282C9">
+          <wp:anchor distT="0" distB="0" distL="114300" distR="114300" simplePos="0" relativeHeight="251659264" behindDoc="0" locked="0" layoutInCell="1" allowOverlap="1" wp14:anchorId="3E2798B1" wp14:editId="2B0979F6">
             <wp:simplePos x="0" y="0"/>
             <wp:positionH relativeFrom="margin">
               <wp:align>left</wp:align>
@@ -1492,8 +1559,18 @@
           <w:sz w:val="24"/>
           <w:szCs w:val="24"/>
         </w:rPr>
-      </w:pPr>
-      <w:r>
+        <w:sectPr>
+          <w:type w:val="continuous"/>
+          <w:pgSz w:w="11906" w:h="16838"/>
+          <w:pgMar w:top="1417" w:right="1701" w:bottom="1417" w:left="1701" w:header="708" w:footer="708" w:gutter="0"/>
+          <w:cols w:space="708"/>
+          <w:docGrid w:linePitch="360"/>
+        </w:sectPr>
+      </w:pPr>
+    </w:p>
+    <w:p>
+      <w:pPr>
+        <w:jc w:val="center"/>
         <w:rPr>
           <w:rFonts w:ascii="Lato Black" w:eastAsiaTheme="minorEastAsia" w:hAnsi="Lato Black"/>
           <w:i/>
@@ -1502,6 +1579,16 @@
           <w:sz w:val="24"/>
           <w:szCs w:val="24"/>
         </w:rPr>
+      </w:pPr>
+      <w:r>
+        <w:rPr>
+          <w:rFonts w:ascii="Lato Black" w:eastAsiaTheme="minorEastAsia" w:hAnsi="Lato Black"/>
+          <w:i/>
+          <w:iCs/>
+          <w:color w:val="004358" w:themeColor="accent1"/>
+          <w:sz w:val="24"/>
+          <w:szCs w:val="24"/>
+        </w:rPr>
         <w:t>RETO 1</w:t>
       </w:r>
     </w:p>
@@ -1510,234 +1597,2481 @@
         <w:jc w:val="both"/>
         <w:rPr>
           <w:rFonts w:eastAsiaTheme="minorEastAsia"/>
-          <w:lang w:val="en-GB"/>
-        </w:rPr>
-      </w:pPr>
+          <w:color w:val="ED7D31" w:themeColor="accent2"/>
+        </w:rPr>
+      </w:pPr>
+      <m:oMathPara>
+        <m:oMath>
+          <m:sSub>
+            <m:sSubPr>
+              <m:ctrlPr>
+                <w:rPr>
+                  <w:rFonts w:ascii="Cambria Math" w:eastAsiaTheme="minorEastAsia" w:hAnsi="Cambria Math"/>
+                  <w:i/>
+                  <w:color w:val="ED7D31" w:themeColor="accent2"/>
+                  <w:lang w:val="en-GB"/>
+                </w:rPr>
+              </m:ctrlPr>
+            </m:sSubPr>
+            <m:e>
+              <m:r>
+                <w:rPr>
+                  <w:rFonts w:ascii="Cambria Math" w:eastAsiaTheme="minorEastAsia" w:hAnsi="Cambria Math"/>
+                  <w:color w:val="ED7D31" w:themeColor="accent2"/>
+                </w:rPr>
+                <m:t>M</m:t>
+              </m:r>
+            </m:e>
+            <m:sub>
+              <m:r>
+                <w:rPr>
+                  <w:rFonts w:ascii="Cambria Math" w:eastAsiaTheme="minorEastAsia" w:hAnsi="Cambria Math"/>
+                  <w:color w:val="ED7D31" w:themeColor="accent2"/>
+                </w:rPr>
+                <m:t>1</m:t>
+              </m:r>
+            </m:sub>
+          </m:sSub>
+          <m:r>
+            <w:rPr>
+              <w:rFonts w:ascii="Cambria Math" w:eastAsiaTheme="minorEastAsia" w:hAnsi="Cambria Math"/>
+              <w:color w:val="ED7D31" w:themeColor="accent2"/>
+              <w:lang w:val="en-GB"/>
+            </w:rPr>
+            <m:t xml:space="preserve">=1; </m:t>
+          </m:r>
+          <m:sSub>
+            <m:sSubPr>
+              <m:ctrlPr>
+                <w:rPr>
+                  <w:rFonts w:ascii="Cambria Math" w:eastAsiaTheme="minorEastAsia" w:hAnsi="Cambria Math"/>
+                  <w:i/>
+                  <w:color w:val="ED7D31" w:themeColor="accent2"/>
+                  <w:lang w:val="en-GB"/>
+                </w:rPr>
+              </m:ctrlPr>
+            </m:sSubPr>
+            <m:e>
+              <m:r>
+                <w:rPr>
+                  <w:rFonts w:ascii="Cambria Math" w:eastAsiaTheme="minorEastAsia" w:hAnsi="Cambria Math"/>
+                  <w:color w:val="ED7D31" w:themeColor="accent2"/>
+                  <w:lang w:val="en-GB"/>
+                </w:rPr>
+                <m:t>M</m:t>
+              </m:r>
+            </m:e>
+            <m:sub>
+              <m:r>
+                <w:rPr>
+                  <w:rFonts w:ascii="Cambria Math" w:eastAsiaTheme="minorEastAsia" w:hAnsi="Cambria Math"/>
+                  <w:color w:val="ED7D31" w:themeColor="accent2"/>
+                  <w:lang w:val="en-GB"/>
+                </w:rPr>
+                <m:t>2</m:t>
+              </m:r>
+            </m:sub>
+          </m:sSub>
+          <m:r>
+            <w:rPr>
+              <w:rFonts w:ascii="Cambria Math" w:eastAsiaTheme="minorEastAsia" w:hAnsi="Cambria Math"/>
+              <w:color w:val="ED7D31" w:themeColor="accent2"/>
+              <w:lang w:val="en-GB"/>
+            </w:rPr>
+            <m:t xml:space="preserve">=2; </m:t>
+          </m:r>
+          <m:sSub>
+            <m:sSubPr>
+              <m:ctrlPr>
+                <w:rPr>
+                  <w:rFonts w:ascii="Cambria Math" w:eastAsiaTheme="minorEastAsia" w:hAnsi="Cambria Math"/>
+                  <w:i/>
+                  <w:color w:val="ED7D31" w:themeColor="accent2"/>
+                  <w:lang w:val="en-GB"/>
+                </w:rPr>
+              </m:ctrlPr>
+            </m:sSubPr>
+            <m:e>
+              <m:r>
+                <w:rPr>
+                  <w:rFonts w:ascii="Cambria Math" w:eastAsiaTheme="minorEastAsia" w:hAnsi="Cambria Math"/>
+                  <w:color w:val="ED7D31" w:themeColor="accent2"/>
+                  <w:lang w:val="en-GB"/>
+                </w:rPr>
+                <m:t>L</m:t>
+              </m:r>
+            </m:e>
+            <m:sub>
+              <m:r>
+                <w:rPr>
+                  <w:rFonts w:ascii="Cambria Math" w:eastAsiaTheme="minorEastAsia" w:hAnsi="Cambria Math"/>
+                  <w:color w:val="ED7D31" w:themeColor="accent2"/>
+                  <w:lang w:val="en-GB"/>
+                </w:rPr>
+                <m:t>1</m:t>
+              </m:r>
+            </m:sub>
+          </m:sSub>
+          <m:r>
+            <w:rPr>
+              <w:rFonts w:ascii="Cambria Math" w:eastAsiaTheme="minorEastAsia" w:hAnsi="Cambria Math"/>
+              <w:color w:val="ED7D31" w:themeColor="accent2"/>
+              <w:lang w:val="en-GB"/>
+            </w:rPr>
+            <m:t>=1;</m:t>
+          </m:r>
+          <m:sSub>
+            <m:sSubPr>
+              <m:ctrlPr>
+                <w:rPr>
+                  <w:rFonts w:ascii="Cambria Math" w:eastAsiaTheme="minorEastAsia" w:hAnsi="Cambria Math"/>
+                  <w:i/>
+                  <w:color w:val="ED7D31" w:themeColor="accent2"/>
+                  <w:lang w:val="en-GB"/>
+                </w:rPr>
+              </m:ctrlPr>
+            </m:sSubPr>
+            <m:e>
+              <m:r>
+                <w:rPr>
+                  <w:rFonts w:ascii="Cambria Math" w:eastAsiaTheme="minorEastAsia" w:hAnsi="Cambria Math"/>
+                  <w:color w:val="ED7D31" w:themeColor="accent2"/>
+                  <w:lang w:val="en-GB"/>
+                </w:rPr>
+                <m:t>L</m:t>
+              </m:r>
+            </m:e>
+            <m:sub>
+              <m:r>
+                <w:rPr>
+                  <w:rFonts w:ascii="Cambria Math" w:eastAsiaTheme="minorEastAsia" w:hAnsi="Cambria Math"/>
+                  <w:color w:val="ED7D31" w:themeColor="accent2"/>
+                  <w:lang w:val="en-GB"/>
+                </w:rPr>
+                <m:t>2</m:t>
+              </m:r>
+            </m:sub>
+          </m:sSub>
+          <m:r>
+            <w:rPr>
+              <w:rFonts w:ascii="Cambria Math" w:eastAsiaTheme="minorEastAsia" w:hAnsi="Cambria Math"/>
+              <w:color w:val="ED7D31" w:themeColor="accent2"/>
+              <w:lang w:val="en-GB"/>
+            </w:rPr>
+            <m:t>=1;G=9.8</m:t>
+          </m:r>
+        </m:oMath>
+      </m:oMathPara>
+    </w:p>
+    <w:p>
+      <w:pPr>
+        <w:jc w:val="both"/>
+        <w:rPr>
+          <w:rFonts w:eastAsiaTheme="minorEastAsia"/>
+          <w:color w:val="ED7D31" w:themeColor="accent2"/>
+        </w:rPr>
+      </w:pPr>
+      <m:oMathPara>
+        <m:oMath>
+          <m:sSub>
+            <m:sSubPr>
+              <m:ctrlPr>
+                <w:rPr>
+                  <w:rFonts w:ascii="Cambria Math" w:eastAsiaTheme="minorEastAsia" w:hAnsi="Cambria Math"/>
+                  <w:i/>
+                  <w:color w:val="ED7D31" w:themeColor="accent2"/>
+                </w:rPr>
+              </m:ctrlPr>
+            </m:sSubPr>
+            <m:e>
+              <m:r>
+                <w:rPr>
+                  <w:rFonts w:ascii="Cambria Math" w:eastAsiaTheme="minorEastAsia" w:hAnsi="Cambria Math"/>
+                  <w:color w:val="ED7D31" w:themeColor="accent2"/>
+                </w:rPr>
+                <m:t>θ</m:t>
+              </m:r>
+            </m:e>
+            <m:sub>
+              <m:r>
+                <w:rPr>
+                  <w:rFonts w:ascii="Cambria Math" w:eastAsiaTheme="minorEastAsia" w:hAnsi="Cambria Math"/>
+                  <w:color w:val="ED7D31" w:themeColor="accent2"/>
+                </w:rPr>
+                <m:t>1</m:t>
+              </m:r>
+            </m:sub>
+          </m:sSub>
+          <m:r>
+            <w:rPr>
+              <w:rFonts w:ascii="Cambria Math" w:eastAsiaTheme="minorEastAsia" w:hAnsi="Cambria Math"/>
+              <w:color w:val="ED7D31" w:themeColor="accent2"/>
+            </w:rPr>
+            <m:t xml:space="preserve">=60º; </m:t>
+          </m:r>
+          <m:sSub>
+            <m:sSubPr>
+              <m:ctrlPr>
+                <w:rPr>
+                  <w:rFonts w:ascii="Cambria Math" w:eastAsiaTheme="minorEastAsia" w:hAnsi="Cambria Math"/>
+                  <w:i/>
+                  <w:color w:val="ED7D31" w:themeColor="accent2"/>
+                </w:rPr>
+              </m:ctrlPr>
+            </m:sSubPr>
+            <m:e>
+              <m:r>
+                <w:rPr>
+                  <w:rFonts w:ascii="Cambria Math" w:eastAsiaTheme="minorEastAsia" w:hAnsi="Cambria Math"/>
+                  <w:color w:val="ED7D31" w:themeColor="accent2"/>
+                </w:rPr>
+                <m:t>θ</m:t>
+              </m:r>
+            </m:e>
+            <m:sub>
+              <m:r>
+                <w:rPr>
+                  <w:rFonts w:ascii="Cambria Math" w:eastAsiaTheme="minorEastAsia" w:hAnsi="Cambria Math"/>
+                  <w:color w:val="ED7D31" w:themeColor="accent2"/>
+                </w:rPr>
+                <m:t>2</m:t>
+              </m:r>
+            </m:sub>
+          </m:sSub>
+          <m:r>
+            <w:rPr>
+              <w:rFonts w:ascii="Cambria Math" w:eastAsiaTheme="minorEastAsia" w:hAnsi="Cambria Math"/>
+              <w:color w:val="ED7D31" w:themeColor="accent2"/>
+            </w:rPr>
+            <m:t xml:space="preserve">=330º; </m:t>
+          </m:r>
+          <m:sSub>
+            <m:sSubPr>
+              <m:ctrlPr>
+                <w:rPr>
+                  <w:rFonts w:ascii="Cambria Math" w:eastAsiaTheme="minorEastAsia" w:hAnsi="Cambria Math"/>
+                  <w:i/>
+                  <w:color w:val="ED7D31" w:themeColor="accent2"/>
+                </w:rPr>
+              </m:ctrlPr>
+            </m:sSubPr>
+            <m:e>
+              <m:r>
+                <w:rPr>
+                  <w:rFonts w:ascii="Cambria Math" w:eastAsiaTheme="minorEastAsia" w:hAnsi="Cambria Math"/>
+                  <w:color w:val="ED7D31" w:themeColor="accent2"/>
+                </w:rPr>
+                <m:t>W</m:t>
+              </m:r>
+            </m:e>
+            <m:sub>
+              <m:r>
+                <w:rPr>
+                  <w:rFonts w:ascii="Cambria Math" w:eastAsiaTheme="minorEastAsia" w:hAnsi="Cambria Math"/>
+                  <w:color w:val="ED7D31" w:themeColor="accent2"/>
+                </w:rPr>
+                <m:t>1</m:t>
+              </m:r>
+            </m:sub>
+          </m:sSub>
+          <m:r>
+            <w:rPr>
+              <w:rFonts w:ascii="Cambria Math" w:eastAsiaTheme="minorEastAsia" w:hAnsi="Cambria Math"/>
+              <w:color w:val="ED7D31" w:themeColor="accent2"/>
+            </w:rPr>
+            <m:t>=1;</m:t>
+          </m:r>
+          <m:sSub>
+            <m:sSubPr>
+              <m:ctrlPr>
+                <w:rPr>
+                  <w:rFonts w:ascii="Cambria Math" w:eastAsiaTheme="minorEastAsia" w:hAnsi="Cambria Math"/>
+                  <w:i/>
+                  <w:color w:val="ED7D31" w:themeColor="accent2"/>
+                </w:rPr>
+              </m:ctrlPr>
+            </m:sSubPr>
+            <m:e>
+              <m:r>
+                <w:rPr>
+                  <w:rFonts w:ascii="Cambria Math" w:eastAsiaTheme="minorEastAsia" w:hAnsi="Cambria Math"/>
+                  <w:color w:val="ED7D31" w:themeColor="accent2"/>
+                </w:rPr>
+                <m:t>W</m:t>
+              </m:r>
+            </m:e>
+            <m:sub>
+              <m:r>
+                <w:rPr>
+                  <w:rFonts w:ascii="Cambria Math" w:eastAsiaTheme="minorEastAsia" w:hAnsi="Cambria Math"/>
+                  <w:color w:val="ED7D31" w:themeColor="accent2"/>
+                </w:rPr>
+                <m:t>2</m:t>
+              </m:r>
+            </m:sub>
+          </m:sSub>
+          <m:r>
+            <w:rPr>
+              <w:rFonts w:ascii="Cambria Math" w:eastAsiaTheme="minorEastAsia" w:hAnsi="Cambria Math"/>
+              <w:color w:val="ED7D31" w:themeColor="accent2"/>
+            </w:rPr>
+            <m:t>=1</m:t>
+          </m:r>
+        </m:oMath>
+      </m:oMathPara>
+    </w:p>
+    <w:p>
+      <w:pPr>
+        <w:jc w:val="center"/>
+        <w:rPr>
+          <w:rFonts w:ascii="Lato Black" w:eastAsiaTheme="minorEastAsia" w:hAnsi="Lato Black"/>
+          <w:i/>
+          <w:iCs/>
+          <w:color w:val="004358" w:themeColor="accent1"/>
+          <w:sz w:val="24"/>
+          <w:szCs w:val="24"/>
+        </w:rPr>
+      </w:pPr>
+      <w:r>
+        <w:rPr>
+          <w:rFonts w:ascii="Lato Black" w:eastAsiaTheme="minorEastAsia" w:hAnsi="Lato Black"/>
+          <w:i/>
+          <w:iCs/>
+          <w:color w:val="004358" w:themeColor="accent1"/>
+          <w:sz w:val="24"/>
+          <w:szCs w:val="24"/>
+        </w:rPr>
+        <w:t>RETO 2: ÁNGULO DIFERENTE</w:t>
+      </w:r>
+    </w:p>
+    <w:p>
+      <w:pPr>
+        <w:jc w:val="both"/>
+        <w:rPr>
+          <w:rFonts w:eastAsiaTheme="minorEastAsia"/>
+          <w:i/>
+          <w:iCs/>
+          <w:color w:val="ED7D31" w:themeColor="accent2"/>
+        </w:rPr>
+      </w:pPr>
+      <w:r>
+        <w:rPr>
+          <w:rFonts w:eastAsiaTheme="minorEastAsia"/>
+        </w:rPr>
+        <w:t>Prueba a añadir tres péndulos y a modificar el valor de</w:t>
+      </w:r>
+      <w:r>
+        <w:rPr>
+          <w:rFonts w:eastAsiaTheme="minorEastAsia"/>
+        </w:rPr>
+        <w:t xml:space="preserve"> </w:t>
+      </w:r>
       <m:oMath>
+        <m:sSub>
+          <m:sSubPr>
+            <m:ctrlPr>
+              <w:rPr>
+                <w:rFonts w:ascii="Cambria Math" w:eastAsiaTheme="minorEastAsia" w:hAnsi="Cambria Math"/>
+                <w:i/>
+                <w:color w:val="ED7D31" w:themeColor="accent2"/>
+              </w:rPr>
+            </m:ctrlPr>
+          </m:sSubPr>
+          <m:e>
+            <m:r>
+              <w:rPr>
+                <w:rFonts w:ascii="Cambria Math" w:eastAsiaTheme="minorEastAsia" w:hAnsi="Cambria Math"/>
+                <w:color w:val="ED7D31" w:themeColor="accent2"/>
+              </w:rPr>
+              <m:t>θ</m:t>
+            </m:r>
+          </m:e>
+          <m:sub>
+            <m:r>
+              <w:rPr>
+                <w:rFonts w:ascii="Cambria Math" w:eastAsiaTheme="minorEastAsia" w:hAnsi="Cambria Math"/>
+                <w:color w:val="ED7D31" w:themeColor="accent2"/>
+              </w:rPr>
+              <m:t>1</m:t>
+            </m:r>
+          </m:sub>
+        </m:sSub>
+      </m:oMath>
+      <w:r>
+        <w:rPr>
+          <w:rFonts w:eastAsiaTheme="minorEastAsia"/>
+          <w:color w:val="ED7D31" w:themeColor="accent2"/>
+        </w:rPr>
+        <w:t xml:space="preserve"> por 1º </w:t>
+      </w:r>
+      <w:r>
+        <w:rPr>
+          <w:rFonts w:eastAsiaTheme="minorEastAsia"/>
+        </w:rPr>
+        <w:t xml:space="preserve">en cada péndulo, es decir, </w:t>
+      </w:r>
+      <w:r>
+        <w:rPr>
+          <w:rFonts w:eastAsiaTheme="minorEastAsia"/>
+          <w:i/>
+          <w:iCs/>
+          <w:color w:val="ED7D31" w:themeColor="accent2"/>
+        </w:rPr>
+        <w:t>el 1º péndulo 119º, el 2º péndulo 120º y el 3º péndulo 121º.</w:t>
+      </w:r>
+    </w:p>
+    <w:p>
+      <w:pPr>
+        <w:jc w:val="both"/>
+        <w:rPr>
+          <w:rFonts w:eastAsiaTheme="minorEastAsia"/>
+          <w:i/>
+          <w:iCs/>
+        </w:rPr>
+      </w:pPr>
+      <w:r>
+        <w:rPr>
+          <w:rFonts w:eastAsiaTheme="minorEastAsia"/>
+          <w:i/>
+          <w:iCs/>
+        </w:rPr>
+        <w:t xml:space="preserve">Para añadir un péndulo presiona </w:t>
+      </w:r>
+      <w:r>
+        <w:rPr>
+          <w:rFonts w:ascii="Lato Black" w:eastAsiaTheme="minorEastAsia" w:hAnsi="Lato Black"/>
+          <w:i/>
+          <w:iCs/>
+        </w:rPr>
+        <w:t>+</w:t>
+      </w:r>
+      <w:r>
+        <w:rPr>
+          <w:rFonts w:eastAsiaTheme="minorEastAsia"/>
+          <w:i/>
+          <w:iCs/>
+        </w:rPr>
+        <w:t xml:space="preserve">, y luego establece las condiciones iniciales. Cuando configures los 3 péndulos, presiona el </w:t>
+      </w:r>
+      <w:proofErr w:type="spellStart"/>
+      <w:r>
+        <w:rPr>
+          <w:rFonts w:eastAsiaTheme="minorEastAsia"/>
+          <w:i/>
+          <w:iCs/>
+        </w:rPr>
+        <w:t>reset</w:t>
+      </w:r>
+      <w:proofErr w:type="spellEnd"/>
+      <w:r>
+        <w:rPr>
+          <w:rFonts w:eastAsiaTheme="minorEastAsia"/>
+          <w:i/>
+          <w:iCs/>
+        </w:rPr>
+        <w:t>.</w:t>
+      </w:r>
+    </w:p>
+    <w:p>
+      <w:pPr>
+        <w:jc w:val="center"/>
+        <w:rPr>
+          <w:rFonts w:ascii="Lato Black" w:eastAsiaTheme="minorEastAsia" w:hAnsi="Lato Black"/>
+          <w:i/>
+          <w:iCs/>
+          <w:color w:val="004358" w:themeColor="accent1"/>
+          <w:sz w:val="24"/>
+          <w:szCs w:val="24"/>
+        </w:rPr>
+      </w:pPr>
+      <w:r>
+        <w:rPr>
+          <w:rFonts w:ascii="Lato Black" w:eastAsiaTheme="minorEastAsia" w:hAnsi="Lato Black"/>
+          <w:i/>
+          <w:iCs/>
+          <w:color w:val="004358" w:themeColor="accent1"/>
+          <w:sz w:val="24"/>
+          <w:szCs w:val="24"/>
+        </w:rPr>
+        <w:t>RETO 3: VELOCIDAD DIFERENTE</w:t>
+      </w:r>
+    </w:p>
+    <w:p>
+      <w:pPr>
+        <w:jc w:val="both"/>
+        <w:rPr>
+          <w:rFonts w:eastAsiaTheme="minorEastAsia"/>
+        </w:rPr>
+      </w:pPr>
+      <w:r>
+        <w:rPr>
+          <w:rFonts w:eastAsiaTheme="minorEastAsia"/>
+        </w:rPr>
+        <w:t xml:space="preserve">Haz lo mismo que en el reto 2 pero ahora modifica un poco las velocidades, por ejemplo, el </w:t>
+      </w:r>
+      <w:r>
+        <w:rPr>
+          <w:rFonts w:eastAsiaTheme="minorEastAsia"/>
+          <w:i/>
+          <w:iCs/>
+          <w:color w:val="ED7D31" w:themeColor="accent2"/>
+        </w:rPr>
+        <w:t>1º péndulo puede tener 1.90, el 2º 2, y el 3º 2.1.</w:t>
+      </w:r>
+    </w:p>
+    <w:p>
+      <w:pPr>
+        <w:jc w:val="both"/>
+        <w:rPr>
+          <w:rFonts w:ascii="Lato Black" w:eastAsiaTheme="minorEastAsia" w:hAnsi="Lato Black"/>
+          <w:i/>
+          <w:iCs/>
+        </w:rPr>
+        <w:sectPr>
+          <w:type w:val="continuous"/>
+          <w:pgSz w:w="11906" w:h="16838"/>
+          <w:pgMar w:top="1417" w:right="1701" w:bottom="1417" w:left="1701" w:header="708" w:footer="708" w:gutter="0"/>
+          <w:cols w:num="2" w:space="708"/>
+          <w:docGrid w:linePitch="360"/>
+        </w:sectPr>
+      </w:pPr>
+      <w:r>
+        <w:rPr>
+          <w:rFonts w:ascii="Lato Black" w:eastAsiaTheme="minorEastAsia" w:hAnsi="Lato Black"/>
+          <w:i/>
+          <w:iCs/>
+        </w:rPr>
+        <w:lastRenderedPageBreak/>
+        <w:t>¿Qué observas?</w:t>
+      </w:r>
+    </w:p>
+    <w:p>
+      <w:pPr>
+        <w:jc w:val="both"/>
+        <w:rPr>
+          <w:rFonts w:eastAsiaTheme="minorEastAsia"/>
+        </w:rPr>
+      </w:pPr>
+      <w:r>
+        <w:rPr>
+          <w:rFonts w:eastAsiaTheme="minorEastAsia"/>
+        </w:rPr>
+        <w:t>Como se puede observar pese a que los péndulos comienzan en condiciones muy similares al cabo del tiempo se desincronizan y cada uno sigue una trayectoria distinta. Es decir, al variar las condiciones iniciales un poco y mirar al futuro los resultados son de todo tipo.</w:t>
+      </w:r>
+    </w:p>
+    <w:p>
+      <w:pPr>
+        <w:jc w:val="both"/>
+        <w:rPr>
+          <w:rFonts w:eastAsiaTheme="minorEastAsia"/>
+        </w:rPr>
+      </w:pPr>
+      <w:r>
+        <w:rPr>
+          <w:rFonts w:eastAsiaTheme="minorEastAsia"/>
+        </w:rPr>
+        <w:t>3-Body</w:t>
+      </w:r>
+    </w:p>
+    <w:p>
+      <w:pPr>
+        <w:jc w:val="both"/>
+        <w:rPr>
+          <w:rFonts w:eastAsiaTheme="minorEastAsia"/>
+        </w:rPr>
+      </w:pPr>
+      <w:r>
+        <w:rPr>
+          <w:rFonts w:eastAsiaTheme="minorEastAsia"/>
+        </w:rPr>
+        <w:t xml:space="preserve">Podemos formular el </w:t>
+      </w:r>
+      <w:r>
+        <w:rPr>
+          <w:rFonts w:eastAsiaTheme="minorEastAsia"/>
+          <w:color w:val="004358" w:themeColor="accent1"/>
+        </w:rPr>
+        <w:t xml:space="preserve">problema de los tres cuerpos </w:t>
+      </w:r>
+      <w:r>
+        <w:rPr>
+          <w:rFonts w:eastAsiaTheme="minorEastAsia"/>
+        </w:rPr>
+        <w:t>de la siguiente manera:</w:t>
+      </w:r>
+    </w:p>
+    <w:p>
+      <w:pPr>
+        <w:jc w:val="both"/>
+        <w:rPr>
+          <w:rFonts w:eastAsiaTheme="minorEastAsia"/>
+          <w:color w:val="004358" w:themeColor="accent1"/>
+        </w:rPr>
+      </w:pPr>
+      <m:oMathPara>
+        <m:oMath>
+          <m:sSub>
+            <m:sSubPr>
+              <m:ctrlPr>
+                <w:rPr>
+                  <w:rFonts w:ascii="Cambria Math" w:eastAsiaTheme="minorEastAsia" w:hAnsi="Cambria Math"/>
+                  <w:i/>
+                  <w:color w:val="004358" w:themeColor="accent1"/>
+                </w:rPr>
+              </m:ctrlPr>
+            </m:sSubPr>
+            <m:e>
+              <m:r>
+                <w:rPr>
+                  <w:rFonts w:ascii="Cambria Math" w:eastAsiaTheme="minorEastAsia" w:hAnsi="Cambria Math"/>
+                  <w:color w:val="004358" w:themeColor="accent1"/>
+                </w:rPr>
+                <m:t>a</m:t>
+              </m:r>
+            </m:e>
+            <m:sub>
+              <m:r>
+                <w:rPr>
+                  <w:rFonts w:ascii="Cambria Math" w:eastAsiaTheme="minorEastAsia" w:hAnsi="Cambria Math"/>
+                  <w:color w:val="004358" w:themeColor="accent1"/>
+                </w:rPr>
+                <m:t>1</m:t>
+              </m:r>
+            </m:sub>
+          </m:sSub>
+          <m:r>
+            <w:rPr>
+              <w:rFonts w:ascii="Cambria Math" w:eastAsiaTheme="minorEastAsia" w:hAnsi="Cambria Math"/>
+              <w:color w:val="004358" w:themeColor="accent1"/>
+            </w:rPr>
+            <m:t>=</m:t>
+          </m:r>
+          <m:acc>
+            <m:accPr>
+              <m:chr m:val="̈"/>
+              <m:ctrlPr>
+                <w:rPr>
+                  <w:rFonts w:ascii="Cambria Math" w:eastAsiaTheme="minorEastAsia" w:hAnsi="Cambria Math"/>
+                  <w:i/>
+                  <w:color w:val="004358" w:themeColor="accent1"/>
+                </w:rPr>
+              </m:ctrlPr>
+            </m:accPr>
+            <m:e>
+              <m:sSub>
+                <m:sSubPr>
+                  <m:ctrlPr>
+                    <w:rPr>
+                      <w:rFonts w:ascii="Cambria Math" w:eastAsiaTheme="minorEastAsia" w:hAnsi="Cambria Math"/>
+                      <w:i/>
+                      <w:color w:val="004358" w:themeColor="accent1"/>
+                    </w:rPr>
+                  </m:ctrlPr>
+                </m:sSubPr>
+                <m:e>
+                  <m:r>
+                    <w:rPr>
+                      <w:rFonts w:ascii="Cambria Math" w:eastAsiaTheme="minorEastAsia" w:hAnsi="Cambria Math"/>
+                      <w:color w:val="004358" w:themeColor="accent1"/>
+                    </w:rPr>
+                    <m:t>p</m:t>
+                  </m:r>
+                </m:e>
+                <m:sub>
+                  <m:r>
+                    <w:rPr>
+                      <w:rFonts w:ascii="Cambria Math" w:eastAsiaTheme="minorEastAsia" w:hAnsi="Cambria Math"/>
+                      <w:color w:val="004358" w:themeColor="accent1"/>
+                    </w:rPr>
+                    <m:t>1</m:t>
+                  </m:r>
+                </m:sub>
+              </m:sSub>
+            </m:e>
+          </m:acc>
+          <m:r>
+            <w:rPr>
+              <w:rFonts w:ascii="Cambria Math" w:eastAsiaTheme="minorEastAsia" w:hAnsi="Cambria Math"/>
+              <w:color w:val="004358" w:themeColor="accent1"/>
+            </w:rPr>
+            <m:t>=-G</m:t>
+          </m:r>
+          <m:sSub>
+            <m:sSubPr>
+              <m:ctrlPr>
+                <w:rPr>
+                  <w:rFonts w:ascii="Cambria Math" w:eastAsiaTheme="minorEastAsia" w:hAnsi="Cambria Math"/>
+                  <w:i/>
+                  <w:color w:val="004358" w:themeColor="accent1"/>
+                </w:rPr>
+              </m:ctrlPr>
+            </m:sSubPr>
+            <m:e>
+              <m:r>
+                <w:rPr>
+                  <w:rFonts w:ascii="Cambria Math" w:eastAsiaTheme="minorEastAsia" w:hAnsi="Cambria Math"/>
+                  <w:color w:val="004358" w:themeColor="accent1"/>
+                </w:rPr>
+                <m:t>m</m:t>
+              </m:r>
+            </m:e>
+            <m:sub>
+              <m:r>
+                <w:rPr>
+                  <w:rFonts w:ascii="Cambria Math" w:eastAsiaTheme="minorEastAsia" w:hAnsi="Cambria Math"/>
+                  <w:color w:val="004358" w:themeColor="accent1"/>
+                </w:rPr>
+                <m:t>2</m:t>
+              </m:r>
+            </m:sub>
+          </m:sSub>
+          <m:f>
+            <m:fPr>
+              <m:ctrlPr>
+                <w:rPr>
+                  <w:rFonts w:ascii="Cambria Math" w:eastAsiaTheme="minorEastAsia" w:hAnsi="Cambria Math"/>
+                  <w:i/>
+                  <w:color w:val="004358" w:themeColor="accent1"/>
+                </w:rPr>
+              </m:ctrlPr>
+            </m:fPr>
+            <m:num>
+              <m:sSub>
+                <m:sSubPr>
+                  <m:ctrlPr>
+                    <w:rPr>
+                      <w:rFonts w:ascii="Cambria Math" w:eastAsiaTheme="minorEastAsia" w:hAnsi="Cambria Math"/>
+                      <w:i/>
+                      <w:color w:val="004358" w:themeColor="accent1"/>
+                    </w:rPr>
+                  </m:ctrlPr>
+                </m:sSubPr>
+                <m:e>
+                  <m:r>
+                    <w:rPr>
+                      <w:rFonts w:ascii="Cambria Math" w:eastAsiaTheme="minorEastAsia" w:hAnsi="Cambria Math"/>
+                      <w:color w:val="004358" w:themeColor="accent1"/>
+                    </w:rPr>
+                    <m:t>p</m:t>
+                  </m:r>
+                </m:e>
+                <m:sub>
+                  <m:r>
+                    <w:rPr>
+                      <w:rFonts w:ascii="Cambria Math" w:eastAsiaTheme="minorEastAsia" w:hAnsi="Cambria Math"/>
+                      <w:color w:val="004358" w:themeColor="accent1"/>
+                    </w:rPr>
+                    <m:t>1</m:t>
+                  </m:r>
+                </m:sub>
+              </m:sSub>
+              <m:r>
+                <w:rPr>
+                  <w:rFonts w:ascii="Cambria Math" w:eastAsiaTheme="minorEastAsia" w:hAnsi="Cambria Math"/>
+                  <w:color w:val="004358" w:themeColor="accent1"/>
+                </w:rPr>
+                <m:t>-</m:t>
+              </m:r>
+              <m:sSub>
+                <m:sSubPr>
+                  <m:ctrlPr>
+                    <w:rPr>
+                      <w:rFonts w:ascii="Cambria Math" w:eastAsiaTheme="minorEastAsia" w:hAnsi="Cambria Math"/>
+                      <w:i/>
+                      <w:color w:val="004358" w:themeColor="accent1"/>
+                    </w:rPr>
+                  </m:ctrlPr>
+                </m:sSubPr>
+                <m:e>
+                  <m:r>
+                    <w:rPr>
+                      <w:rFonts w:ascii="Cambria Math" w:eastAsiaTheme="minorEastAsia" w:hAnsi="Cambria Math"/>
+                      <w:color w:val="004358" w:themeColor="accent1"/>
+                    </w:rPr>
+                    <m:t>p</m:t>
+                  </m:r>
+                </m:e>
+                <m:sub>
+                  <m:r>
+                    <w:rPr>
+                      <w:rFonts w:ascii="Cambria Math" w:eastAsiaTheme="minorEastAsia" w:hAnsi="Cambria Math"/>
+                      <w:color w:val="004358" w:themeColor="accent1"/>
+                    </w:rPr>
+                    <m:t>2</m:t>
+                  </m:r>
+                </m:sub>
+              </m:sSub>
+            </m:num>
+            <m:den>
+              <m:sSup>
+                <m:sSupPr>
+                  <m:ctrlPr>
+                    <w:rPr>
+                      <w:rFonts w:ascii="Cambria Math" w:eastAsiaTheme="minorEastAsia" w:hAnsi="Cambria Math"/>
+                      <w:i/>
+                      <w:color w:val="004358" w:themeColor="accent1"/>
+                    </w:rPr>
+                  </m:ctrlPr>
+                </m:sSupPr>
+                <m:e>
+                  <m:r>
+                    <w:rPr>
+                      <w:rFonts w:ascii="Cambria Math" w:eastAsiaTheme="minorEastAsia" w:hAnsi="Cambria Math"/>
+                      <w:color w:val="004358" w:themeColor="accent1"/>
+                    </w:rPr>
+                    <m:t>|</m:t>
+                  </m:r>
+                  <m:sSub>
+                    <m:sSubPr>
+                      <m:ctrlPr>
+                        <w:rPr>
+                          <w:rFonts w:ascii="Cambria Math" w:eastAsiaTheme="minorEastAsia" w:hAnsi="Cambria Math"/>
+                          <w:i/>
+                          <w:color w:val="004358" w:themeColor="accent1"/>
+                        </w:rPr>
+                      </m:ctrlPr>
+                    </m:sSubPr>
+                    <m:e>
+                      <m:r>
+                        <w:rPr>
+                          <w:rFonts w:ascii="Cambria Math" w:eastAsiaTheme="minorEastAsia" w:hAnsi="Cambria Math"/>
+                          <w:color w:val="004358" w:themeColor="accent1"/>
+                        </w:rPr>
+                        <m:t>p</m:t>
+                      </m:r>
+                    </m:e>
+                    <m:sub>
+                      <m:r>
+                        <w:rPr>
+                          <w:rFonts w:ascii="Cambria Math" w:eastAsiaTheme="minorEastAsia" w:hAnsi="Cambria Math"/>
+                          <w:color w:val="004358" w:themeColor="accent1"/>
+                        </w:rPr>
+                        <m:t>1</m:t>
+                      </m:r>
+                    </m:sub>
+                  </m:sSub>
+                  <m:r>
+                    <w:rPr>
+                      <w:rFonts w:ascii="Cambria Math" w:eastAsiaTheme="minorEastAsia" w:hAnsi="Cambria Math"/>
+                      <w:color w:val="004358" w:themeColor="accent1"/>
+                    </w:rPr>
+                    <m:t>-</m:t>
+                  </m:r>
+                  <m:sSub>
+                    <m:sSubPr>
+                      <m:ctrlPr>
+                        <w:rPr>
+                          <w:rFonts w:ascii="Cambria Math" w:eastAsiaTheme="minorEastAsia" w:hAnsi="Cambria Math"/>
+                          <w:i/>
+                          <w:color w:val="004358" w:themeColor="accent1"/>
+                        </w:rPr>
+                      </m:ctrlPr>
+                    </m:sSubPr>
+                    <m:e>
+                      <m:r>
+                        <w:rPr>
+                          <w:rFonts w:ascii="Cambria Math" w:eastAsiaTheme="minorEastAsia" w:hAnsi="Cambria Math"/>
+                          <w:color w:val="004358" w:themeColor="accent1"/>
+                        </w:rPr>
+                        <m:t>p</m:t>
+                      </m:r>
+                    </m:e>
+                    <m:sub>
+                      <m:r>
+                        <w:rPr>
+                          <w:rFonts w:ascii="Cambria Math" w:eastAsiaTheme="minorEastAsia" w:hAnsi="Cambria Math"/>
+                          <w:color w:val="004358" w:themeColor="accent1"/>
+                        </w:rPr>
+                        <m:t>2</m:t>
+                      </m:r>
+                    </m:sub>
+                  </m:sSub>
+                  <m:r>
+                    <w:rPr>
+                      <w:rFonts w:ascii="Cambria Math" w:eastAsiaTheme="minorEastAsia" w:hAnsi="Cambria Math"/>
+                      <w:color w:val="004358" w:themeColor="accent1"/>
+                    </w:rPr>
+                    <m:t>|</m:t>
+                  </m:r>
+                </m:e>
+                <m:sup>
+                  <m:r>
+                    <w:rPr>
+                      <w:rFonts w:ascii="Cambria Math" w:eastAsiaTheme="minorEastAsia" w:hAnsi="Cambria Math"/>
+                      <w:color w:val="004358" w:themeColor="accent1"/>
+                    </w:rPr>
+                    <m:t>3</m:t>
+                  </m:r>
+                </m:sup>
+              </m:sSup>
+            </m:den>
+          </m:f>
+          <m:r>
+            <w:rPr>
+              <w:rFonts w:ascii="Cambria Math" w:eastAsiaTheme="minorEastAsia" w:hAnsi="Cambria Math"/>
+              <w:color w:val="004358" w:themeColor="accent1"/>
+            </w:rPr>
+            <m:t>-</m:t>
+          </m:r>
+          <m:r>
+            <w:rPr>
+              <w:rFonts w:ascii="Cambria Math" w:eastAsiaTheme="minorEastAsia" w:hAnsi="Cambria Math"/>
+              <w:color w:val="004358" w:themeColor="accent1"/>
+            </w:rPr>
+            <m:t>G</m:t>
+          </m:r>
+          <m:sSub>
+            <m:sSubPr>
+              <m:ctrlPr>
+                <w:rPr>
+                  <w:rFonts w:ascii="Cambria Math" w:eastAsiaTheme="minorEastAsia" w:hAnsi="Cambria Math"/>
+                  <w:i/>
+                  <w:color w:val="004358" w:themeColor="accent1"/>
+                </w:rPr>
+              </m:ctrlPr>
+            </m:sSubPr>
+            <m:e>
+              <m:r>
+                <w:rPr>
+                  <w:rFonts w:ascii="Cambria Math" w:eastAsiaTheme="minorEastAsia" w:hAnsi="Cambria Math"/>
+                  <w:color w:val="004358" w:themeColor="accent1"/>
+                </w:rPr>
+                <m:t>m</m:t>
+              </m:r>
+            </m:e>
+            <m:sub>
+              <m:r>
+                <w:rPr>
+                  <w:rFonts w:ascii="Cambria Math" w:eastAsiaTheme="minorEastAsia" w:hAnsi="Cambria Math"/>
+                  <w:color w:val="004358" w:themeColor="accent1"/>
+                </w:rPr>
+                <m:t>3</m:t>
+              </m:r>
+            </m:sub>
+          </m:sSub>
+          <m:f>
+            <m:fPr>
+              <m:ctrlPr>
+                <w:rPr>
+                  <w:rFonts w:ascii="Cambria Math" w:eastAsiaTheme="minorEastAsia" w:hAnsi="Cambria Math"/>
+                  <w:i/>
+                  <w:color w:val="004358" w:themeColor="accent1"/>
+                </w:rPr>
+              </m:ctrlPr>
+            </m:fPr>
+            <m:num>
+              <m:sSub>
+                <m:sSubPr>
+                  <m:ctrlPr>
+                    <w:rPr>
+                      <w:rFonts w:ascii="Cambria Math" w:eastAsiaTheme="minorEastAsia" w:hAnsi="Cambria Math"/>
+                      <w:i/>
+                      <w:color w:val="004358" w:themeColor="accent1"/>
+                    </w:rPr>
+                  </m:ctrlPr>
+                </m:sSubPr>
+                <m:e>
+                  <m:r>
+                    <w:rPr>
+                      <w:rFonts w:ascii="Cambria Math" w:eastAsiaTheme="minorEastAsia" w:hAnsi="Cambria Math"/>
+                      <w:color w:val="004358" w:themeColor="accent1"/>
+                    </w:rPr>
+                    <m:t>p</m:t>
+                  </m:r>
+                </m:e>
+                <m:sub>
+                  <m:r>
+                    <w:rPr>
+                      <w:rFonts w:ascii="Cambria Math" w:eastAsiaTheme="minorEastAsia" w:hAnsi="Cambria Math"/>
+                      <w:color w:val="004358" w:themeColor="accent1"/>
+                    </w:rPr>
+                    <m:t>1</m:t>
+                  </m:r>
+                </m:sub>
+              </m:sSub>
+              <m:r>
+                <w:rPr>
+                  <w:rFonts w:ascii="Cambria Math" w:eastAsiaTheme="minorEastAsia" w:hAnsi="Cambria Math"/>
+                  <w:color w:val="004358" w:themeColor="accent1"/>
+                </w:rPr>
+                <m:t>-</m:t>
+              </m:r>
+              <m:sSub>
+                <m:sSubPr>
+                  <m:ctrlPr>
+                    <w:rPr>
+                      <w:rFonts w:ascii="Cambria Math" w:eastAsiaTheme="minorEastAsia" w:hAnsi="Cambria Math"/>
+                      <w:i/>
+                      <w:color w:val="004358" w:themeColor="accent1"/>
+                    </w:rPr>
+                  </m:ctrlPr>
+                </m:sSubPr>
+                <m:e>
+                  <m:r>
+                    <w:rPr>
+                      <w:rFonts w:ascii="Cambria Math" w:eastAsiaTheme="minorEastAsia" w:hAnsi="Cambria Math"/>
+                      <w:color w:val="004358" w:themeColor="accent1"/>
+                    </w:rPr>
+                    <m:t>p</m:t>
+                  </m:r>
+                </m:e>
+                <m:sub>
+                  <m:r>
+                    <w:rPr>
+                      <w:rFonts w:ascii="Cambria Math" w:eastAsiaTheme="minorEastAsia" w:hAnsi="Cambria Math"/>
+                      <w:color w:val="004358" w:themeColor="accent1"/>
+                    </w:rPr>
+                    <m:t>3</m:t>
+                  </m:r>
+                </m:sub>
+              </m:sSub>
+            </m:num>
+            <m:den>
+              <m:sSup>
+                <m:sSupPr>
+                  <m:ctrlPr>
+                    <w:rPr>
+                      <w:rFonts w:ascii="Cambria Math" w:eastAsiaTheme="minorEastAsia" w:hAnsi="Cambria Math"/>
+                      <w:i/>
+                      <w:color w:val="004358" w:themeColor="accent1"/>
+                    </w:rPr>
+                  </m:ctrlPr>
+                </m:sSupPr>
+                <m:e>
+                  <m:r>
+                    <w:rPr>
+                      <w:rFonts w:ascii="Cambria Math" w:eastAsiaTheme="minorEastAsia" w:hAnsi="Cambria Math"/>
+                      <w:color w:val="004358" w:themeColor="accent1"/>
+                    </w:rPr>
+                    <m:t>|</m:t>
+                  </m:r>
+                  <m:sSub>
+                    <m:sSubPr>
+                      <m:ctrlPr>
+                        <w:rPr>
+                          <w:rFonts w:ascii="Cambria Math" w:eastAsiaTheme="minorEastAsia" w:hAnsi="Cambria Math"/>
+                          <w:i/>
+                          <w:color w:val="004358" w:themeColor="accent1"/>
+                        </w:rPr>
+                      </m:ctrlPr>
+                    </m:sSubPr>
+                    <m:e>
+                      <m:r>
+                        <w:rPr>
+                          <w:rFonts w:ascii="Cambria Math" w:eastAsiaTheme="minorEastAsia" w:hAnsi="Cambria Math"/>
+                          <w:color w:val="004358" w:themeColor="accent1"/>
+                        </w:rPr>
+                        <m:t>p</m:t>
+                      </m:r>
+                    </m:e>
+                    <m:sub>
+                      <m:r>
+                        <w:rPr>
+                          <w:rFonts w:ascii="Cambria Math" w:eastAsiaTheme="minorEastAsia" w:hAnsi="Cambria Math"/>
+                          <w:color w:val="004358" w:themeColor="accent1"/>
+                        </w:rPr>
+                        <m:t>1</m:t>
+                      </m:r>
+                    </m:sub>
+                  </m:sSub>
+                  <m:r>
+                    <w:rPr>
+                      <w:rFonts w:ascii="Cambria Math" w:eastAsiaTheme="minorEastAsia" w:hAnsi="Cambria Math"/>
+                      <w:color w:val="004358" w:themeColor="accent1"/>
+                    </w:rPr>
+                    <m:t>-</m:t>
+                  </m:r>
+                  <m:sSub>
+                    <m:sSubPr>
+                      <m:ctrlPr>
+                        <w:rPr>
+                          <w:rFonts w:ascii="Cambria Math" w:eastAsiaTheme="minorEastAsia" w:hAnsi="Cambria Math"/>
+                          <w:i/>
+                          <w:color w:val="004358" w:themeColor="accent1"/>
+                        </w:rPr>
+                      </m:ctrlPr>
+                    </m:sSubPr>
+                    <m:e>
+                      <m:r>
+                        <w:rPr>
+                          <w:rFonts w:ascii="Cambria Math" w:eastAsiaTheme="minorEastAsia" w:hAnsi="Cambria Math"/>
+                          <w:color w:val="004358" w:themeColor="accent1"/>
+                        </w:rPr>
+                        <m:t>p</m:t>
+                      </m:r>
+                    </m:e>
+                    <m:sub>
+                      <m:r>
+                        <w:rPr>
+                          <w:rFonts w:ascii="Cambria Math" w:eastAsiaTheme="minorEastAsia" w:hAnsi="Cambria Math"/>
+                          <w:color w:val="004358" w:themeColor="accent1"/>
+                        </w:rPr>
+                        <m:t>3</m:t>
+                      </m:r>
+                    </m:sub>
+                  </m:sSub>
+                  <m:r>
+                    <w:rPr>
+                      <w:rFonts w:ascii="Cambria Math" w:eastAsiaTheme="minorEastAsia" w:hAnsi="Cambria Math"/>
+                      <w:color w:val="004358" w:themeColor="accent1"/>
+                    </w:rPr>
+                    <m:t>|</m:t>
+                  </m:r>
+                </m:e>
+                <m:sup>
+                  <m:r>
+                    <w:rPr>
+                      <w:rFonts w:ascii="Cambria Math" w:eastAsiaTheme="minorEastAsia" w:hAnsi="Cambria Math"/>
+                      <w:color w:val="004358" w:themeColor="accent1"/>
+                    </w:rPr>
+                    <m:t>3</m:t>
+                  </m:r>
+                </m:sup>
+              </m:sSup>
+            </m:den>
+          </m:f>
+        </m:oMath>
+      </m:oMathPara>
+    </w:p>
+    <w:p>
+      <w:pPr>
+        <w:jc w:val="both"/>
+        <w:rPr>
+          <w:rFonts w:eastAsiaTheme="minorEastAsia"/>
+          <w:color w:val="004358" w:themeColor="accent1"/>
+        </w:rPr>
+      </w:pPr>
+      <m:oMathPara>
+        <m:oMath>
+          <m:sSub>
+            <m:sSubPr>
+              <m:ctrlPr>
+                <w:rPr>
+                  <w:rFonts w:ascii="Cambria Math" w:eastAsiaTheme="minorEastAsia" w:hAnsi="Cambria Math"/>
+                  <w:i/>
+                  <w:color w:val="004358" w:themeColor="accent1"/>
+                </w:rPr>
+              </m:ctrlPr>
+            </m:sSubPr>
+            <m:e>
+              <m:r>
+                <w:rPr>
+                  <w:rFonts w:ascii="Cambria Math" w:eastAsiaTheme="minorEastAsia" w:hAnsi="Cambria Math"/>
+                  <w:color w:val="004358" w:themeColor="accent1"/>
+                </w:rPr>
+                <m:t>a</m:t>
+              </m:r>
+            </m:e>
+            <m:sub>
+              <m:r>
+                <w:rPr>
+                  <w:rFonts w:ascii="Cambria Math" w:eastAsiaTheme="minorEastAsia" w:hAnsi="Cambria Math"/>
+                  <w:color w:val="004358" w:themeColor="accent1"/>
+                </w:rPr>
+                <m:t>2</m:t>
+              </m:r>
+            </m:sub>
+          </m:sSub>
+          <m:r>
+            <w:rPr>
+              <w:rFonts w:ascii="Cambria Math" w:eastAsiaTheme="minorEastAsia" w:hAnsi="Cambria Math"/>
+              <w:color w:val="004358" w:themeColor="accent1"/>
+            </w:rPr>
+            <m:t>=</m:t>
+          </m:r>
+          <m:acc>
+            <m:accPr>
+              <m:chr m:val="̈"/>
+              <m:ctrlPr>
+                <w:rPr>
+                  <w:rFonts w:ascii="Cambria Math" w:eastAsiaTheme="minorEastAsia" w:hAnsi="Cambria Math"/>
+                  <w:i/>
+                  <w:color w:val="004358" w:themeColor="accent1"/>
+                </w:rPr>
+              </m:ctrlPr>
+            </m:accPr>
+            <m:e>
+              <m:sSub>
+                <m:sSubPr>
+                  <m:ctrlPr>
+                    <w:rPr>
+                      <w:rFonts w:ascii="Cambria Math" w:eastAsiaTheme="minorEastAsia" w:hAnsi="Cambria Math"/>
+                      <w:i/>
+                      <w:color w:val="004358" w:themeColor="accent1"/>
+                    </w:rPr>
+                  </m:ctrlPr>
+                </m:sSubPr>
+                <m:e>
+                  <m:r>
+                    <w:rPr>
+                      <w:rFonts w:ascii="Cambria Math" w:eastAsiaTheme="minorEastAsia" w:hAnsi="Cambria Math"/>
+                      <w:color w:val="004358" w:themeColor="accent1"/>
+                    </w:rPr>
+                    <m:t>p</m:t>
+                  </m:r>
+                </m:e>
+                <m:sub>
+                  <m:r>
+                    <w:rPr>
+                      <w:rFonts w:ascii="Cambria Math" w:eastAsiaTheme="minorEastAsia" w:hAnsi="Cambria Math"/>
+                      <w:color w:val="004358" w:themeColor="accent1"/>
+                    </w:rPr>
+                    <m:t>2</m:t>
+                  </m:r>
+                </m:sub>
+              </m:sSub>
+            </m:e>
+          </m:acc>
+          <m:r>
+            <w:rPr>
+              <w:rFonts w:ascii="Cambria Math" w:eastAsiaTheme="minorEastAsia" w:hAnsi="Cambria Math"/>
+              <w:color w:val="004358" w:themeColor="accent1"/>
+            </w:rPr>
+            <m:t>=-G</m:t>
+          </m:r>
+          <m:sSub>
+            <m:sSubPr>
+              <m:ctrlPr>
+                <w:rPr>
+                  <w:rFonts w:ascii="Cambria Math" w:eastAsiaTheme="minorEastAsia" w:hAnsi="Cambria Math"/>
+                  <w:i/>
+                  <w:color w:val="004358" w:themeColor="accent1"/>
+                </w:rPr>
+              </m:ctrlPr>
+            </m:sSubPr>
+            <m:e>
+              <m:r>
+                <w:rPr>
+                  <w:rFonts w:ascii="Cambria Math" w:eastAsiaTheme="minorEastAsia" w:hAnsi="Cambria Math"/>
+                  <w:color w:val="004358" w:themeColor="accent1"/>
+                </w:rPr>
+                <m:t>m</m:t>
+              </m:r>
+            </m:e>
+            <m:sub>
+              <m:r>
+                <w:rPr>
+                  <w:rFonts w:ascii="Cambria Math" w:eastAsiaTheme="minorEastAsia" w:hAnsi="Cambria Math"/>
+                  <w:color w:val="004358" w:themeColor="accent1"/>
+                </w:rPr>
+                <m:t>3</m:t>
+              </m:r>
+            </m:sub>
+          </m:sSub>
+          <m:f>
+            <m:fPr>
+              <m:ctrlPr>
+                <w:rPr>
+                  <w:rFonts w:ascii="Cambria Math" w:eastAsiaTheme="minorEastAsia" w:hAnsi="Cambria Math"/>
+                  <w:i/>
+                  <w:color w:val="004358" w:themeColor="accent1"/>
+                </w:rPr>
+              </m:ctrlPr>
+            </m:fPr>
+            <m:num>
+              <m:sSub>
+                <m:sSubPr>
+                  <m:ctrlPr>
+                    <w:rPr>
+                      <w:rFonts w:ascii="Cambria Math" w:eastAsiaTheme="minorEastAsia" w:hAnsi="Cambria Math"/>
+                      <w:i/>
+                      <w:color w:val="004358" w:themeColor="accent1"/>
+                    </w:rPr>
+                  </m:ctrlPr>
+                </m:sSubPr>
+                <m:e>
+                  <m:r>
+                    <w:rPr>
+                      <w:rFonts w:ascii="Cambria Math" w:eastAsiaTheme="minorEastAsia" w:hAnsi="Cambria Math"/>
+                      <w:color w:val="004358" w:themeColor="accent1"/>
+                    </w:rPr>
+                    <m:t>p</m:t>
+                  </m:r>
+                </m:e>
+                <m:sub>
+                  <m:r>
+                    <w:rPr>
+                      <w:rFonts w:ascii="Cambria Math" w:eastAsiaTheme="minorEastAsia" w:hAnsi="Cambria Math"/>
+                      <w:color w:val="004358" w:themeColor="accent1"/>
+                    </w:rPr>
+                    <m:t>2</m:t>
+                  </m:r>
+                </m:sub>
+              </m:sSub>
+              <m:r>
+                <w:rPr>
+                  <w:rFonts w:ascii="Cambria Math" w:eastAsiaTheme="minorEastAsia" w:hAnsi="Cambria Math"/>
+                  <w:color w:val="004358" w:themeColor="accent1"/>
+                </w:rPr>
+                <m:t>-</m:t>
+              </m:r>
+              <m:sSub>
+                <m:sSubPr>
+                  <m:ctrlPr>
+                    <w:rPr>
+                      <w:rFonts w:ascii="Cambria Math" w:eastAsiaTheme="minorEastAsia" w:hAnsi="Cambria Math"/>
+                      <w:i/>
+                      <w:color w:val="004358" w:themeColor="accent1"/>
+                    </w:rPr>
+                  </m:ctrlPr>
+                </m:sSubPr>
+                <m:e>
+                  <m:r>
+                    <w:rPr>
+                      <w:rFonts w:ascii="Cambria Math" w:eastAsiaTheme="minorEastAsia" w:hAnsi="Cambria Math"/>
+                      <w:color w:val="004358" w:themeColor="accent1"/>
+                    </w:rPr>
+                    <m:t>p</m:t>
+                  </m:r>
+                </m:e>
+                <m:sub>
+                  <m:r>
+                    <w:rPr>
+                      <w:rFonts w:ascii="Cambria Math" w:eastAsiaTheme="minorEastAsia" w:hAnsi="Cambria Math"/>
+                      <w:color w:val="004358" w:themeColor="accent1"/>
+                    </w:rPr>
+                    <m:t>3</m:t>
+                  </m:r>
+                </m:sub>
+              </m:sSub>
+            </m:num>
+            <m:den>
+              <m:sSup>
+                <m:sSupPr>
+                  <m:ctrlPr>
+                    <w:rPr>
+                      <w:rFonts w:ascii="Cambria Math" w:eastAsiaTheme="minorEastAsia" w:hAnsi="Cambria Math"/>
+                      <w:i/>
+                      <w:color w:val="004358" w:themeColor="accent1"/>
+                    </w:rPr>
+                  </m:ctrlPr>
+                </m:sSupPr>
+                <m:e>
+                  <m:r>
+                    <w:rPr>
+                      <w:rFonts w:ascii="Cambria Math" w:eastAsiaTheme="minorEastAsia" w:hAnsi="Cambria Math"/>
+                      <w:color w:val="004358" w:themeColor="accent1"/>
+                    </w:rPr>
+                    <m:t>|</m:t>
+                  </m:r>
+                  <m:sSub>
+                    <m:sSubPr>
+                      <m:ctrlPr>
+                        <w:rPr>
+                          <w:rFonts w:ascii="Cambria Math" w:eastAsiaTheme="minorEastAsia" w:hAnsi="Cambria Math"/>
+                          <w:i/>
+                          <w:color w:val="004358" w:themeColor="accent1"/>
+                        </w:rPr>
+                      </m:ctrlPr>
+                    </m:sSubPr>
+                    <m:e>
+                      <m:r>
+                        <w:rPr>
+                          <w:rFonts w:ascii="Cambria Math" w:eastAsiaTheme="minorEastAsia" w:hAnsi="Cambria Math"/>
+                          <w:color w:val="004358" w:themeColor="accent1"/>
+                        </w:rPr>
+                        <m:t>p</m:t>
+                      </m:r>
+                    </m:e>
+                    <m:sub>
+                      <m:r>
+                        <w:rPr>
+                          <w:rFonts w:ascii="Cambria Math" w:eastAsiaTheme="minorEastAsia" w:hAnsi="Cambria Math"/>
+                          <w:color w:val="004358" w:themeColor="accent1"/>
+                        </w:rPr>
+                        <m:t>2</m:t>
+                      </m:r>
+                    </m:sub>
+                  </m:sSub>
+                  <m:r>
+                    <w:rPr>
+                      <w:rFonts w:ascii="Cambria Math" w:eastAsiaTheme="minorEastAsia" w:hAnsi="Cambria Math"/>
+                      <w:color w:val="004358" w:themeColor="accent1"/>
+                    </w:rPr>
+                    <m:t>-</m:t>
+                  </m:r>
+                  <m:sSub>
+                    <m:sSubPr>
+                      <m:ctrlPr>
+                        <w:rPr>
+                          <w:rFonts w:ascii="Cambria Math" w:eastAsiaTheme="minorEastAsia" w:hAnsi="Cambria Math"/>
+                          <w:i/>
+                          <w:color w:val="004358" w:themeColor="accent1"/>
+                        </w:rPr>
+                      </m:ctrlPr>
+                    </m:sSubPr>
+                    <m:e>
+                      <m:r>
+                        <w:rPr>
+                          <w:rFonts w:ascii="Cambria Math" w:eastAsiaTheme="minorEastAsia" w:hAnsi="Cambria Math"/>
+                          <w:color w:val="004358" w:themeColor="accent1"/>
+                        </w:rPr>
+                        <m:t>p</m:t>
+                      </m:r>
+                    </m:e>
+                    <m:sub>
+                      <m:r>
+                        <w:rPr>
+                          <w:rFonts w:ascii="Cambria Math" w:eastAsiaTheme="minorEastAsia" w:hAnsi="Cambria Math"/>
+                          <w:color w:val="004358" w:themeColor="accent1"/>
+                        </w:rPr>
+                        <m:t>3</m:t>
+                      </m:r>
+                    </m:sub>
+                  </m:sSub>
+                  <m:r>
+                    <w:rPr>
+                      <w:rFonts w:ascii="Cambria Math" w:eastAsiaTheme="minorEastAsia" w:hAnsi="Cambria Math"/>
+                      <w:color w:val="004358" w:themeColor="accent1"/>
+                    </w:rPr>
+                    <m:t>|</m:t>
+                  </m:r>
+                </m:e>
+                <m:sup>
+                  <m:r>
+                    <w:rPr>
+                      <w:rFonts w:ascii="Cambria Math" w:eastAsiaTheme="minorEastAsia" w:hAnsi="Cambria Math"/>
+                      <w:color w:val="004358" w:themeColor="accent1"/>
+                    </w:rPr>
+                    <m:t>3</m:t>
+                  </m:r>
+                </m:sup>
+              </m:sSup>
+            </m:den>
+          </m:f>
+          <m:r>
+            <w:rPr>
+              <w:rFonts w:ascii="Cambria Math" w:eastAsiaTheme="minorEastAsia" w:hAnsi="Cambria Math"/>
+              <w:color w:val="004358" w:themeColor="accent1"/>
+            </w:rPr>
+            <m:t>-G</m:t>
+          </m:r>
+          <m:sSub>
+            <m:sSubPr>
+              <m:ctrlPr>
+                <w:rPr>
+                  <w:rFonts w:ascii="Cambria Math" w:eastAsiaTheme="minorEastAsia" w:hAnsi="Cambria Math"/>
+                  <w:i/>
+                  <w:color w:val="004358" w:themeColor="accent1"/>
+                </w:rPr>
+              </m:ctrlPr>
+            </m:sSubPr>
+            <m:e>
+              <m:r>
+                <w:rPr>
+                  <w:rFonts w:ascii="Cambria Math" w:eastAsiaTheme="minorEastAsia" w:hAnsi="Cambria Math"/>
+                  <w:color w:val="004358" w:themeColor="accent1"/>
+                </w:rPr>
+                <m:t>m</m:t>
+              </m:r>
+            </m:e>
+            <m:sub>
+              <m:r>
+                <w:rPr>
+                  <w:rFonts w:ascii="Cambria Math" w:eastAsiaTheme="minorEastAsia" w:hAnsi="Cambria Math"/>
+                  <w:color w:val="004358" w:themeColor="accent1"/>
+                </w:rPr>
+                <m:t>1</m:t>
+              </m:r>
+            </m:sub>
+          </m:sSub>
+          <m:f>
+            <m:fPr>
+              <m:ctrlPr>
+                <w:rPr>
+                  <w:rFonts w:ascii="Cambria Math" w:eastAsiaTheme="minorEastAsia" w:hAnsi="Cambria Math"/>
+                  <w:i/>
+                  <w:color w:val="004358" w:themeColor="accent1"/>
+                </w:rPr>
+              </m:ctrlPr>
+            </m:fPr>
+            <m:num>
+              <m:sSub>
+                <m:sSubPr>
+                  <m:ctrlPr>
+                    <w:rPr>
+                      <w:rFonts w:ascii="Cambria Math" w:eastAsiaTheme="minorEastAsia" w:hAnsi="Cambria Math"/>
+                      <w:i/>
+                      <w:color w:val="004358" w:themeColor="accent1"/>
+                    </w:rPr>
+                  </m:ctrlPr>
+                </m:sSubPr>
+                <m:e>
+                  <m:r>
+                    <w:rPr>
+                      <w:rFonts w:ascii="Cambria Math" w:eastAsiaTheme="minorEastAsia" w:hAnsi="Cambria Math"/>
+                      <w:color w:val="004358" w:themeColor="accent1"/>
+                    </w:rPr>
+                    <m:t>p</m:t>
+                  </m:r>
+                </m:e>
+                <m:sub>
+                  <m:r>
+                    <w:rPr>
+                      <w:rFonts w:ascii="Cambria Math" w:eastAsiaTheme="minorEastAsia" w:hAnsi="Cambria Math"/>
+                      <w:color w:val="004358" w:themeColor="accent1"/>
+                    </w:rPr>
+                    <m:t>2</m:t>
+                  </m:r>
+                </m:sub>
+              </m:sSub>
+              <m:r>
+                <w:rPr>
+                  <w:rFonts w:ascii="Cambria Math" w:eastAsiaTheme="minorEastAsia" w:hAnsi="Cambria Math"/>
+                  <w:color w:val="004358" w:themeColor="accent1"/>
+                </w:rPr>
+                <m:t>-</m:t>
+              </m:r>
+              <m:sSub>
+                <m:sSubPr>
+                  <m:ctrlPr>
+                    <w:rPr>
+                      <w:rFonts w:ascii="Cambria Math" w:eastAsiaTheme="minorEastAsia" w:hAnsi="Cambria Math"/>
+                      <w:i/>
+                      <w:color w:val="004358" w:themeColor="accent1"/>
+                    </w:rPr>
+                  </m:ctrlPr>
+                </m:sSubPr>
+                <m:e>
+                  <m:r>
+                    <w:rPr>
+                      <w:rFonts w:ascii="Cambria Math" w:eastAsiaTheme="minorEastAsia" w:hAnsi="Cambria Math"/>
+                      <w:color w:val="004358" w:themeColor="accent1"/>
+                    </w:rPr>
+                    <m:t>p</m:t>
+                  </m:r>
+                </m:e>
+                <m:sub>
+                  <m:r>
+                    <w:rPr>
+                      <w:rFonts w:ascii="Cambria Math" w:eastAsiaTheme="minorEastAsia" w:hAnsi="Cambria Math"/>
+                      <w:color w:val="004358" w:themeColor="accent1"/>
+                    </w:rPr>
+                    <m:t>1</m:t>
+                  </m:r>
+                </m:sub>
+              </m:sSub>
+            </m:num>
+            <m:den>
+              <m:sSup>
+                <m:sSupPr>
+                  <m:ctrlPr>
+                    <w:rPr>
+                      <w:rFonts w:ascii="Cambria Math" w:eastAsiaTheme="minorEastAsia" w:hAnsi="Cambria Math"/>
+                      <w:i/>
+                      <w:color w:val="004358" w:themeColor="accent1"/>
+                    </w:rPr>
+                  </m:ctrlPr>
+                </m:sSupPr>
+                <m:e>
+                  <m:r>
+                    <w:rPr>
+                      <w:rFonts w:ascii="Cambria Math" w:eastAsiaTheme="minorEastAsia" w:hAnsi="Cambria Math"/>
+                      <w:color w:val="004358" w:themeColor="accent1"/>
+                    </w:rPr>
+                    <m:t>|</m:t>
+                  </m:r>
+                  <m:sSub>
+                    <m:sSubPr>
+                      <m:ctrlPr>
+                        <w:rPr>
+                          <w:rFonts w:ascii="Cambria Math" w:eastAsiaTheme="minorEastAsia" w:hAnsi="Cambria Math"/>
+                          <w:i/>
+                          <w:color w:val="004358" w:themeColor="accent1"/>
+                        </w:rPr>
+                      </m:ctrlPr>
+                    </m:sSubPr>
+                    <m:e>
+                      <m:r>
+                        <w:rPr>
+                          <w:rFonts w:ascii="Cambria Math" w:eastAsiaTheme="minorEastAsia" w:hAnsi="Cambria Math"/>
+                          <w:color w:val="004358" w:themeColor="accent1"/>
+                        </w:rPr>
+                        <m:t>p</m:t>
+                      </m:r>
+                    </m:e>
+                    <m:sub>
+                      <m:r>
+                        <w:rPr>
+                          <w:rFonts w:ascii="Cambria Math" w:eastAsiaTheme="minorEastAsia" w:hAnsi="Cambria Math"/>
+                          <w:color w:val="004358" w:themeColor="accent1"/>
+                        </w:rPr>
+                        <m:t>2</m:t>
+                      </m:r>
+                    </m:sub>
+                  </m:sSub>
+                  <m:r>
+                    <w:rPr>
+                      <w:rFonts w:ascii="Cambria Math" w:eastAsiaTheme="minorEastAsia" w:hAnsi="Cambria Math"/>
+                      <w:color w:val="004358" w:themeColor="accent1"/>
+                    </w:rPr>
+                    <m:t>-</m:t>
+                  </m:r>
+                  <m:sSub>
+                    <m:sSubPr>
+                      <m:ctrlPr>
+                        <w:rPr>
+                          <w:rFonts w:ascii="Cambria Math" w:eastAsiaTheme="minorEastAsia" w:hAnsi="Cambria Math"/>
+                          <w:i/>
+                          <w:color w:val="004358" w:themeColor="accent1"/>
+                        </w:rPr>
+                      </m:ctrlPr>
+                    </m:sSubPr>
+                    <m:e>
+                      <m:r>
+                        <w:rPr>
+                          <w:rFonts w:ascii="Cambria Math" w:eastAsiaTheme="minorEastAsia" w:hAnsi="Cambria Math"/>
+                          <w:color w:val="004358" w:themeColor="accent1"/>
+                        </w:rPr>
+                        <m:t>p</m:t>
+                      </m:r>
+                    </m:e>
+                    <m:sub>
+                      <m:r>
+                        <w:rPr>
+                          <w:rFonts w:ascii="Cambria Math" w:eastAsiaTheme="minorEastAsia" w:hAnsi="Cambria Math"/>
+                          <w:color w:val="004358" w:themeColor="accent1"/>
+                        </w:rPr>
+                        <m:t>1</m:t>
+                      </m:r>
+                    </m:sub>
+                  </m:sSub>
+                  <m:r>
+                    <w:rPr>
+                      <w:rFonts w:ascii="Cambria Math" w:eastAsiaTheme="minorEastAsia" w:hAnsi="Cambria Math"/>
+                      <w:color w:val="004358" w:themeColor="accent1"/>
+                    </w:rPr>
+                    <m:t>|</m:t>
+                  </m:r>
+                </m:e>
+                <m:sup>
+                  <m:r>
+                    <w:rPr>
+                      <w:rFonts w:ascii="Cambria Math" w:eastAsiaTheme="minorEastAsia" w:hAnsi="Cambria Math"/>
+                      <w:color w:val="004358" w:themeColor="accent1"/>
+                    </w:rPr>
+                    <m:t>3</m:t>
+                  </m:r>
+                </m:sup>
+              </m:sSup>
+            </m:den>
+          </m:f>
+        </m:oMath>
+      </m:oMathPara>
+    </w:p>
+    <w:p>
+      <w:pPr>
+        <w:jc w:val="both"/>
+        <w:rPr>
+          <w:rFonts w:eastAsiaTheme="minorEastAsia"/>
+          <w:color w:val="004358" w:themeColor="accent1"/>
+        </w:rPr>
+      </w:pPr>
+      <m:oMathPara>
+        <m:oMath>
+          <m:sSub>
+            <m:sSubPr>
+              <m:ctrlPr>
+                <w:rPr>
+                  <w:rFonts w:ascii="Cambria Math" w:eastAsiaTheme="minorEastAsia" w:hAnsi="Cambria Math"/>
+                  <w:i/>
+                  <w:color w:val="004358" w:themeColor="accent1"/>
+                </w:rPr>
+              </m:ctrlPr>
+            </m:sSubPr>
+            <m:e>
+              <m:r>
+                <w:rPr>
+                  <w:rFonts w:ascii="Cambria Math" w:eastAsiaTheme="minorEastAsia" w:hAnsi="Cambria Math"/>
+                  <w:color w:val="004358" w:themeColor="accent1"/>
+                </w:rPr>
+                <m:t>a</m:t>
+              </m:r>
+            </m:e>
+            <m:sub>
+              <m:r>
+                <w:rPr>
+                  <w:rFonts w:ascii="Cambria Math" w:eastAsiaTheme="minorEastAsia" w:hAnsi="Cambria Math"/>
+                  <w:color w:val="004358" w:themeColor="accent1"/>
+                </w:rPr>
+                <m:t>3</m:t>
+              </m:r>
+            </m:sub>
+          </m:sSub>
+          <m:r>
+            <w:rPr>
+              <w:rFonts w:ascii="Cambria Math" w:eastAsiaTheme="minorEastAsia" w:hAnsi="Cambria Math"/>
+              <w:color w:val="004358" w:themeColor="accent1"/>
+            </w:rPr>
+            <m:t>=</m:t>
+          </m:r>
+          <m:acc>
+            <m:accPr>
+              <m:chr m:val="̈"/>
+              <m:ctrlPr>
+                <w:rPr>
+                  <w:rFonts w:ascii="Cambria Math" w:eastAsiaTheme="minorEastAsia" w:hAnsi="Cambria Math"/>
+                  <w:i/>
+                  <w:color w:val="004358" w:themeColor="accent1"/>
+                </w:rPr>
+              </m:ctrlPr>
+            </m:accPr>
+            <m:e>
+              <m:sSub>
+                <m:sSubPr>
+                  <m:ctrlPr>
+                    <w:rPr>
+                      <w:rFonts w:ascii="Cambria Math" w:eastAsiaTheme="minorEastAsia" w:hAnsi="Cambria Math"/>
+                      <w:i/>
+                      <w:color w:val="004358" w:themeColor="accent1"/>
+                    </w:rPr>
+                  </m:ctrlPr>
+                </m:sSubPr>
+                <m:e>
+                  <m:r>
+                    <w:rPr>
+                      <w:rFonts w:ascii="Cambria Math" w:eastAsiaTheme="minorEastAsia" w:hAnsi="Cambria Math"/>
+                      <w:color w:val="004358" w:themeColor="accent1"/>
+                    </w:rPr>
+                    <m:t>p</m:t>
+                  </m:r>
+                </m:e>
+                <m:sub>
+                  <m:r>
+                    <w:rPr>
+                      <w:rFonts w:ascii="Cambria Math" w:eastAsiaTheme="minorEastAsia" w:hAnsi="Cambria Math"/>
+                      <w:color w:val="004358" w:themeColor="accent1"/>
+                    </w:rPr>
+                    <m:t>3</m:t>
+                  </m:r>
+                </m:sub>
+              </m:sSub>
+            </m:e>
+          </m:acc>
+          <m:r>
+            <w:rPr>
+              <w:rFonts w:ascii="Cambria Math" w:eastAsiaTheme="minorEastAsia" w:hAnsi="Cambria Math"/>
+              <w:color w:val="004358" w:themeColor="accent1"/>
+            </w:rPr>
+            <m:t>=</m:t>
+          </m:r>
+          <m:r>
+            <w:rPr>
+              <w:rFonts w:ascii="Cambria Math" w:eastAsiaTheme="minorEastAsia" w:hAnsi="Cambria Math"/>
+              <w:color w:val="004358" w:themeColor="accent1"/>
+            </w:rPr>
+            <m:t>-G</m:t>
+          </m:r>
+          <m:sSub>
+            <m:sSubPr>
+              <m:ctrlPr>
+                <w:rPr>
+                  <w:rFonts w:ascii="Cambria Math" w:eastAsiaTheme="minorEastAsia" w:hAnsi="Cambria Math"/>
+                  <w:i/>
+                  <w:color w:val="004358" w:themeColor="accent1"/>
+                </w:rPr>
+              </m:ctrlPr>
+            </m:sSubPr>
+            <m:e>
+              <m:r>
+                <w:rPr>
+                  <w:rFonts w:ascii="Cambria Math" w:eastAsiaTheme="minorEastAsia" w:hAnsi="Cambria Math"/>
+                  <w:color w:val="004358" w:themeColor="accent1"/>
+                </w:rPr>
+                <m:t>m</m:t>
+              </m:r>
+            </m:e>
+            <m:sub>
+              <m:r>
+                <w:rPr>
+                  <w:rFonts w:ascii="Cambria Math" w:eastAsiaTheme="minorEastAsia" w:hAnsi="Cambria Math"/>
+                  <w:color w:val="004358" w:themeColor="accent1"/>
+                </w:rPr>
+                <m:t>1</m:t>
+              </m:r>
+            </m:sub>
+          </m:sSub>
+          <m:f>
+            <m:fPr>
+              <m:ctrlPr>
+                <w:rPr>
+                  <w:rFonts w:ascii="Cambria Math" w:eastAsiaTheme="minorEastAsia" w:hAnsi="Cambria Math"/>
+                  <w:i/>
+                  <w:color w:val="004358" w:themeColor="accent1"/>
+                </w:rPr>
+              </m:ctrlPr>
+            </m:fPr>
+            <m:num>
+              <m:sSub>
+                <m:sSubPr>
+                  <m:ctrlPr>
+                    <w:rPr>
+                      <w:rFonts w:ascii="Cambria Math" w:eastAsiaTheme="minorEastAsia" w:hAnsi="Cambria Math"/>
+                      <w:i/>
+                      <w:color w:val="004358" w:themeColor="accent1"/>
+                    </w:rPr>
+                  </m:ctrlPr>
+                </m:sSubPr>
+                <m:e>
+                  <m:r>
+                    <w:rPr>
+                      <w:rFonts w:ascii="Cambria Math" w:eastAsiaTheme="minorEastAsia" w:hAnsi="Cambria Math"/>
+                      <w:color w:val="004358" w:themeColor="accent1"/>
+                    </w:rPr>
+                    <m:t>p</m:t>
+                  </m:r>
+                </m:e>
+                <m:sub>
+                  <m:r>
+                    <w:rPr>
+                      <w:rFonts w:ascii="Cambria Math" w:eastAsiaTheme="minorEastAsia" w:hAnsi="Cambria Math"/>
+                      <w:color w:val="004358" w:themeColor="accent1"/>
+                    </w:rPr>
+                    <m:t>3</m:t>
+                  </m:r>
+                </m:sub>
+              </m:sSub>
+              <m:r>
+                <w:rPr>
+                  <w:rFonts w:ascii="Cambria Math" w:eastAsiaTheme="minorEastAsia" w:hAnsi="Cambria Math"/>
+                  <w:color w:val="004358" w:themeColor="accent1"/>
+                </w:rPr>
+                <m:t>-</m:t>
+              </m:r>
+              <m:sSub>
+                <m:sSubPr>
+                  <m:ctrlPr>
+                    <w:rPr>
+                      <w:rFonts w:ascii="Cambria Math" w:eastAsiaTheme="minorEastAsia" w:hAnsi="Cambria Math"/>
+                      <w:i/>
+                      <w:color w:val="004358" w:themeColor="accent1"/>
+                    </w:rPr>
+                  </m:ctrlPr>
+                </m:sSubPr>
+                <m:e>
+                  <m:r>
+                    <w:rPr>
+                      <w:rFonts w:ascii="Cambria Math" w:eastAsiaTheme="minorEastAsia" w:hAnsi="Cambria Math"/>
+                      <w:color w:val="004358" w:themeColor="accent1"/>
+                    </w:rPr>
+                    <m:t>p</m:t>
+                  </m:r>
+                </m:e>
+                <m:sub>
+                  <m:r>
+                    <w:rPr>
+                      <w:rFonts w:ascii="Cambria Math" w:eastAsiaTheme="minorEastAsia" w:hAnsi="Cambria Math"/>
+                      <w:color w:val="004358" w:themeColor="accent1"/>
+                    </w:rPr>
+                    <m:t>1</m:t>
+                  </m:r>
+                </m:sub>
+              </m:sSub>
+            </m:num>
+            <m:den>
+              <m:sSup>
+                <m:sSupPr>
+                  <m:ctrlPr>
+                    <w:rPr>
+                      <w:rFonts w:ascii="Cambria Math" w:eastAsiaTheme="minorEastAsia" w:hAnsi="Cambria Math"/>
+                      <w:i/>
+                      <w:color w:val="004358" w:themeColor="accent1"/>
+                    </w:rPr>
+                  </m:ctrlPr>
+                </m:sSupPr>
+                <m:e>
+                  <m:r>
+                    <w:rPr>
+                      <w:rFonts w:ascii="Cambria Math" w:eastAsiaTheme="minorEastAsia" w:hAnsi="Cambria Math"/>
+                      <w:color w:val="004358" w:themeColor="accent1"/>
+                    </w:rPr>
+                    <m:t>|</m:t>
+                  </m:r>
+                  <m:sSub>
+                    <m:sSubPr>
+                      <m:ctrlPr>
+                        <w:rPr>
+                          <w:rFonts w:ascii="Cambria Math" w:eastAsiaTheme="minorEastAsia" w:hAnsi="Cambria Math"/>
+                          <w:i/>
+                          <w:color w:val="004358" w:themeColor="accent1"/>
+                        </w:rPr>
+                      </m:ctrlPr>
+                    </m:sSubPr>
+                    <m:e>
+                      <m:r>
+                        <w:rPr>
+                          <w:rFonts w:ascii="Cambria Math" w:eastAsiaTheme="minorEastAsia" w:hAnsi="Cambria Math"/>
+                          <w:color w:val="004358" w:themeColor="accent1"/>
+                        </w:rPr>
+                        <m:t>p</m:t>
+                      </m:r>
+                    </m:e>
+                    <m:sub>
+                      <m:r>
+                        <w:rPr>
+                          <w:rFonts w:ascii="Cambria Math" w:eastAsiaTheme="minorEastAsia" w:hAnsi="Cambria Math"/>
+                          <w:color w:val="004358" w:themeColor="accent1"/>
+                        </w:rPr>
+                        <m:t>3</m:t>
+                      </m:r>
+                    </m:sub>
+                  </m:sSub>
+                  <m:r>
+                    <w:rPr>
+                      <w:rFonts w:ascii="Cambria Math" w:eastAsiaTheme="minorEastAsia" w:hAnsi="Cambria Math"/>
+                      <w:color w:val="004358" w:themeColor="accent1"/>
+                    </w:rPr>
+                    <m:t>-</m:t>
+                  </m:r>
+                  <m:sSub>
+                    <m:sSubPr>
+                      <m:ctrlPr>
+                        <w:rPr>
+                          <w:rFonts w:ascii="Cambria Math" w:eastAsiaTheme="minorEastAsia" w:hAnsi="Cambria Math"/>
+                          <w:i/>
+                          <w:color w:val="004358" w:themeColor="accent1"/>
+                        </w:rPr>
+                      </m:ctrlPr>
+                    </m:sSubPr>
+                    <m:e>
+                      <m:r>
+                        <w:rPr>
+                          <w:rFonts w:ascii="Cambria Math" w:eastAsiaTheme="minorEastAsia" w:hAnsi="Cambria Math"/>
+                          <w:color w:val="004358" w:themeColor="accent1"/>
+                        </w:rPr>
+                        <m:t>p</m:t>
+                      </m:r>
+                    </m:e>
+                    <m:sub>
+                      <m:r>
+                        <w:rPr>
+                          <w:rFonts w:ascii="Cambria Math" w:eastAsiaTheme="minorEastAsia" w:hAnsi="Cambria Math"/>
+                          <w:color w:val="004358" w:themeColor="accent1"/>
+                        </w:rPr>
+                        <m:t>1</m:t>
+                      </m:r>
+                    </m:sub>
+                  </m:sSub>
+                  <m:r>
+                    <w:rPr>
+                      <w:rFonts w:ascii="Cambria Math" w:eastAsiaTheme="minorEastAsia" w:hAnsi="Cambria Math"/>
+                      <w:color w:val="004358" w:themeColor="accent1"/>
+                    </w:rPr>
+                    <m:t>|</m:t>
+                  </m:r>
+                </m:e>
+                <m:sup>
+                  <m:r>
+                    <w:rPr>
+                      <w:rFonts w:ascii="Cambria Math" w:eastAsiaTheme="minorEastAsia" w:hAnsi="Cambria Math"/>
+                      <w:color w:val="004358" w:themeColor="accent1"/>
+                    </w:rPr>
+                    <m:t>3</m:t>
+                  </m:r>
+                </m:sup>
+              </m:sSup>
+            </m:den>
+          </m:f>
+          <m:r>
+            <w:rPr>
+              <w:rFonts w:ascii="Cambria Math" w:eastAsiaTheme="minorEastAsia" w:hAnsi="Cambria Math"/>
+              <w:color w:val="004358" w:themeColor="accent1"/>
+            </w:rPr>
+            <m:t>-G</m:t>
+          </m:r>
+          <m:sSub>
+            <m:sSubPr>
+              <m:ctrlPr>
+                <w:rPr>
+                  <w:rFonts w:ascii="Cambria Math" w:eastAsiaTheme="minorEastAsia" w:hAnsi="Cambria Math"/>
+                  <w:i/>
+                  <w:color w:val="004358" w:themeColor="accent1"/>
+                </w:rPr>
+              </m:ctrlPr>
+            </m:sSubPr>
+            <m:e>
+              <m:r>
+                <w:rPr>
+                  <w:rFonts w:ascii="Cambria Math" w:eastAsiaTheme="minorEastAsia" w:hAnsi="Cambria Math"/>
+                  <w:color w:val="004358" w:themeColor="accent1"/>
+                </w:rPr>
+                <m:t>m</m:t>
+              </m:r>
+            </m:e>
+            <m:sub>
+              <m:r>
+                <w:rPr>
+                  <w:rFonts w:ascii="Cambria Math" w:eastAsiaTheme="minorEastAsia" w:hAnsi="Cambria Math"/>
+                  <w:color w:val="004358" w:themeColor="accent1"/>
+                </w:rPr>
+                <m:t>2</m:t>
+              </m:r>
+            </m:sub>
+          </m:sSub>
+          <m:f>
+            <m:fPr>
+              <m:ctrlPr>
+                <w:rPr>
+                  <w:rFonts w:ascii="Cambria Math" w:eastAsiaTheme="minorEastAsia" w:hAnsi="Cambria Math"/>
+                  <w:i/>
+                  <w:color w:val="004358" w:themeColor="accent1"/>
+                </w:rPr>
+              </m:ctrlPr>
+            </m:fPr>
+            <m:num>
+              <m:sSub>
+                <m:sSubPr>
+                  <m:ctrlPr>
+                    <w:rPr>
+                      <w:rFonts w:ascii="Cambria Math" w:eastAsiaTheme="minorEastAsia" w:hAnsi="Cambria Math"/>
+                      <w:i/>
+                      <w:color w:val="004358" w:themeColor="accent1"/>
+                    </w:rPr>
+                  </m:ctrlPr>
+                </m:sSubPr>
+                <m:e>
+                  <m:r>
+                    <w:rPr>
+                      <w:rFonts w:ascii="Cambria Math" w:eastAsiaTheme="minorEastAsia" w:hAnsi="Cambria Math"/>
+                      <w:color w:val="004358" w:themeColor="accent1"/>
+                    </w:rPr>
+                    <m:t>p</m:t>
+                  </m:r>
+                </m:e>
+                <m:sub>
+                  <m:r>
+                    <w:rPr>
+                      <w:rFonts w:ascii="Cambria Math" w:eastAsiaTheme="minorEastAsia" w:hAnsi="Cambria Math"/>
+                      <w:color w:val="004358" w:themeColor="accent1"/>
+                    </w:rPr>
+                    <m:t>3</m:t>
+                  </m:r>
+                </m:sub>
+              </m:sSub>
+              <m:r>
+                <w:rPr>
+                  <w:rFonts w:ascii="Cambria Math" w:eastAsiaTheme="minorEastAsia" w:hAnsi="Cambria Math"/>
+                  <w:color w:val="004358" w:themeColor="accent1"/>
+                </w:rPr>
+                <m:t>-</m:t>
+              </m:r>
+              <m:sSub>
+                <m:sSubPr>
+                  <m:ctrlPr>
+                    <w:rPr>
+                      <w:rFonts w:ascii="Cambria Math" w:eastAsiaTheme="minorEastAsia" w:hAnsi="Cambria Math"/>
+                      <w:i/>
+                      <w:color w:val="004358" w:themeColor="accent1"/>
+                    </w:rPr>
+                  </m:ctrlPr>
+                </m:sSubPr>
+                <m:e>
+                  <m:r>
+                    <w:rPr>
+                      <w:rFonts w:ascii="Cambria Math" w:eastAsiaTheme="minorEastAsia" w:hAnsi="Cambria Math"/>
+                      <w:color w:val="004358" w:themeColor="accent1"/>
+                    </w:rPr>
+                    <m:t>p</m:t>
+                  </m:r>
+                </m:e>
+                <m:sub>
+                  <m:r>
+                    <w:rPr>
+                      <w:rFonts w:ascii="Cambria Math" w:eastAsiaTheme="minorEastAsia" w:hAnsi="Cambria Math"/>
+                      <w:color w:val="004358" w:themeColor="accent1"/>
+                    </w:rPr>
+                    <m:t>2</m:t>
+                  </m:r>
+                </m:sub>
+              </m:sSub>
+            </m:num>
+            <m:den>
+              <m:sSup>
+                <m:sSupPr>
+                  <m:ctrlPr>
+                    <w:rPr>
+                      <w:rFonts w:ascii="Cambria Math" w:eastAsiaTheme="minorEastAsia" w:hAnsi="Cambria Math"/>
+                      <w:i/>
+                      <w:color w:val="004358" w:themeColor="accent1"/>
+                    </w:rPr>
+                  </m:ctrlPr>
+                </m:sSupPr>
+                <m:e>
+                  <m:r>
+                    <w:rPr>
+                      <w:rFonts w:ascii="Cambria Math" w:eastAsiaTheme="minorEastAsia" w:hAnsi="Cambria Math"/>
+                      <w:color w:val="004358" w:themeColor="accent1"/>
+                    </w:rPr>
+                    <m:t>|</m:t>
+                  </m:r>
+                  <m:sSub>
+                    <m:sSubPr>
+                      <m:ctrlPr>
+                        <w:rPr>
+                          <w:rFonts w:ascii="Cambria Math" w:eastAsiaTheme="minorEastAsia" w:hAnsi="Cambria Math"/>
+                          <w:i/>
+                          <w:color w:val="004358" w:themeColor="accent1"/>
+                        </w:rPr>
+                      </m:ctrlPr>
+                    </m:sSubPr>
+                    <m:e>
+                      <m:r>
+                        <w:rPr>
+                          <w:rFonts w:ascii="Cambria Math" w:eastAsiaTheme="minorEastAsia" w:hAnsi="Cambria Math"/>
+                          <w:color w:val="004358" w:themeColor="accent1"/>
+                        </w:rPr>
+                        <m:t>p</m:t>
+                      </m:r>
+                    </m:e>
+                    <m:sub>
+                      <m:r>
+                        <w:rPr>
+                          <w:rFonts w:ascii="Cambria Math" w:eastAsiaTheme="minorEastAsia" w:hAnsi="Cambria Math"/>
+                          <w:color w:val="004358" w:themeColor="accent1"/>
+                        </w:rPr>
+                        <m:t>3</m:t>
+                      </m:r>
+                    </m:sub>
+                  </m:sSub>
+                  <m:r>
+                    <w:rPr>
+                      <w:rFonts w:ascii="Cambria Math" w:eastAsiaTheme="minorEastAsia" w:hAnsi="Cambria Math"/>
+                      <w:color w:val="004358" w:themeColor="accent1"/>
+                    </w:rPr>
+                    <m:t>-</m:t>
+                  </m:r>
+                  <m:sSub>
+                    <m:sSubPr>
+                      <m:ctrlPr>
+                        <w:rPr>
+                          <w:rFonts w:ascii="Cambria Math" w:eastAsiaTheme="minorEastAsia" w:hAnsi="Cambria Math"/>
+                          <w:i/>
+                          <w:color w:val="004358" w:themeColor="accent1"/>
+                        </w:rPr>
+                      </m:ctrlPr>
+                    </m:sSubPr>
+                    <m:e>
+                      <m:r>
+                        <w:rPr>
+                          <w:rFonts w:ascii="Cambria Math" w:eastAsiaTheme="minorEastAsia" w:hAnsi="Cambria Math"/>
+                          <w:color w:val="004358" w:themeColor="accent1"/>
+                        </w:rPr>
+                        <m:t>p</m:t>
+                      </m:r>
+                    </m:e>
+                    <m:sub>
+                      <m:r>
+                        <w:rPr>
+                          <w:rFonts w:ascii="Cambria Math" w:eastAsiaTheme="minorEastAsia" w:hAnsi="Cambria Math"/>
+                          <w:color w:val="004358" w:themeColor="accent1"/>
+                        </w:rPr>
+                        <m:t>2</m:t>
+                      </m:r>
+                    </m:sub>
+                  </m:sSub>
+                  <m:r>
+                    <w:rPr>
+                      <w:rFonts w:ascii="Cambria Math" w:eastAsiaTheme="minorEastAsia" w:hAnsi="Cambria Math"/>
+                      <w:color w:val="004358" w:themeColor="accent1"/>
+                    </w:rPr>
+                    <m:t>|</m:t>
+                  </m:r>
+                </m:e>
+                <m:sup>
+                  <m:r>
+                    <w:rPr>
+                      <w:rFonts w:ascii="Cambria Math" w:eastAsiaTheme="minorEastAsia" w:hAnsi="Cambria Math"/>
+                      <w:color w:val="004358" w:themeColor="accent1"/>
+                    </w:rPr>
+                    <m:t>3</m:t>
+                  </m:r>
+                </m:sup>
+              </m:sSup>
+            </m:den>
+          </m:f>
+        </m:oMath>
+      </m:oMathPara>
+    </w:p>
+    <w:p>
+      <w:pPr>
+        <w:jc w:val="both"/>
+        <w:rPr>
+          <w:rFonts w:eastAsiaTheme="minorEastAsia"/>
+        </w:rPr>
+      </w:pPr>
+      <w:r>
+        <w:rPr>
+          <w:rFonts w:eastAsiaTheme="minorEastAsia"/>
+        </w:rPr>
+        <w:t xml:space="preserve">Donde </w:t>
+      </w:r>
+      <m:oMath>
+        <m:sSub>
+          <m:sSubPr>
+            <m:ctrlPr>
+              <w:rPr>
+                <w:rFonts w:ascii="Cambria Math" w:eastAsiaTheme="minorEastAsia" w:hAnsi="Cambria Math"/>
+                <w:i/>
+                <w:color w:val="004358" w:themeColor="accent1"/>
+              </w:rPr>
+            </m:ctrlPr>
+          </m:sSubPr>
+          <m:e>
+            <m:r>
+              <w:rPr>
+                <w:rFonts w:ascii="Cambria Math" w:eastAsiaTheme="minorEastAsia" w:hAnsi="Cambria Math"/>
+                <w:color w:val="004358" w:themeColor="accent1"/>
+              </w:rPr>
+              <m:t>p</m:t>
+            </m:r>
+          </m:e>
+          <m:sub>
+            <m:r>
+              <w:rPr>
+                <w:rFonts w:ascii="Cambria Math" w:eastAsiaTheme="minorEastAsia" w:hAnsi="Cambria Math"/>
+                <w:color w:val="004358" w:themeColor="accent1"/>
+              </w:rPr>
+              <m:t>i</m:t>
+            </m:r>
+          </m:sub>
+        </m:sSub>
         <m:r>
           <w:rPr>
             <w:rFonts w:ascii="Cambria Math" w:eastAsiaTheme="minorEastAsia" w:hAnsi="Cambria Math"/>
-            <w:u w:val="single"/>
+            <w:color w:val="004358" w:themeColor="accent1"/>
           </w:rPr>
-          <m:t>M_1</m:t>
+          <m:t>=(</m:t>
+        </m:r>
+        <m:sSub>
+          <m:sSubPr>
+            <m:ctrlPr>
+              <w:rPr>
+                <w:rFonts w:ascii="Cambria Math" w:eastAsiaTheme="minorEastAsia" w:hAnsi="Cambria Math"/>
+                <w:i/>
+                <w:color w:val="004358" w:themeColor="accent1"/>
+              </w:rPr>
+            </m:ctrlPr>
+          </m:sSubPr>
+          <m:e>
+            <m:r>
+              <w:rPr>
+                <w:rFonts w:ascii="Cambria Math" w:eastAsiaTheme="minorEastAsia" w:hAnsi="Cambria Math"/>
+                <w:color w:val="004358" w:themeColor="accent1"/>
+              </w:rPr>
+              <m:t>x</m:t>
+            </m:r>
+          </m:e>
+          <m:sub>
+            <m:r>
+              <w:rPr>
+                <w:rFonts w:ascii="Cambria Math" w:eastAsiaTheme="minorEastAsia" w:hAnsi="Cambria Math"/>
+                <w:color w:val="004358" w:themeColor="accent1"/>
+              </w:rPr>
+              <m:t>i</m:t>
+            </m:r>
+          </m:sub>
+        </m:sSub>
+        <m:r>
+          <w:rPr>
+            <w:rFonts w:ascii="Cambria Math" w:eastAsiaTheme="minorEastAsia" w:hAnsi="Cambria Math"/>
+            <w:color w:val="004358" w:themeColor="accent1"/>
+          </w:rPr>
+          <m:t xml:space="preserve">, </m:t>
+        </m:r>
+        <m:sSub>
+          <m:sSubPr>
+            <m:ctrlPr>
+              <w:rPr>
+                <w:rFonts w:ascii="Cambria Math" w:eastAsiaTheme="minorEastAsia" w:hAnsi="Cambria Math"/>
+                <w:i/>
+                <w:color w:val="004358" w:themeColor="accent1"/>
+              </w:rPr>
+            </m:ctrlPr>
+          </m:sSubPr>
+          <m:e>
+            <m:r>
+              <w:rPr>
+                <w:rFonts w:ascii="Cambria Math" w:eastAsiaTheme="minorEastAsia" w:hAnsi="Cambria Math"/>
+                <w:color w:val="004358" w:themeColor="accent1"/>
+              </w:rPr>
+              <m:t>y</m:t>
+            </m:r>
+          </m:e>
+          <m:sub>
+            <m:r>
+              <w:rPr>
+                <w:rFonts w:ascii="Cambria Math" w:eastAsiaTheme="minorEastAsia" w:hAnsi="Cambria Math"/>
+                <w:color w:val="004358" w:themeColor="accent1"/>
+              </w:rPr>
+              <m:t>i</m:t>
+            </m:r>
+          </m:sub>
+        </m:sSub>
+        <m:r>
+          <w:rPr>
+            <w:rFonts w:ascii="Cambria Math" w:eastAsiaTheme="minorEastAsia" w:hAnsi="Cambria Math"/>
+            <w:color w:val="004358" w:themeColor="accent1"/>
+          </w:rPr>
+          <m:t>,</m:t>
+        </m:r>
+        <m:sSub>
+          <m:sSubPr>
+            <m:ctrlPr>
+              <w:rPr>
+                <w:rFonts w:ascii="Cambria Math" w:eastAsiaTheme="minorEastAsia" w:hAnsi="Cambria Math"/>
+                <w:i/>
+                <w:color w:val="004358" w:themeColor="accent1"/>
+              </w:rPr>
+            </m:ctrlPr>
+          </m:sSubPr>
+          <m:e>
+            <m:r>
+              <w:rPr>
+                <w:rFonts w:ascii="Cambria Math" w:eastAsiaTheme="minorEastAsia" w:hAnsi="Cambria Math"/>
+                <w:color w:val="004358" w:themeColor="accent1"/>
+              </w:rPr>
+              <m:t>z</m:t>
+            </m:r>
+          </m:e>
+          <m:sub>
+            <m:r>
+              <w:rPr>
+                <w:rFonts w:ascii="Cambria Math" w:eastAsiaTheme="minorEastAsia" w:hAnsi="Cambria Math"/>
+                <w:color w:val="004358" w:themeColor="accent1"/>
+              </w:rPr>
+              <m:t>i</m:t>
+            </m:r>
+          </m:sub>
+        </m:sSub>
+        <m:r>
+          <w:rPr>
+            <w:rFonts w:ascii="Cambria Math" w:eastAsiaTheme="minorEastAsia" w:hAnsi="Cambria Math"/>
+            <w:color w:val="004358" w:themeColor="accent1"/>
+          </w:rPr>
+          <m:t xml:space="preserve">) </m:t>
         </m:r>
       </m:oMath>
       <w:r>
         <w:rPr>
           <w:rFonts w:eastAsiaTheme="minorEastAsia"/>
-          <w:lang w:val="en-GB"/>
-        </w:rPr>
-        <w:t xml:space="preserve"> 1 M_2: 2 L_1: 1 L_2: 1 G=9.8</w:t>
-      </w:r>
-    </w:p>
-    <w:p>
-      <w:pPr>
-        <w:jc w:val="both"/>
-        <w:rPr>
-          <w:rFonts w:eastAsiaTheme="minorEastAsia"/>
-        </w:rPr>
-      </w:pPr>
-      <w:r>
-        <w:rPr>
-          <w:rFonts w:eastAsiaTheme="minorEastAsia"/>
-        </w:rPr>
-        <w:t>Theta_1: 60 Theta_2:330 W_1: 1 W_2:1</w:t>
-      </w:r>
-    </w:p>
-    <w:p>
-      <w:pPr>
-        <w:jc w:val="both"/>
-        <w:rPr>
-          <w:rFonts w:eastAsiaTheme="minorEastAsia"/>
-        </w:rPr>
-      </w:pPr>
-      <w:r>
-        <w:rPr>
-          <w:rFonts w:eastAsiaTheme="minorEastAsia"/>
-        </w:rPr>
-        <w:t>Reto 2:</w:t>
-      </w:r>
-      <w:r>
-        <w:rPr>
-          <w:rFonts w:eastAsiaTheme="minorEastAsia"/>
-        </w:rPr>
-        <w:t xml:space="preserve"> Ángulo diferente</w:t>
-      </w:r>
-    </w:p>
-    <w:p>
-      <w:pPr>
-        <w:jc w:val="both"/>
-        <w:rPr>
-          <w:rFonts w:eastAsiaTheme="minorEastAsia"/>
-        </w:rPr>
-      </w:pPr>
-      <w:r>
-        <w:rPr>
-          <w:rFonts w:eastAsiaTheme="minorEastAsia"/>
-        </w:rPr>
-        <w:t>Prueba a añadir tres péndulos y a modificar el valor de theta_1 por 1º en cada péndulo, es decir, el 1º péndulo 119º, el 2º péndulo 120º y el 3º péndulo 121º.</w:t>
-      </w:r>
-    </w:p>
-    <w:p>
-      <w:pPr>
-        <w:jc w:val="both"/>
-        <w:rPr>
-          <w:rFonts w:eastAsiaTheme="minorEastAsia"/>
-        </w:rPr>
-      </w:pPr>
-      <w:r>
-        <w:rPr>
-          <w:rFonts w:eastAsiaTheme="minorEastAsia"/>
-        </w:rPr>
-        <w:t>Para añadir un péndulo presiona +, y luego establece las condiciones iniciales. Cuando configures los 3 péndulos, presiona el reset. **</w:t>
-      </w:r>
-    </w:p>
-    <w:p>
-      <w:pPr>
-        <w:jc w:val="both"/>
-        <w:rPr>
-          <w:rFonts w:eastAsiaTheme="minorEastAsia"/>
-        </w:rPr>
-      </w:pPr>
-      <w:r>
-        <w:rPr>
-          <w:rFonts w:eastAsiaTheme="minorEastAsia"/>
-        </w:rPr>
-        <w:lastRenderedPageBreak/>
-        <w:t>¿Qué observas?</w:t>
-      </w:r>
-    </w:p>
-    <w:p>
-      <w:pPr>
-        <w:jc w:val="both"/>
-        <w:rPr>
-          <w:rFonts w:eastAsiaTheme="minorEastAsia"/>
-        </w:rPr>
-      </w:pPr>
-      <w:r>
-        <w:rPr>
-          <w:rFonts w:eastAsiaTheme="minorEastAsia"/>
-        </w:rPr>
-        <w:t>Reto 3: Velocidad Diferente</w:t>
-      </w:r>
-    </w:p>
-    <w:p>
-      <w:pPr>
-        <w:jc w:val="both"/>
-        <w:rPr>
-          <w:rFonts w:eastAsiaTheme="minorEastAsia"/>
-        </w:rPr>
-      </w:pPr>
-      <w:r>
-        <w:rPr>
-          <w:rFonts w:eastAsiaTheme="minorEastAsia"/>
-        </w:rPr>
-        <w:t>Haz lo mismo que en el reto 2 pero ahora modifica un poco las velocidades, por ejemplo, el 1º péndulo puede tener 1.90, el 2º 2, y el 3º 2.1.</w:t>
-      </w:r>
-    </w:p>
-    <w:p>
-      <w:pPr>
-        <w:jc w:val="both"/>
-        <w:rPr>
-          <w:rFonts w:eastAsiaTheme="minorEastAsia"/>
-        </w:rPr>
-      </w:pPr>
-      <w:r>
-        <w:rPr>
-          <w:rFonts w:eastAsiaTheme="minorEastAsia"/>
-        </w:rPr>
-        <w:t>Como se puede observar pese a que los péndulos comienzan en condiciones muy similares al cabo del tiempo se desincronizan y cada uno sigue una trayectoria distinta. Es decir, al variar las condiciones iniciales un poco y mirar al futuro los resultados son de todo tipo.</w:t>
-      </w:r>
-    </w:p>
-    <w:p>
-      <w:pPr>
-        <w:jc w:val="both"/>
-        <w:rPr>
-          <w:rFonts w:eastAsiaTheme="minorEastAsia"/>
-        </w:rPr>
-      </w:pPr>
-      <w:r>
-        <w:rPr>
-          <w:rFonts w:eastAsiaTheme="minorEastAsia"/>
-        </w:rPr>
-        <w:t>3-Body</w:t>
-      </w:r>
-    </w:p>
-    <w:p>
-      <w:pPr>
-        <w:jc w:val="both"/>
-        <w:rPr>
-          <w:rFonts w:eastAsiaTheme="minorEastAsia"/>
-        </w:rPr>
-      </w:pPr>
-      <w:r>
-        <w:rPr>
-          <w:rFonts w:eastAsiaTheme="minorEastAsia"/>
-          <w:noProof/>
-        </w:rPr>
-        <w:drawing>
-          <wp:inline distT="0" distB="0" distL="0" distR="0" wp14:anchorId="76C0C1CD" wp14:editId="5BD7D0E1">
-            <wp:extent cx="5400040" cy="2651760"/>
-            <wp:effectExtent l="0" t="0" r="0" b="0"/>
-            <wp:docPr id="3" name="Imagen 3"/>
-            <wp:cNvGraphicFramePr>
-              <a:graphicFrameLocks xmlns:a="http://schemas.openxmlformats.org/drawingml/2006/main" noChangeAspect="1"/>
-            </wp:cNvGraphicFramePr>
-            <a:graphic xmlns:a="http://schemas.openxmlformats.org/drawingml/2006/main">
-              <a:graphicData uri="http://schemas.openxmlformats.org/drawingml/2006/picture">
-                <pic:pic xmlns:pic="http://schemas.openxmlformats.org/drawingml/2006/picture">
-                  <pic:nvPicPr>
-                    <pic:cNvPr id="1" name=""/>
-                    <pic:cNvPicPr/>
-                  </pic:nvPicPr>
-                  <pic:blipFill>
-                    <a:blip r:embed="rId9"/>
-                    <a:stretch>
-                      <a:fillRect/>
-                    </a:stretch>
-                  </pic:blipFill>
-                  <pic:spPr>
-                    <a:xfrm>
-                      <a:off x="0" y="0"/>
-                      <a:ext cx="5400040" cy="2651760"/>
-                    </a:xfrm>
-                    <a:prstGeom prst="rect">
-                      <a:avLst/>
-                    </a:prstGeom>
-                  </pic:spPr>
-                </pic:pic>
-              </a:graphicData>
-            </a:graphic>
-          </wp:inline>
-        </w:drawing>
-      </w:r>
-    </w:p>
-    <w:p>
-      <w:pPr>
-        <w:jc w:val="both"/>
-        <w:rPr>
-          <w:rFonts w:eastAsiaTheme="minorEastAsia"/>
-        </w:rPr>
-      </w:pPr>
-      <w:r>
-        <w:rPr>
-          <w:rFonts w:eastAsiaTheme="minorEastAsia"/>
-        </w:rPr>
-        <w:t>Imaginate que situamos 3 masas, por la ley de gravitación universal, sabemos que van a atraerse, la dinámica del sistema se describe con la siguiente ecuación diferencial:</w:t>
-      </w:r>
-    </w:p>
-    <w:p>
-      <w:pPr>
-        <w:jc w:val="both"/>
-        <w:rPr>
-          <w:rFonts w:eastAsiaTheme="minorEastAsia"/>
-        </w:rPr>
-      </w:pPr>
-      <w:r>
-        <w:rPr>
-          <w:rFonts w:eastAsiaTheme="minorEastAsia"/>
-        </w:rPr>
-        <w:t>Para los siguientes retos es recomendable colocar exactamente los valores proporcionados ya que un pequeño cambio provoca una solución completamente distinta. Hay trabajos dedicados a encontrar las soluciones periódicas que voy a presentar ahora.</w:t>
+        </w:rPr>
+        <w:t xml:space="preserve">es la posición en el espacio y </w:t>
+      </w:r>
+      <m:oMath>
+        <m:sSub>
+          <m:sSubPr>
+            <m:ctrlPr>
+              <w:rPr>
+                <w:rFonts w:ascii="Cambria Math" w:eastAsiaTheme="minorEastAsia" w:hAnsi="Cambria Math"/>
+                <w:i/>
+                <w:color w:val="004358" w:themeColor="accent1"/>
+              </w:rPr>
+            </m:ctrlPr>
+          </m:sSubPr>
+          <m:e>
+            <m:r>
+              <w:rPr>
+                <w:rFonts w:ascii="Cambria Math" w:eastAsiaTheme="minorEastAsia" w:hAnsi="Cambria Math"/>
+                <w:color w:val="004358" w:themeColor="accent1"/>
+              </w:rPr>
+              <m:t>a</m:t>
+            </m:r>
+          </m:e>
+          <m:sub>
+            <m:r>
+              <w:rPr>
+                <w:rFonts w:ascii="Cambria Math" w:eastAsiaTheme="minorEastAsia" w:hAnsi="Cambria Math"/>
+                <w:color w:val="004358" w:themeColor="accent1"/>
+              </w:rPr>
+              <m:t>i</m:t>
+            </m:r>
+          </m:sub>
+        </m:sSub>
+      </m:oMath>
+      <w:r>
+        <w:rPr>
+          <w:rFonts w:eastAsiaTheme="minorEastAsia"/>
+          <w:color w:val="004358" w:themeColor="accent1"/>
+        </w:rPr>
+        <w:t xml:space="preserve"> </w:t>
+      </w:r>
+      <w:r>
+        <w:rPr>
+          <w:rFonts w:eastAsiaTheme="minorEastAsia"/>
+        </w:rPr>
+        <w:t xml:space="preserve">es la aceleración de </w:t>
+      </w:r>
+      <m:oMath>
+        <m:sSub>
+          <m:sSubPr>
+            <m:ctrlPr>
+              <w:rPr>
+                <w:rFonts w:ascii="Cambria Math" w:eastAsiaTheme="minorEastAsia" w:hAnsi="Cambria Math"/>
+                <w:i/>
+                <w:color w:val="004358" w:themeColor="accent1"/>
+              </w:rPr>
+            </m:ctrlPr>
+          </m:sSubPr>
+          <m:e>
+            <m:r>
+              <w:rPr>
+                <w:rFonts w:ascii="Cambria Math" w:eastAsiaTheme="minorEastAsia" w:hAnsi="Cambria Math"/>
+                <w:color w:val="004358" w:themeColor="accent1"/>
+              </w:rPr>
+              <m:t>p</m:t>
+            </m:r>
+          </m:e>
+          <m:sub>
+            <m:r>
+              <w:rPr>
+                <w:rFonts w:ascii="Cambria Math" w:eastAsiaTheme="minorEastAsia" w:hAnsi="Cambria Math"/>
+                <w:color w:val="004358" w:themeColor="accent1"/>
+              </w:rPr>
+              <m:t>i</m:t>
+            </m:r>
+          </m:sub>
+        </m:sSub>
+      </m:oMath>
+      <w:r>
+        <w:rPr>
+          <w:rFonts w:eastAsiaTheme="minorEastAsia"/>
+          <w:color w:val="004358" w:themeColor="accent1"/>
+        </w:rPr>
+        <w:t>.</w:t>
+      </w:r>
+    </w:p>
+    <w:p>
+      <w:pPr>
+        <w:jc w:val="both"/>
+        <w:rPr>
+          <w:rFonts w:eastAsiaTheme="minorEastAsia"/>
+        </w:rPr>
+      </w:pPr>
+      <w:r>
+        <w:rPr>
+          <w:rFonts w:eastAsiaTheme="minorEastAsia"/>
+        </w:rPr>
+        <w:t xml:space="preserve">Para los siguientes retos es recomendable colocar exactamente los valores proporcionados ya que un pequeño cambio </w:t>
+      </w:r>
+      <w:r>
+        <w:rPr>
+          <w:rFonts w:ascii="Lato Black" w:eastAsiaTheme="minorEastAsia" w:hAnsi="Lato Black"/>
+          <w:color w:val="004358" w:themeColor="accent1"/>
+        </w:rPr>
+        <w:t>provoca una solución completamente distinta.</w:t>
+      </w:r>
+      <w:r>
+        <w:rPr>
+          <w:rFonts w:eastAsiaTheme="minorEastAsia"/>
+          <w:color w:val="004358" w:themeColor="accent1"/>
+        </w:rPr>
+        <w:t xml:space="preserve"> </w:t>
+      </w:r>
+      <w:r>
+        <w:rPr>
+          <w:rFonts w:eastAsiaTheme="minorEastAsia"/>
+        </w:rPr>
+        <w:t>Hay trabajos dedicados a encontrar las soluciones periódicas que voy a presentar ahora.</w:t>
       </w:r>
     </w:p>
     <w:p>
@@ -1849,7 +4183,7 @@
         </w:rPr>
         <w:t>, lo que quiere decir que su evolución está determinada por el estado inicial y no necesita ninguna entrada de datos posterior. El "</w:t>
       </w:r>
-      <w:hyperlink r:id="rId10" w:tooltip="Tablero de juego" w:history="1">
+      <w:hyperlink r:id="rId9" w:tooltip="Tablero de juego" w:history="1">
         <w:r>
           <w:rPr>
             <w:rFonts w:ascii="Arial" w:eastAsia="Times New Roman" w:hAnsi="Arial" w:cs="Arial"/>
@@ -1872,7 +4206,7 @@
         </w:rPr>
         <w:t>" es una malla plana formada por cuadrados (las "células") que se extiende por el infinito en todas las direcciones. Por tanto, cada célula tiene 8 células "vecinas", que son las que están próximas a ella, incluidas las diagonales. Las células tienen dos estados: están "vivas" o "muertas" (o "encendidas" y "apagadas"). El estado de las células evoluciona a lo largo de unidades de tiempo discretas (se podría decir que por </w:t>
       </w:r>
-      <w:hyperlink r:id="rId11" w:tooltip="Turno" w:history="1">
+      <w:hyperlink r:id="rId10" w:tooltip="Turno" w:history="1">
         <w:r>
           <w:rPr>
             <w:rFonts w:ascii="Arial" w:eastAsia="Times New Roman" w:hAnsi="Arial" w:cs="Arial"/>
@@ -1893,8 +4227,9 @@
           <w:szCs w:val="21"/>
           <w:lang w:eastAsia="es-ES"/>
         </w:rPr>
-        <w:t xml:space="preserve">). El estado de todas las células se tiene en cuenta para calcular el estado de las </w:t>
-      </w:r>
+        <w:t xml:space="preserve">). El estado de todas las células se tiene en cuenta para calcular el estado de </w:t>
+      </w:r>
+      <w:proofErr w:type="gramStart"/>
       <w:r>
         <w:rPr>
           <w:rFonts w:ascii="Arial" w:eastAsia="Times New Roman" w:hAnsi="Arial" w:cs="Arial"/>
@@ -1903,8 +4238,18 @@
           <w:szCs w:val="21"/>
           <w:lang w:eastAsia="es-ES"/>
         </w:rPr>
-        <w:lastRenderedPageBreak/>
-        <w:t>mismas al turno siguiente. Todas las células se actualizan simultáneamente en cada turno, siguiendo estas reglas:</w:t>
+        <w:t>las mismas</w:t>
+      </w:r>
+      <w:proofErr w:type="gramEnd"/>
+      <w:r>
+        <w:rPr>
+          <w:rFonts w:ascii="Arial" w:eastAsia="Times New Roman" w:hAnsi="Arial" w:cs="Arial"/>
+          <w:color w:val="202122"/>
+          <w:sz w:val="21"/>
+          <w:szCs w:val="21"/>
+          <w:lang w:eastAsia="es-ES"/>
+        </w:rPr>
+        <w:t xml:space="preserve"> al turno siguiente. Todas las células se actualizan simultáneamente en cada turno, siguiendo estas reglas:</w:t>
       </w:r>
     </w:p>
     <w:p>

</xml_diff>